<commit_message>
Modifications mineures du code. Rapport avancé.
</commit_message>
<xml_diff>
--- a/Rapport_Turing.docx
+++ b/Rapport_Turing.docx
@@ -69,17 +69,31 @@
     <w:p>
       <w:pPr>
         <w:pStyle w:val="Titre"/>
-      </w:pPr>
-      <w:r>
+        <w:jc w:val="center"/>
+        <w:rPr>
+          <w:sz w:val="56"/>
+        </w:rPr>
+      </w:pPr>
+      <w:r>
+        <w:rPr>
+          <w:sz w:val="56"/>
+        </w:rPr>
         <w:t>Rapport Machine de Turing</w:t>
       </w:r>
     </w:p>
     <w:p>
       <w:pPr>
         <w:pStyle w:val="Titre2"/>
-      </w:pPr>
-      <w:bookmarkStart w:id="0" w:name="_Toc412971728"/>
-      <w:r>
+        <w:jc w:val="center"/>
+        <w:rPr>
+          <w:sz w:val="32"/>
+        </w:rPr>
+      </w:pPr>
+      <w:bookmarkStart w:id="0" w:name="_Toc413336528"/>
+      <w:r>
+        <w:rPr>
+          <w:sz w:val="32"/>
+        </w:rPr>
         <w:t>IUT de Vannes</w:t>
       </w:r>
       <w:bookmarkEnd w:id="0"/>
@@ -294,7 +308,11 @@
         <w:p>
           <w:pPr>
             <w:pStyle w:val="TM2"/>
+            <w:tabs>
+              <w:tab w:val="right" w:leader="dot" w:pos="9062"/>
+            </w:tabs>
             <w:rPr>
+              <w:rFonts w:asciiTheme="minorHAnsi" w:hAnsiTheme="minorHAnsi"/>
               <w:noProof/>
             </w:rPr>
           </w:pPr>
@@ -307,14 +325,11 @@
           <w:r>
             <w:fldChar w:fldCharType="separate"/>
           </w:r>
-          <w:hyperlink w:anchor="_Toc412971728" w:history="1">
+          <w:hyperlink w:anchor="_Toc413336528" w:history="1">
             <w:r>
               <w:rPr>
                 <w:rStyle w:val="Lienhypertexte"/>
                 <w:noProof/>
-                <w:color w:val="0000BF" w:themeColor="hyperlink" w:themeShade="BF"/>
-                <w:spacing w:val="5"/>
-                <w:kern w:val="28"/>
               </w:rPr>
               <w:t>IUT de Vannes</w:t>
             </w:r>
@@ -337,7 +352,7 @@
                 <w:noProof/>
                 <w:webHidden/>
               </w:rPr>
-              <w:instrText xml:space="preserve"> PAGEREF _Toc412971728 \h </w:instrText>
+              <w:instrText xml:space="preserve"> PAGEREF _Toc413336528 \h </w:instrText>
             </w:r>
             <w:r>
               <w:rPr>
@@ -371,18 +386,37 @@
         <w:p>
           <w:pPr>
             <w:pStyle w:val="TM1"/>
+            <w:tabs>
+              <w:tab w:val="left" w:pos="440"/>
+              <w:tab w:val="right" w:leader="dot" w:pos="9062"/>
+            </w:tabs>
             <w:rPr>
-              <w:rFonts w:eastAsiaTheme="minorEastAsia"/>
+              <w:rFonts w:asciiTheme="minorHAnsi" w:eastAsiaTheme="minorEastAsia" w:hAnsiTheme="minorHAnsi"/>
               <w:noProof/>
               <w:lang w:eastAsia="fr-FR"/>
             </w:rPr>
           </w:pPr>
-          <w:hyperlink w:anchor="_Toc412971729" w:history="1">
+          <w:hyperlink w:anchor="_Toc413336529" w:history="1">
             <w:r>
               <w:rPr>
                 <w:rStyle w:val="Lienhypertexte"/>
                 <w:noProof/>
               </w:rPr>
+              <w:t>I)</w:t>
+            </w:r>
+            <w:r>
+              <w:rPr>
+                <w:rFonts w:asciiTheme="minorHAnsi" w:eastAsiaTheme="minorEastAsia" w:hAnsiTheme="minorHAnsi"/>
+                <w:noProof/>
+                <w:lang w:eastAsia="fr-FR"/>
+              </w:rPr>
+              <w:tab/>
+            </w:r>
+            <w:r>
+              <w:rPr>
+                <w:rStyle w:val="Lienhypertexte"/>
+                <w:noProof/>
+              </w:rPr>
               <w:t>Architecture de l’application</w:t>
             </w:r>
             <w:r>
@@ -404,7 +438,259 @@
                 <w:noProof/>
                 <w:webHidden/>
               </w:rPr>
-              <w:instrText xml:space="preserve"> PAGEREF _Toc412971729 \h </w:instrText>
+              <w:instrText xml:space="preserve"> PAGEREF _Toc413336529 \h </w:instrText>
+            </w:r>
+            <w:r>
+              <w:rPr>
+                <w:noProof/>
+                <w:webHidden/>
+              </w:rPr>
+            </w:r>
+            <w:r>
+              <w:rPr>
+                <w:noProof/>
+                <w:webHidden/>
+              </w:rPr>
+              <w:fldChar w:fldCharType="separate"/>
+            </w:r>
+            <w:r>
+              <w:rPr>
+                <w:noProof/>
+                <w:webHidden/>
+              </w:rPr>
+              <w:t>3</w:t>
+            </w:r>
+            <w:r>
+              <w:rPr>
+                <w:noProof/>
+                <w:webHidden/>
+              </w:rPr>
+              <w:fldChar w:fldCharType="end"/>
+            </w:r>
+          </w:hyperlink>
+        </w:p>
+        <w:p>
+          <w:pPr>
+            <w:pStyle w:val="TM2"/>
+            <w:tabs>
+              <w:tab w:val="left" w:pos="660"/>
+              <w:tab w:val="right" w:leader="dot" w:pos="9062"/>
+            </w:tabs>
+            <w:rPr>
+              <w:rFonts w:asciiTheme="minorHAnsi" w:hAnsiTheme="minorHAnsi"/>
+              <w:noProof/>
+            </w:rPr>
+          </w:pPr>
+          <w:hyperlink w:anchor="_Toc413336530" w:history="1">
+            <w:r>
+              <w:rPr>
+                <w:rStyle w:val="Lienhypertexte"/>
+                <w:noProof/>
+              </w:rPr>
+              <w:t>1)</w:t>
+            </w:r>
+            <w:r>
+              <w:rPr>
+                <w:rFonts w:asciiTheme="minorHAnsi" w:hAnsiTheme="minorHAnsi"/>
+                <w:noProof/>
+              </w:rPr>
+              <w:tab/>
+            </w:r>
+            <w:r>
+              <w:rPr>
+                <w:rStyle w:val="Lienhypertexte"/>
+                <w:noProof/>
+              </w:rPr>
+              <w:t>La partie « data »</w:t>
+            </w:r>
+            <w:r>
+              <w:rPr>
+                <w:noProof/>
+                <w:webHidden/>
+              </w:rPr>
+              <w:tab/>
+            </w:r>
+            <w:r>
+              <w:rPr>
+                <w:noProof/>
+                <w:webHidden/>
+              </w:rPr>
+              <w:fldChar w:fldCharType="begin"/>
+            </w:r>
+            <w:r>
+              <w:rPr>
+                <w:noProof/>
+                <w:webHidden/>
+              </w:rPr>
+              <w:instrText xml:space="preserve"> PAGEREF _Toc413336530 \h </w:instrText>
+            </w:r>
+            <w:r>
+              <w:rPr>
+                <w:noProof/>
+                <w:webHidden/>
+              </w:rPr>
+            </w:r>
+            <w:r>
+              <w:rPr>
+                <w:noProof/>
+                <w:webHidden/>
+              </w:rPr>
+              <w:fldChar w:fldCharType="separate"/>
+            </w:r>
+            <w:r>
+              <w:rPr>
+                <w:noProof/>
+                <w:webHidden/>
+              </w:rPr>
+              <w:t>3</w:t>
+            </w:r>
+            <w:r>
+              <w:rPr>
+                <w:noProof/>
+                <w:webHidden/>
+              </w:rPr>
+              <w:fldChar w:fldCharType="end"/>
+            </w:r>
+          </w:hyperlink>
+        </w:p>
+        <w:p>
+          <w:pPr>
+            <w:pStyle w:val="TM2"/>
+            <w:tabs>
+              <w:tab w:val="left" w:pos="660"/>
+              <w:tab w:val="right" w:leader="dot" w:pos="9062"/>
+            </w:tabs>
+            <w:rPr>
+              <w:rFonts w:asciiTheme="minorHAnsi" w:hAnsiTheme="minorHAnsi"/>
+              <w:noProof/>
+            </w:rPr>
+          </w:pPr>
+          <w:hyperlink w:anchor="_Toc413336531" w:history="1">
+            <w:r>
+              <w:rPr>
+                <w:rStyle w:val="Lienhypertexte"/>
+                <w:noProof/>
+              </w:rPr>
+              <w:t>2)</w:t>
+            </w:r>
+            <w:r>
+              <w:rPr>
+                <w:rFonts w:asciiTheme="minorHAnsi" w:hAnsiTheme="minorHAnsi"/>
+                <w:noProof/>
+              </w:rPr>
+              <w:tab/>
+            </w:r>
+            <w:r>
+              <w:rPr>
+                <w:rStyle w:val="Lienhypertexte"/>
+                <w:noProof/>
+              </w:rPr>
+              <w:t>La partie « view »</w:t>
+            </w:r>
+            <w:r>
+              <w:rPr>
+                <w:noProof/>
+                <w:webHidden/>
+              </w:rPr>
+              <w:tab/>
+            </w:r>
+            <w:r>
+              <w:rPr>
+                <w:noProof/>
+                <w:webHidden/>
+              </w:rPr>
+              <w:fldChar w:fldCharType="begin"/>
+            </w:r>
+            <w:r>
+              <w:rPr>
+                <w:noProof/>
+                <w:webHidden/>
+              </w:rPr>
+              <w:instrText xml:space="preserve"> PAGEREF _Toc413336531 \h </w:instrText>
+            </w:r>
+            <w:r>
+              <w:rPr>
+                <w:noProof/>
+                <w:webHidden/>
+              </w:rPr>
+            </w:r>
+            <w:r>
+              <w:rPr>
+                <w:noProof/>
+                <w:webHidden/>
+              </w:rPr>
+              <w:fldChar w:fldCharType="separate"/>
+            </w:r>
+            <w:r>
+              <w:rPr>
+                <w:noProof/>
+                <w:webHidden/>
+              </w:rPr>
+              <w:t>3</w:t>
+            </w:r>
+            <w:r>
+              <w:rPr>
+                <w:noProof/>
+                <w:webHidden/>
+              </w:rPr>
+              <w:fldChar w:fldCharType="end"/>
+            </w:r>
+          </w:hyperlink>
+        </w:p>
+        <w:p>
+          <w:pPr>
+            <w:pStyle w:val="TM2"/>
+            <w:tabs>
+              <w:tab w:val="left" w:pos="660"/>
+              <w:tab w:val="right" w:leader="dot" w:pos="9062"/>
+            </w:tabs>
+            <w:rPr>
+              <w:rFonts w:asciiTheme="minorHAnsi" w:hAnsiTheme="minorHAnsi"/>
+              <w:noProof/>
+            </w:rPr>
+          </w:pPr>
+          <w:hyperlink w:anchor="_Toc413336532" w:history="1">
+            <w:r>
+              <w:rPr>
+                <w:rStyle w:val="Lienhypertexte"/>
+                <w:noProof/>
+              </w:rPr>
+              <w:t>3)</w:t>
+            </w:r>
+            <w:r>
+              <w:rPr>
+                <w:rFonts w:asciiTheme="minorHAnsi" w:hAnsiTheme="minorHAnsi"/>
+                <w:noProof/>
+              </w:rPr>
+              <w:tab/>
+            </w:r>
+            <w:r>
+              <w:rPr>
+                <w:rStyle w:val="Lienhypertexte"/>
+                <w:noProof/>
+              </w:rPr>
+              <w:t>La partie « ctrl »</w:t>
+            </w:r>
+            <w:r>
+              <w:rPr>
+                <w:noProof/>
+                <w:webHidden/>
+              </w:rPr>
+              <w:tab/>
+            </w:r>
+            <w:r>
+              <w:rPr>
+                <w:noProof/>
+                <w:webHidden/>
+              </w:rPr>
+              <w:fldChar w:fldCharType="begin"/>
+            </w:r>
+            <w:r>
+              <w:rPr>
+                <w:noProof/>
+                <w:webHidden/>
+              </w:rPr>
+              <w:instrText xml:space="preserve"> PAGEREF _Toc413336532 \h </w:instrText>
             </w:r>
             <w:r>
               <w:rPr>
@@ -438,18 +724,37 @@
         <w:p>
           <w:pPr>
             <w:pStyle w:val="TM1"/>
+            <w:tabs>
+              <w:tab w:val="left" w:pos="440"/>
+              <w:tab w:val="right" w:leader="dot" w:pos="9062"/>
+            </w:tabs>
             <w:rPr>
-              <w:rFonts w:eastAsiaTheme="minorEastAsia"/>
+              <w:rFonts w:asciiTheme="minorHAnsi" w:eastAsiaTheme="minorEastAsia" w:hAnsiTheme="minorHAnsi"/>
               <w:noProof/>
               <w:lang w:eastAsia="fr-FR"/>
             </w:rPr>
           </w:pPr>
-          <w:hyperlink w:anchor="_Toc412971730" w:history="1">
+          <w:hyperlink w:anchor="_Toc413336533" w:history="1">
             <w:r>
               <w:rPr>
                 <w:rStyle w:val="Lienhypertexte"/>
                 <w:noProof/>
               </w:rPr>
+              <w:t>II)</w:t>
+            </w:r>
+            <w:r>
+              <w:rPr>
+                <w:rFonts w:asciiTheme="minorHAnsi" w:eastAsiaTheme="minorEastAsia" w:hAnsiTheme="minorHAnsi"/>
+                <w:noProof/>
+                <w:lang w:eastAsia="fr-FR"/>
+              </w:rPr>
+              <w:tab/>
+            </w:r>
+            <w:r>
+              <w:rPr>
+                <w:rStyle w:val="Lienhypertexte"/>
+                <w:noProof/>
+              </w:rPr>
               <w:t>Choix d’implantation</w:t>
             </w:r>
             <w:r>
@@ -471,7 +776,7 @@
                 <w:noProof/>
                 <w:webHidden/>
               </w:rPr>
-              <w:instrText xml:space="preserve"> PAGEREF _Toc412971730 \h </w:instrText>
+              <w:instrText xml:space="preserve"> PAGEREF _Toc413336533 \h </w:instrText>
             </w:r>
             <w:r>
               <w:rPr>
@@ -505,16 +810,35 @@
         <w:p>
           <w:pPr>
             <w:pStyle w:val="TM2"/>
+            <w:tabs>
+              <w:tab w:val="left" w:pos="660"/>
+              <w:tab w:val="right" w:leader="dot" w:pos="9062"/>
+            </w:tabs>
             <w:rPr>
+              <w:rFonts w:asciiTheme="minorHAnsi" w:hAnsiTheme="minorHAnsi"/>
               <w:noProof/>
             </w:rPr>
           </w:pPr>
-          <w:hyperlink w:anchor="_Toc412971731" w:history="1">
+          <w:hyperlink w:anchor="_Toc413336534" w:history="1">
             <w:r>
               <w:rPr>
                 <w:rStyle w:val="Lienhypertexte"/>
                 <w:noProof/>
               </w:rPr>
+              <w:t>1)</w:t>
+            </w:r>
+            <w:r>
+              <w:rPr>
+                <w:rFonts w:asciiTheme="minorHAnsi" w:hAnsiTheme="minorHAnsi"/>
+                <w:noProof/>
+              </w:rPr>
+              <w:tab/>
+            </w:r>
+            <w:r>
+              <w:rPr>
+                <w:rStyle w:val="Lienhypertexte"/>
+                <w:noProof/>
+              </w:rPr>
               <w:t>Le ruban</w:t>
             </w:r>
             <w:r>
@@ -536,7 +860,7 @@
                 <w:noProof/>
                 <w:webHidden/>
               </w:rPr>
-              <w:instrText xml:space="preserve"> PAGEREF _Toc412971731 \h </w:instrText>
+              <w:instrText xml:space="preserve"> PAGEREF _Toc413336534 \h </w:instrText>
             </w:r>
             <w:r>
               <w:rPr>
@@ -570,16 +894,35 @@
         <w:p>
           <w:pPr>
             <w:pStyle w:val="TM2"/>
+            <w:tabs>
+              <w:tab w:val="left" w:pos="660"/>
+              <w:tab w:val="right" w:leader="dot" w:pos="9062"/>
+            </w:tabs>
             <w:rPr>
+              <w:rFonts w:asciiTheme="minorHAnsi" w:hAnsiTheme="minorHAnsi"/>
               <w:noProof/>
             </w:rPr>
           </w:pPr>
-          <w:hyperlink w:anchor="_Toc412971732" w:history="1">
+          <w:hyperlink w:anchor="_Toc413336535" w:history="1">
             <w:r>
               <w:rPr>
                 <w:rStyle w:val="Lienhypertexte"/>
                 <w:noProof/>
               </w:rPr>
+              <w:t>2)</w:t>
+            </w:r>
+            <w:r>
+              <w:rPr>
+                <w:rFonts w:asciiTheme="minorHAnsi" w:hAnsiTheme="minorHAnsi"/>
+                <w:noProof/>
+              </w:rPr>
+              <w:tab/>
+            </w:r>
+            <w:r>
+              <w:rPr>
+                <w:rStyle w:val="Lienhypertexte"/>
+                <w:noProof/>
+              </w:rPr>
               <w:t>La fonction de transition</w:t>
             </w:r>
             <w:r>
@@ -601,7 +944,7 @@
                 <w:noProof/>
                 <w:webHidden/>
               </w:rPr>
-              <w:instrText xml:space="preserve"> PAGEREF _Toc412971732 \h </w:instrText>
+              <w:instrText xml:space="preserve"> PAGEREF _Toc413336535 \h </w:instrText>
             </w:r>
             <w:r>
               <w:rPr>
@@ -635,16 +978,35 @@
         <w:p>
           <w:pPr>
             <w:pStyle w:val="TM2"/>
+            <w:tabs>
+              <w:tab w:val="left" w:pos="660"/>
+              <w:tab w:val="right" w:leader="dot" w:pos="9062"/>
+            </w:tabs>
             <w:rPr>
+              <w:rFonts w:asciiTheme="minorHAnsi" w:hAnsiTheme="minorHAnsi"/>
               <w:noProof/>
             </w:rPr>
           </w:pPr>
-          <w:hyperlink w:anchor="_Toc412971733" w:history="1">
+          <w:hyperlink w:anchor="_Toc413336536" w:history="1">
             <w:r>
               <w:rPr>
                 <w:rStyle w:val="Lienhypertexte"/>
                 <w:noProof/>
               </w:rPr>
+              <w:t>3)</w:t>
+            </w:r>
+            <w:r>
+              <w:rPr>
+                <w:rFonts w:asciiTheme="minorHAnsi" w:hAnsiTheme="minorHAnsi"/>
+                <w:noProof/>
+              </w:rPr>
+              <w:tab/>
+            </w:r>
+            <w:r>
+              <w:rPr>
+                <w:rStyle w:val="Lienhypertexte"/>
+                <w:noProof/>
+              </w:rPr>
               <w:t>Le format des fichiers</w:t>
             </w:r>
             <w:r>
@@ -666,7 +1028,175 @@
                 <w:noProof/>
                 <w:webHidden/>
               </w:rPr>
-              <w:instrText xml:space="preserve"> PAGEREF _Toc412971733 \h </w:instrText>
+              <w:instrText xml:space="preserve"> PAGEREF _Toc413336536 \h </w:instrText>
+            </w:r>
+            <w:r>
+              <w:rPr>
+                <w:noProof/>
+                <w:webHidden/>
+              </w:rPr>
+            </w:r>
+            <w:r>
+              <w:rPr>
+                <w:noProof/>
+                <w:webHidden/>
+              </w:rPr>
+              <w:fldChar w:fldCharType="separate"/>
+            </w:r>
+            <w:r>
+              <w:rPr>
+                <w:noProof/>
+                <w:webHidden/>
+              </w:rPr>
+              <w:t>4</w:t>
+            </w:r>
+            <w:r>
+              <w:rPr>
+                <w:noProof/>
+                <w:webHidden/>
+              </w:rPr>
+              <w:fldChar w:fldCharType="end"/>
+            </w:r>
+          </w:hyperlink>
+        </w:p>
+        <w:p>
+          <w:pPr>
+            <w:pStyle w:val="TM3"/>
+            <w:tabs>
+              <w:tab w:val="left" w:pos="880"/>
+              <w:tab w:val="right" w:leader="dot" w:pos="9062"/>
+            </w:tabs>
+            <w:rPr>
+              <w:rFonts w:asciiTheme="minorHAnsi" w:hAnsiTheme="minorHAnsi"/>
+              <w:noProof/>
+            </w:rPr>
+          </w:pPr>
+          <w:hyperlink w:anchor="_Toc413336537" w:history="1">
+            <w:r>
+              <w:rPr>
+                <w:rStyle w:val="Lienhypertexte"/>
+                <w:noProof/>
+              </w:rPr>
+              <w:t>a)</w:t>
+            </w:r>
+            <w:r>
+              <w:rPr>
+                <w:rFonts w:asciiTheme="minorHAnsi" w:hAnsiTheme="minorHAnsi"/>
+                <w:noProof/>
+              </w:rPr>
+              <w:tab/>
+            </w:r>
+            <w:r>
+              <w:rPr>
+                <w:rStyle w:val="Lienhypertexte"/>
+                <w:noProof/>
+              </w:rPr>
+              <w:t>Configurations</w:t>
+            </w:r>
+            <w:r>
+              <w:rPr>
+                <w:noProof/>
+                <w:webHidden/>
+              </w:rPr>
+              <w:tab/>
+            </w:r>
+            <w:r>
+              <w:rPr>
+                <w:noProof/>
+                <w:webHidden/>
+              </w:rPr>
+              <w:fldChar w:fldCharType="begin"/>
+            </w:r>
+            <w:r>
+              <w:rPr>
+                <w:noProof/>
+                <w:webHidden/>
+              </w:rPr>
+              <w:instrText xml:space="preserve"> PAGEREF _Toc413336537 \h </w:instrText>
+            </w:r>
+            <w:r>
+              <w:rPr>
+                <w:noProof/>
+                <w:webHidden/>
+              </w:rPr>
+            </w:r>
+            <w:r>
+              <w:rPr>
+                <w:noProof/>
+                <w:webHidden/>
+              </w:rPr>
+              <w:fldChar w:fldCharType="separate"/>
+            </w:r>
+            <w:r>
+              <w:rPr>
+                <w:noProof/>
+                <w:webHidden/>
+              </w:rPr>
+              <w:t>4</w:t>
+            </w:r>
+            <w:r>
+              <w:rPr>
+                <w:noProof/>
+                <w:webHidden/>
+              </w:rPr>
+              <w:fldChar w:fldCharType="end"/>
+            </w:r>
+          </w:hyperlink>
+        </w:p>
+        <w:p>
+          <w:pPr>
+            <w:pStyle w:val="TM3"/>
+            <w:tabs>
+              <w:tab w:val="left" w:pos="880"/>
+              <w:tab w:val="right" w:leader="dot" w:pos="9062"/>
+            </w:tabs>
+            <w:rPr>
+              <w:rFonts w:asciiTheme="minorHAnsi" w:hAnsiTheme="minorHAnsi"/>
+              <w:noProof/>
+            </w:rPr>
+          </w:pPr>
+          <w:hyperlink w:anchor="_Toc413336538" w:history="1">
+            <w:r>
+              <w:rPr>
+                <w:rStyle w:val="Lienhypertexte"/>
+                <w:noProof/>
+              </w:rPr>
+              <w:t>b)</w:t>
+            </w:r>
+            <w:r>
+              <w:rPr>
+                <w:rFonts w:asciiTheme="minorHAnsi" w:hAnsiTheme="minorHAnsi"/>
+                <w:noProof/>
+              </w:rPr>
+              <w:tab/>
+            </w:r>
+            <w:r>
+              <w:rPr>
+                <w:rStyle w:val="Lienhypertexte"/>
+                <w:noProof/>
+              </w:rPr>
+              <w:t>Résultat</w:t>
+            </w:r>
+            <w:r>
+              <w:rPr>
+                <w:noProof/>
+                <w:webHidden/>
+              </w:rPr>
+              <w:tab/>
+            </w:r>
+            <w:r>
+              <w:rPr>
+                <w:noProof/>
+                <w:webHidden/>
+              </w:rPr>
+              <w:fldChar w:fldCharType="begin"/>
+            </w:r>
+            <w:r>
+              <w:rPr>
+                <w:noProof/>
+                <w:webHidden/>
+              </w:rPr>
+              <w:instrText xml:space="preserve"> PAGEREF _Toc413336538 \h </w:instrText>
             </w:r>
             <w:r>
               <w:rPr>
@@ -700,27 +1230,46 @@
         <w:p>
           <w:pPr>
             <w:pStyle w:val="TM2"/>
+            <w:tabs>
+              <w:tab w:val="left" w:pos="660"/>
+              <w:tab w:val="right" w:leader="dot" w:pos="9062"/>
+            </w:tabs>
             <w:rPr>
+              <w:rFonts w:asciiTheme="minorHAnsi" w:hAnsiTheme="minorHAnsi"/>
               <w:noProof/>
             </w:rPr>
           </w:pPr>
-          <w:hyperlink w:anchor="_Toc412971734" w:history="1">
+          <w:hyperlink w:anchor="_Toc413336539" w:history="1">
             <w:r>
               <w:rPr>
                 <w:rStyle w:val="Lienhypertexte"/>
                 <w:noProof/>
               </w:rPr>
-              <w:t>La gestion du pas à pas</w:t>
-            </w:r>
-            <w:r>
-              <w:rPr>
-                <w:noProof/>
-                <w:webHidden/>
+              <w:t>4)</w:t>
+            </w:r>
+            <w:r>
+              <w:rPr>
+                <w:rFonts w:asciiTheme="minorHAnsi" w:hAnsiTheme="minorHAnsi"/>
+                <w:noProof/>
               </w:rPr>
               <w:tab/>
             </w:r>
             <w:r>
               <w:rPr>
+                <w:rStyle w:val="Lienhypertexte"/>
+                <w:noProof/>
+              </w:rPr>
+              <w:t>La gestion état par état</w:t>
+            </w:r>
+            <w:r>
+              <w:rPr>
+                <w:noProof/>
+                <w:webHidden/>
+              </w:rPr>
+              <w:tab/>
+            </w:r>
+            <w:r>
+              <w:rPr>
                 <w:noProof/>
                 <w:webHidden/>
               </w:rPr>
@@ -731,7 +1280,7 @@
                 <w:noProof/>
                 <w:webHidden/>
               </w:rPr>
-              <w:instrText xml:space="preserve"> PAGEREF _Toc412971734 \h </w:instrText>
+              <w:instrText xml:space="preserve"> PAGEREF _Toc413336539 \h </w:instrText>
             </w:r>
             <w:r>
               <w:rPr>
@@ -765,27 +1314,46 @@
         <w:p>
           <w:pPr>
             <w:pStyle w:val="TM2"/>
+            <w:tabs>
+              <w:tab w:val="left" w:pos="660"/>
+              <w:tab w:val="right" w:leader="dot" w:pos="9062"/>
+            </w:tabs>
             <w:rPr>
+              <w:rFonts w:asciiTheme="minorHAnsi" w:hAnsiTheme="minorHAnsi"/>
               <w:noProof/>
             </w:rPr>
           </w:pPr>
-          <w:hyperlink w:anchor="_Toc412971735" w:history="1">
+          <w:hyperlink w:anchor="_Toc413336540" w:history="1">
             <w:r>
               <w:rPr>
                 <w:rStyle w:val="Lienhypertexte"/>
                 <w:noProof/>
               </w:rPr>
-              <w:t>La gestion état par état</w:t>
-            </w:r>
-            <w:r>
-              <w:rPr>
-                <w:noProof/>
-                <w:webHidden/>
+              <w:t>5)</w:t>
+            </w:r>
+            <w:r>
+              <w:rPr>
+                <w:rFonts w:asciiTheme="minorHAnsi" w:hAnsiTheme="minorHAnsi"/>
+                <w:noProof/>
               </w:rPr>
               <w:tab/>
             </w:r>
             <w:r>
               <w:rPr>
+                <w:rStyle w:val="Lienhypertexte"/>
+                <w:noProof/>
+              </w:rPr>
+              <w:t>La gestion étape par étape</w:t>
+            </w:r>
+            <w:r>
+              <w:rPr>
+                <w:noProof/>
+                <w:webHidden/>
+              </w:rPr>
+              <w:tab/>
+            </w:r>
+            <w:r>
+              <w:rPr>
                 <w:noProof/>
                 <w:webHidden/>
               </w:rPr>
@@ -796,7 +1364,7 @@
                 <w:noProof/>
                 <w:webHidden/>
               </w:rPr>
-              <w:instrText xml:space="preserve"> PAGEREF _Toc412971735 \h </w:instrText>
+              <w:instrText xml:space="preserve"> PAGEREF _Toc413336540 \h </w:instrText>
             </w:r>
             <w:r>
               <w:rPr>
@@ -816,7 +1384,7 @@
                 <w:noProof/>
                 <w:webHidden/>
               </w:rPr>
-              <w:t>4</w:t>
+              <w:t>5</w:t>
             </w:r>
             <w:r>
               <w:rPr>
@@ -830,27 +1398,46 @@
         <w:p>
           <w:pPr>
             <w:pStyle w:val="TM2"/>
+            <w:tabs>
+              <w:tab w:val="left" w:pos="660"/>
+              <w:tab w:val="right" w:leader="dot" w:pos="9062"/>
+            </w:tabs>
             <w:rPr>
+              <w:rFonts w:asciiTheme="minorHAnsi" w:hAnsiTheme="minorHAnsi"/>
               <w:noProof/>
             </w:rPr>
           </w:pPr>
-          <w:hyperlink w:anchor="_Toc412971736" w:history="1">
+          <w:hyperlink w:anchor="_Toc413336541" w:history="1">
             <w:r>
               <w:rPr>
                 <w:rStyle w:val="Lienhypertexte"/>
                 <w:noProof/>
               </w:rPr>
-              <w:t>La gestion de l’arrêt en cours d’éxecution</w:t>
-            </w:r>
-            <w:r>
-              <w:rPr>
-                <w:noProof/>
-                <w:webHidden/>
+              <w:t>6)</w:t>
+            </w:r>
+            <w:r>
+              <w:rPr>
+                <w:rFonts w:asciiTheme="minorHAnsi" w:hAnsiTheme="minorHAnsi"/>
+                <w:noProof/>
               </w:rPr>
               <w:tab/>
             </w:r>
             <w:r>
               <w:rPr>
+                <w:rStyle w:val="Lienhypertexte"/>
+                <w:noProof/>
+              </w:rPr>
+              <w:t>La gestion de l’arrêt en cours d’exécution</w:t>
+            </w:r>
+            <w:r>
+              <w:rPr>
+                <w:noProof/>
+                <w:webHidden/>
+              </w:rPr>
+              <w:tab/>
+            </w:r>
+            <w:r>
+              <w:rPr>
                 <w:noProof/>
                 <w:webHidden/>
               </w:rPr>
@@ -861,7 +1448,7 @@
                 <w:noProof/>
                 <w:webHidden/>
               </w:rPr>
-              <w:instrText xml:space="preserve"> PAGEREF _Toc412971736 \h </w:instrText>
+              <w:instrText xml:space="preserve"> PAGEREF _Toc413336541 \h </w:instrText>
             </w:r>
             <w:r>
               <w:rPr>
@@ -881,7 +1468,7 @@
                 <w:noProof/>
                 <w:webHidden/>
               </w:rPr>
-              <w:t>4</w:t>
+              <w:t>5</w:t>
             </w:r>
             <w:r>
               <w:rPr>
@@ -895,13 +1482,16 @@
         <w:p>
           <w:pPr>
             <w:pStyle w:val="TM1"/>
+            <w:tabs>
+              <w:tab w:val="right" w:leader="dot" w:pos="9062"/>
+            </w:tabs>
             <w:rPr>
-              <w:rFonts w:eastAsiaTheme="minorEastAsia"/>
+              <w:rFonts w:asciiTheme="minorHAnsi" w:eastAsiaTheme="minorEastAsia" w:hAnsiTheme="minorHAnsi"/>
               <w:noProof/>
               <w:lang w:eastAsia="fr-FR"/>
             </w:rPr>
           </w:pPr>
-          <w:hyperlink w:anchor="_Toc412971737" w:history="1">
+          <w:hyperlink w:anchor="_Toc413336542" w:history="1">
             <w:r>
               <w:rPr>
                 <w:rStyle w:val="Lienhypertexte"/>
@@ -928,7 +1518,7 @@
                 <w:noProof/>
                 <w:webHidden/>
               </w:rPr>
-              <w:instrText xml:space="preserve"> PAGEREF _Toc412971737 \h </w:instrText>
+              <w:instrText xml:space="preserve"> PAGEREF _Toc413336542 \h </w:instrText>
             </w:r>
             <w:r>
               <w:rPr>
@@ -948,7 +1538,7 @@
                 <w:noProof/>
                 <w:webHidden/>
               </w:rPr>
-              <w:t>5</w:t>
+              <w:t>6</w:t>
             </w:r>
             <w:r>
               <w:rPr>
@@ -962,13 +1552,16 @@
         <w:p>
           <w:pPr>
             <w:pStyle w:val="TM1"/>
+            <w:tabs>
+              <w:tab w:val="right" w:leader="dot" w:pos="9062"/>
+            </w:tabs>
             <w:rPr>
-              <w:rFonts w:eastAsiaTheme="minorEastAsia"/>
+              <w:rFonts w:asciiTheme="minorHAnsi" w:eastAsiaTheme="minorEastAsia" w:hAnsiTheme="minorHAnsi"/>
               <w:noProof/>
               <w:lang w:eastAsia="fr-FR"/>
             </w:rPr>
           </w:pPr>
-          <w:hyperlink w:anchor="_Toc412971738" w:history="1">
+          <w:hyperlink w:anchor="_Toc413336543" w:history="1">
             <w:r>
               <w:rPr>
                 <w:rStyle w:val="Lienhypertexte"/>
@@ -995,7 +1588,7 @@
                 <w:noProof/>
                 <w:webHidden/>
               </w:rPr>
-              <w:instrText xml:space="preserve"> PAGEREF _Toc412971738 \h </w:instrText>
+              <w:instrText xml:space="preserve"> PAGEREF _Toc413336543 \h </w:instrText>
             </w:r>
             <w:r>
               <w:rPr>
@@ -1015,7 +1608,7 @@
                 <w:noProof/>
                 <w:webHidden/>
               </w:rPr>
-              <w:t>6</w:t>
+              <w:t>7</w:t>
             </w:r>
             <w:r>
               <w:rPr>
@@ -1029,13 +1622,16 @@
         <w:p>
           <w:pPr>
             <w:pStyle w:val="TM1"/>
+            <w:tabs>
+              <w:tab w:val="right" w:leader="dot" w:pos="9062"/>
+            </w:tabs>
             <w:rPr>
-              <w:rFonts w:eastAsiaTheme="minorEastAsia"/>
+              <w:rFonts w:asciiTheme="minorHAnsi" w:eastAsiaTheme="minorEastAsia" w:hAnsiTheme="minorHAnsi"/>
               <w:noProof/>
               <w:lang w:eastAsia="fr-FR"/>
             </w:rPr>
           </w:pPr>
-          <w:hyperlink w:anchor="_Toc412971739" w:history="1">
+          <w:hyperlink w:anchor="_Toc413336544" w:history="1">
             <w:r>
               <w:rPr>
                 <w:rStyle w:val="Lienhypertexte"/>
@@ -1062,7 +1658,7 @@
                 <w:noProof/>
                 <w:webHidden/>
               </w:rPr>
-              <w:instrText xml:space="preserve"> PAGEREF _Toc412971739 \h </w:instrText>
+              <w:instrText xml:space="preserve"> PAGEREF _Toc413336544 \h </w:instrText>
             </w:r>
             <w:r>
               <w:rPr>
@@ -1082,7 +1678,7 @@
                 <w:noProof/>
                 <w:webHidden/>
               </w:rPr>
-              <w:t>7</w:t>
+              <w:t>8</w:t>
             </w:r>
             <w:r>
               <w:rPr>
@@ -1113,7 +1709,6 @@
           <w:szCs w:val="28"/>
         </w:rPr>
       </w:pPr>
-      <w:bookmarkStart w:id="1" w:name="_Toc412971729"/>
       <w:r>
         <w:br w:type="page"/>
       </w:r>
@@ -1126,6 +1721,7 @@
           <w:numId w:val="1"/>
         </w:numPr>
       </w:pPr>
+      <w:bookmarkStart w:id="1" w:name="_Toc413336529"/>
       <w:r>
         <w:rPr>
           <w:noProof/>
@@ -1986,15 +2582,7 @@
                           <w:sz w:val="20"/>
                           <w:lang w:val="en-GB"/>
                         </w:rPr>
-                        <w:t xml:space="preserve">  |</w:t>
-                      </w:r>
-                      <w:r>
-                        <w:rPr>
-                          <w:rFonts w:ascii="Courier New" w:hAnsi="Courier New" w:cs="Courier New"/>
-                          <w:sz w:val="20"/>
-                          <w:lang w:val="en-GB"/>
-                        </w:rPr>
-                        <w:t xml:space="preserve">  </w:t>
+                        <w:t xml:space="preserve">  |  </w:t>
                       </w:r>
                       <w:r>
                         <w:rPr>
@@ -2010,15 +2598,7 @@
                           <w:sz w:val="20"/>
                           <w:lang w:val="en-GB"/>
                         </w:rPr>
-                        <w:t>`--</w:t>
-                      </w:r>
-                      <w:r>
-                        <w:rPr>
-                          <w:rFonts w:ascii="Courier New" w:hAnsi="Courier New" w:cs="Courier New"/>
-                          <w:sz w:val="20"/>
-                          <w:lang w:val="en-GB"/>
-                        </w:rPr>
-                        <w:t xml:space="preserve"> Machine</w:t>
+                        <w:t>`-- Machine</w:t>
                       </w:r>
                     </w:p>
                     <w:p>
@@ -2036,15 +2616,7 @@
                           <w:sz w:val="20"/>
                           <w:lang w:val="en-GB"/>
                         </w:rPr>
-                        <w:t xml:space="preserve">  |</w:t>
-                      </w:r>
-                      <w:r>
-                        <w:rPr>
-                          <w:rFonts w:ascii="Courier New" w:hAnsi="Courier New" w:cs="Courier New"/>
-                          <w:sz w:val="20"/>
-                          <w:lang w:val="en-GB"/>
-                        </w:rPr>
-                        <w:t xml:space="preserve">  </w:t>
+                        <w:t xml:space="preserve">  |  </w:t>
                       </w:r>
                       <w:r>
                         <w:rPr>
@@ -2060,15 +2632,7 @@
                           <w:sz w:val="20"/>
                           <w:lang w:val="en-GB"/>
                         </w:rPr>
-                        <w:t>`--</w:t>
-                      </w:r>
-                      <w:r>
-                        <w:rPr>
-                          <w:rFonts w:ascii="Courier New" w:hAnsi="Courier New" w:cs="Courier New"/>
-                          <w:sz w:val="20"/>
-                          <w:lang w:val="en-GB"/>
-                        </w:rPr>
-                        <w:t xml:space="preserve"> Transition</w:t>
+                        <w:t>`-- Transition</w:t>
                       </w:r>
                     </w:p>
                     <w:p>
@@ -2086,15 +2650,7 @@
                           <w:sz w:val="20"/>
                           <w:lang w:val="en-GB"/>
                         </w:rPr>
-                        <w:t xml:space="preserve">  |</w:t>
-                      </w:r>
-                      <w:r>
-                        <w:rPr>
-                          <w:rFonts w:ascii="Courier New" w:hAnsi="Courier New" w:cs="Courier New"/>
-                          <w:sz w:val="20"/>
-                          <w:lang w:val="en-GB"/>
-                        </w:rPr>
-                        <w:t xml:space="preserve">  </w:t>
+                        <w:t xml:space="preserve">  |  </w:t>
                       </w:r>
                       <w:r>
                         <w:rPr>
@@ -2110,15 +2666,7 @@
                           <w:sz w:val="20"/>
                           <w:lang w:val="en-GB"/>
                         </w:rPr>
-                        <w:t>`--</w:t>
-                      </w:r>
-                      <w:r>
-                        <w:rPr>
-                          <w:rFonts w:ascii="Courier New" w:hAnsi="Courier New" w:cs="Courier New"/>
-                          <w:sz w:val="20"/>
-                          <w:lang w:val="en-GB"/>
-                        </w:rPr>
-                        <w:t xml:space="preserve"> Turing</w:t>
+                        <w:t>`-- Turing</w:t>
                       </w:r>
                       <w:r>
                         <w:rPr>
@@ -2152,7 +2700,7 @@
                           <w:sz w:val="20"/>
                           <w:lang w:val="en-GB"/>
                         </w:rPr>
-                        <w:t xml:space="preserve">  |</w:t>
+                        <w:t xml:space="preserve">  | </w:t>
                       </w:r>
                       <w:r>
                         <w:rPr>
@@ -2168,23 +2716,7 @@
                           <w:sz w:val="20"/>
                           <w:lang w:val="en-GB"/>
                         </w:rPr>
-                        <w:t xml:space="preserve"> </w:t>
-                      </w:r>
-                      <w:r>
-                        <w:rPr>
-                          <w:rFonts w:ascii="Courier New" w:hAnsi="Courier New" w:cs="Courier New"/>
-                          <w:sz w:val="20"/>
-                          <w:lang w:val="en-GB"/>
-                        </w:rPr>
-                        <w:t xml:space="preserve"> `--</w:t>
-                      </w:r>
-                      <w:r>
-                        <w:rPr>
-                          <w:rFonts w:ascii="Courier New" w:hAnsi="Courier New" w:cs="Courier New"/>
-                          <w:sz w:val="20"/>
-                          <w:lang w:val="en-GB"/>
-                        </w:rPr>
-                        <w:t xml:space="preserve"> TuringSyntaxe</w:t>
+                        <w:t xml:space="preserve"> `-- TuringSyntaxe</w:t>
                       </w:r>
                     </w:p>
                     <w:p>
@@ -2237,7 +2769,7 @@
                           <w:sz w:val="20"/>
                           <w:lang w:val="en-GB"/>
                         </w:rPr>
-                        <w:t xml:space="preserve">  |</w:t>
+                        <w:t xml:space="preserve">  | </w:t>
                       </w:r>
                       <w:r>
                         <w:rPr>
@@ -2253,23 +2785,7 @@
                           <w:sz w:val="20"/>
                           <w:lang w:val="en-GB"/>
                         </w:rPr>
-                        <w:t xml:space="preserve"> </w:t>
-                      </w:r>
-                      <w:r>
-                        <w:rPr>
-                          <w:rFonts w:ascii="Courier New" w:hAnsi="Courier New" w:cs="Courier New"/>
-                          <w:sz w:val="20"/>
-                          <w:lang w:val="en-GB"/>
-                        </w:rPr>
-                        <w:t xml:space="preserve"> `--</w:t>
-                      </w:r>
-                      <w:r>
-                        <w:rPr>
-                          <w:rFonts w:ascii="Courier New" w:hAnsi="Courier New" w:cs="Courier New"/>
-                          <w:sz w:val="20"/>
-                          <w:lang w:val="en-GB"/>
-                        </w:rPr>
-                        <w:t xml:space="preserve"> TMView</w:t>
+                        <w:t xml:space="preserve"> `-- TMView</w:t>
                       </w:r>
                     </w:p>
                     <w:p>
@@ -2287,15 +2803,7 @@
                           <w:sz w:val="20"/>
                           <w:lang w:val="en-GB"/>
                         </w:rPr>
-                        <w:t xml:space="preserve">  |</w:t>
-                      </w:r>
-                      <w:r>
-                        <w:rPr>
-                          <w:rFonts w:ascii="Courier New" w:hAnsi="Courier New" w:cs="Courier New"/>
-                          <w:sz w:val="20"/>
-                          <w:lang w:val="en-GB"/>
-                        </w:rPr>
-                        <w:t xml:space="preserve"> </w:t>
+                        <w:t xml:space="preserve">  | </w:t>
                       </w:r>
                       <w:r>
                         <w:rPr>
@@ -2311,15 +2819,7 @@
                           <w:sz w:val="20"/>
                           <w:lang w:val="en-GB"/>
                         </w:rPr>
-                        <w:t>`--</w:t>
-                      </w:r>
-                      <w:r>
-                        <w:rPr>
-                          <w:rFonts w:ascii="Courier New" w:hAnsi="Courier New" w:cs="Courier New"/>
-                          <w:sz w:val="20"/>
-                          <w:lang w:val="en-GB"/>
-                        </w:rPr>
-                        <w:t xml:space="preserve"> Tape</w:t>
+                        <w:t>`-- Tape</w:t>
                       </w:r>
                     </w:p>
                     <w:p>
@@ -2337,7 +2837,7 @@
                           <w:sz w:val="20"/>
                           <w:lang w:val="en-GB"/>
                         </w:rPr>
-                        <w:t xml:space="preserve">  |</w:t>
+                        <w:t xml:space="preserve">  | </w:t>
                       </w:r>
                       <w:r>
                         <w:rPr>
@@ -2353,23 +2853,7 @@
                           <w:sz w:val="20"/>
                           <w:lang w:val="en-GB"/>
                         </w:rPr>
-                        <w:t xml:space="preserve"> </w:t>
-                      </w:r>
-                      <w:r>
-                        <w:rPr>
-                          <w:rFonts w:ascii="Courier New" w:hAnsi="Courier New" w:cs="Courier New"/>
-                          <w:sz w:val="20"/>
-                          <w:lang w:val="en-GB"/>
-                        </w:rPr>
-                        <w:t xml:space="preserve"> `--</w:t>
-                      </w:r>
-                      <w:r>
-                        <w:rPr>
-                          <w:rFonts w:ascii="Courier New" w:hAnsi="Courier New" w:cs="Courier New"/>
-                          <w:sz w:val="20"/>
-                          <w:lang w:val="en-GB"/>
-                        </w:rPr>
-                        <w:t xml:space="preserve"> TransitionTableModel</w:t>
+                        <w:t xml:space="preserve"> `-- TransitionTableModel</w:t>
                       </w:r>
                     </w:p>
                     <w:p>
@@ -2421,15 +2905,7 @@
                           <w:sz w:val="20"/>
                           <w:lang w:val="en-GB"/>
                         </w:rPr>
-                        <w:t xml:space="preserve">  |</w:t>
-                      </w:r>
-                      <w:r>
-                        <w:rPr>
-                          <w:rFonts w:ascii="Courier New" w:hAnsi="Courier New" w:cs="Courier New"/>
-                          <w:sz w:val="20"/>
-                          <w:lang w:val="en-GB"/>
-                        </w:rPr>
-                        <w:t xml:space="preserve">  </w:t>
+                        <w:t xml:space="preserve">  |  </w:t>
                       </w:r>
                       <w:r>
                         <w:rPr>
@@ -2444,14 +2920,7 @@
                           <w:rFonts w:ascii="Courier New" w:hAnsi="Courier New" w:cs="Courier New"/>
                           <w:sz w:val="20"/>
                         </w:rPr>
-                        <w:t>`--</w:t>
-                      </w:r>
-                      <w:r>
-                        <w:rPr>
-                          <w:rFonts w:ascii="Courier New" w:hAnsi="Courier New" w:cs="Courier New"/>
-                          <w:sz w:val="20"/>
-                        </w:rPr>
-                        <w:t xml:space="preserve"> TestConfigurations</w:t>
+                        <w:t>`-- TestConfigurations</w:t>
                       </w:r>
                     </w:p>
                   </w:txbxContent>
@@ -2483,6 +2952,7 @@
           <w:numId w:val="5"/>
         </w:numPr>
       </w:pPr>
+      <w:bookmarkStart w:id="2" w:name="_Toc413336530"/>
       <w:r>
         <w:t>La partie « </w:t>
       </w:r>
@@ -2495,6 +2965,7 @@
       <w:r>
         <w:t>»</w:t>
       </w:r>
+      <w:bookmarkEnd w:id="2"/>
     </w:p>
     <w:p>
       <w:r>
@@ -2609,9 +3080,11 @@
           <w:numId w:val="5"/>
         </w:numPr>
       </w:pPr>
+      <w:bookmarkStart w:id="3" w:name="_Toc413336531"/>
       <w:r>
         <w:t>La partie « view »</w:t>
       </w:r>
+      <w:bookmarkEnd w:id="3"/>
     </w:p>
     <w:p>
       <w:r>
@@ -2669,9 +3142,11 @@
           <w:numId w:val="5"/>
         </w:numPr>
       </w:pPr>
+      <w:bookmarkStart w:id="4" w:name="_Toc413336532"/>
       <w:r>
         <w:t>La partie « ctrl »</w:t>
       </w:r>
+      <w:bookmarkEnd w:id="4"/>
     </w:p>
     <w:p>
       <w:r>
@@ -2755,12 +3230,12 @@
           <w:numId w:val="1"/>
         </w:numPr>
       </w:pPr>
-      <w:bookmarkStart w:id="2" w:name="_Toc412971730"/>
+      <w:bookmarkStart w:id="5" w:name="_Toc413336533"/>
       <w:r>
         <w:lastRenderedPageBreak/>
         <w:t>Choix d’implantation</w:t>
       </w:r>
-      <w:bookmarkEnd w:id="2"/>
+      <w:bookmarkEnd w:id="5"/>
     </w:p>
     <w:p>
       <w:pPr>
@@ -2770,11 +3245,11 @@
           <w:numId w:val="7"/>
         </w:numPr>
       </w:pPr>
-      <w:bookmarkStart w:id="3" w:name="_Toc412971731"/>
+      <w:bookmarkStart w:id="6" w:name="_Toc413336534"/>
       <w:r>
         <w:t>Le ruban</w:t>
       </w:r>
-      <w:bookmarkEnd w:id="3"/>
+      <w:bookmarkEnd w:id="6"/>
     </w:p>
     <w:p>
       <w:r>
@@ -2792,6 +3267,23 @@
     <w:p>
       <w:r>
         <w:t>La tête de lecture est colorée en jaune, par défaut, afin de la repérer (La couleur est modifiable dans les paramètres).</w:t>
+      </w:r>
+    </w:p>
+    <w:p>
+      <w:r>
+        <w:t xml:space="preserve">D’un point de vue </w:t>
+      </w:r>
+      <w:r>
+        <w:t>programmation</w:t>
+      </w:r>
+      <w:r>
+        <w:t>, la tête de lecture est représentée par un entier comprit entre 0 et la taille du ruban. Lors d’un déplacement à droite, l’entier est incrémenté de 1. Il est décrémenté lors d’un déplacement à gauche, sauf s’</w:t>
+      </w:r>
+      <w:r>
+        <w:t>il est égal à zéro.</w:t>
+      </w:r>
+      <w:r>
+        <w:t xml:space="preserve"> Cet entier équivaut à l’index de la case où la tête doit être placée.</w:t>
       </w:r>
     </w:p>
     <w:p>
@@ -2802,11 +3294,11 @@
           <w:numId w:val="7"/>
         </w:numPr>
       </w:pPr>
-      <w:bookmarkStart w:id="4" w:name="_Toc412971732"/>
+      <w:bookmarkStart w:id="7" w:name="_Toc413336535"/>
       <w:r>
         <w:t>La fonction de transition</w:t>
       </w:r>
-      <w:bookmarkEnd w:id="4"/>
+      <w:bookmarkEnd w:id="7"/>
     </w:p>
     <w:p>
       <w:r>
@@ -2820,6 +3312,51 @@
       </w:r>
       <w:r>
         <w:t>. Une simple méthode ‘doTransition()’ lance la prochaine transition, selon l’état courant et le symbole lu sur la tête de lecture. Elle modifie ainsi les données courantes du programme, et l’interface graphique.</w:t>
+      </w:r>
+    </w:p>
+    <w:p>
+      <w:r>
+        <w:t xml:space="preserve">Les données sont entièrement chargées dans la classe </w:t>
+      </w:r>
+      <w:r>
+        <w:rPr>
+          <w:i/>
+        </w:rPr>
+        <w:t>‘Machine’</w:t>
+      </w:r>
+      <w:r>
+        <w:t>. A partir de celle-ci, les transitions sont effectuées une à une, en conservant dans des attributs l’état courant</w:t>
+      </w:r>
+      <w:r>
+        <w:t xml:space="preserve">, </w:t>
+      </w:r>
+      <w:r>
+        <w:t>le symbole lu par la t</w:t>
+      </w:r>
+      <w:r>
+        <w:t>ête de lecture, la transition venant d’être effectuée et l’état suivant de cette transition.</w:t>
+      </w:r>
+    </w:p>
+    <w:p>
+      <w:r>
+        <w:t>Depui</w:t>
+      </w:r>
+      <w:r>
+        <w:t xml:space="preserve">s ces </w:t>
+      </w:r>
+      <w:r>
+        <w:t xml:space="preserve">attributs, la méthode récupère la transition </w:t>
+      </w:r>
+      <w:r>
+        <w:t>suivante</w:t>
+      </w:r>
+      <w:r>
+        <w:t xml:space="preserve"> (qui est unique) et l’effectue en déplaçant la tête de lecture sur le ruban, écrivant le nouveau symbole et plaçant la machine dans l’état suivant.</w:t>
+      </w:r>
+    </w:p>
+    <w:p>
+      <w:r>
+        <w:br w:type="page"/>
       </w:r>
     </w:p>
     <w:p>
@@ -2830,11 +3367,12 @@
           <w:numId w:val="7"/>
         </w:numPr>
       </w:pPr>
-      <w:bookmarkStart w:id="5" w:name="_Toc412971733"/>
-      <w:r>
+      <w:bookmarkStart w:id="8" w:name="_Toc413336536"/>
+      <w:r>
+        <w:lastRenderedPageBreak/>
         <w:t>Le format des fichiers</w:t>
       </w:r>
-      <w:bookmarkEnd w:id="5"/>
+      <w:bookmarkEnd w:id="8"/>
     </w:p>
     <w:p>
       <w:pPr>
@@ -2844,11 +3382,1322 @@
           <w:numId w:val="8"/>
         </w:numPr>
       </w:pPr>
+      <w:bookmarkStart w:id="9" w:name="_Toc413336537"/>
       <w:r>
         <w:t>Configurations</w:t>
       </w:r>
-    </w:p>
-    <w:p/>
+      <w:bookmarkEnd w:id="9"/>
+    </w:p>
+    <w:p>
+      <w:r>
+        <w:t>Les fichiers de configuration initiale de la machine ont tous la même forme. Chaque partie de la configuration est séparée par des « balises » afin de le rendre à la fois clair pour l’utilisateur et efficace à la récupération des données.</w:t>
+      </w:r>
+    </w:p>
+    <w:p>
+      <w:r>
+        <w:t>Les espaces, tabulations, et retour chariots ne sont pas pris en compte à l’intérieur d’une balise (on peut ainsi écrire les valeurs en ligne, colonne, ou les deux).</w:t>
+      </w:r>
+    </w:p>
+    <w:tbl>
+      <w:tblPr>
+        <w:tblpPr w:leftFromText="141" w:rightFromText="141" w:vertAnchor="text" w:horzAnchor="page" w:tblpX="8437" w:tblpY="610"/>
+        <w:tblW w:w="0" w:type="auto"/>
+        <w:tblBorders>
+          <w:top w:val="single" w:sz="4" w:space="0" w:color="auto"/>
+          <w:left w:val="single" w:sz="4" w:space="0" w:color="auto"/>
+          <w:bottom w:val="single" w:sz="4" w:space="0" w:color="auto"/>
+          <w:right w:val="single" w:sz="4" w:space="0" w:color="auto"/>
+          <w:insideH w:val="single" w:sz="4" w:space="0" w:color="auto"/>
+          <w:insideV w:val="single" w:sz="4" w:space="0" w:color="auto"/>
+        </w:tblBorders>
+        <w:tblCellMar>
+          <w:left w:w="70" w:type="dxa"/>
+          <w:right w:w="70" w:type="dxa"/>
+        </w:tblCellMar>
+        <w:tblLook w:val="0000" w:firstRow="0" w:lastRow="0" w:firstColumn="0" w:lastColumn="0" w:noHBand="0" w:noVBand="0"/>
+      </w:tblPr>
+      <w:tblGrid>
+        <w:gridCol w:w="2977"/>
+      </w:tblGrid>
+      <w:tr>
+        <w:tblPrEx>
+          <w:tblCellMar>
+            <w:top w:w="0" w:type="dxa"/>
+            <w:bottom w:w="0" w:type="dxa"/>
+          </w:tblCellMar>
+        </w:tblPrEx>
+        <w:trPr>
+          <w:trHeight w:val="278"/>
+        </w:trPr>
+        <w:tc>
+          <w:tcPr>
+            <w:tcW w:w="2977" w:type="dxa"/>
+            <w:shd w:val="clear" w:color="auto" w:fill="BFBFBF" w:themeFill="background1" w:themeFillShade="BF"/>
+          </w:tcPr>
+          <w:p>
+            <w:pPr>
+              <w:spacing w:before="0" w:after="0"/>
+              <w:jc w:val="center"/>
+              <w:rPr>
+                <w:color w:val="FFFFFF" w:themeColor="background1"/>
+              </w:rPr>
+            </w:pPr>
+            <w:r>
+              <w:rPr>
+                <w:color w:val="FFFFFF" w:themeColor="background1"/>
+              </w:rPr>
+              <w:t>Exemple de configuration</w:t>
+            </w:r>
+          </w:p>
+        </w:tc>
+      </w:tr>
+      <w:tr>
+        <w:tblPrEx>
+          <w:tblCellMar>
+            <w:top w:w="0" w:type="dxa"/>
+            <w:bottom w:w="0" w:type="dxa"/>
+          </w:tblCellMar>
+        </w:tblPrEx>
+        <w:trPr>
+          <w:trHeight w:val="6652"/>
+        </w:trPr>
+        <w:tc>
+          <w:tcPr>
+            <w:tcW w:w="2977" w:type="dxa"/>
+          </w:tcPr>
+          <w:p>
+            <w:pPr>
+              <w:spacing w:after="0"/>
+              <w:jc w:val="left"/>
+              <w:rPr>
+                <w:rFonts w:ascii="Courier New" w:hAnsi="Courier New" w:cs="Courier New"/>
+                <w:sz w:val="18"/>
+              </w:rPr>
+            </w:pPr>
+            <w:r>
+              <w:rPr>
+                <w:rFonts w:ascii="Courier New" w:hAnsi="Courier New" w:cs="Courier New"/>
+                <w:sz w:val="18"/>
+              </w:rPr>
+              <w:t>states:</w:t>
+            </w:r>
+          </w:p>
+          <w:p>
+            <w:pPr>
+              <w:spacing w:before="0" w:after="0"/>
+              <w:jc w:val="left"/>
+              <w:rPr>
+                <w:rFonts w:ascii="Courier New" w:hAnsi="Courier New" w:cs="Courier New"/>
+                <w:sz w:val="18"/>
+              </w:rPr>
+            </w:pPr>
+          </w:p>
+          <w:p>
+            <w:pPr>
+              <w:spacing w:before="0" w:after="0"/>
+              <w:jc w:val="left"/>
+              <w:rPr>
+                <w:rFonts w:ascii="Courier New" w:hAnsi="Courier New" w:cs="Courier New"/>
+                <w:sz w:val="18"/>
+              </w:rPr>
+            </w:pPr>
+            <w:r>
+              <w:rPr>
+                <w:rFonts w:ascii="Courier New" w:hAnsi="Courier New" w:cs="Courier New"/>
+                <w:sz w:val="18"/>
+              </w:rPr>
+              <w:t xml:space="preserve"> q0</w:t>
+            </w:r>
+            <w:r>
+              <w:rPr>
+                <w:rFonts w:ascii="Courier New" w:hAnsi="Courier New" w:cs="Courier New"/>
+                <w:sz w:val="18"/>
+              </w:rPr>
+              <w:t xml:space="preserve"> S</w:t>
+            </w:r>
+            <w:r>
+              <w:rPr>
+                <w:rFonts w:ascii="Courier New" w:hAnsi="Courier New" w:cs="Courier New"/>
+                <w:sz w:val="18"/>
+              </w:rPr>
+              <w:t>,</w:t>
+            </w:r>
+          </w:p>
+          <w:p>
+            <w:pPr>
+              <w:spacing w:before="0" w:after="0"/>
+              <w:jc w:val="left"/>
+              <w:rPr>
+                <w:rFonts w:ascii="Courier New" w:hAnsi="Courier New" w:cs="Courier New"/>
+                <w:sz w:val="18"/>
+              </w:rPr>
+            </w:pPr>
+          </w:p>
+          <w:p>
+            <w:pPr>
+              <w:spacing w:before="0" w:after="0"/>
+              <w:jc w:val="left"/>
+              <w:rPr>
+                <w:rFonts w:ascii="Courier New" w:hAnsi="Courier New" w:cs="Courier New"/>
+                <w:sz w:val="18"/>
+              </w:rPr>
+            </w:pPr>
+            <w:r>
+              <w:rPr>
+                <w:rFonts w:ascii="Courier New" w:hAnsi="Courier New" w:cs="Courier New"/>
+                <w:sz w:val="18"/>
+              </w:rPr>
+              <w:t>:machine_alphabet:</w:t>
+            </w:r>
+          </w:p>
+          <w:p>
+            <w:pPr>
+              <w:spacing w:before="0" w:after="0"/>
+              <w:jc w:val="left"/>
+              <w:rPr>
+                <w:rFonts w:ascii="Courier New" w:hAnsi="Courier New" w:cs="Courier New"/>
+                <w:sz w:val="18"/>
+              </w:rPr>
+            </w:pPr>
+          </w:p>
+          <w:p>
+            <w:pPr>
+              <w:spacing w:before="0" w:after="0"/>
+              <w:jc w:val="left"/>
+              <w:rPr>
+                <w:rFonts w:ascii="Courier New" w:hAnsi="Courier New" w:cs="Courier New"/>
+                <w:sz w:val="18"/>
+              </w:rPr>
+            </w:pPr>
+            <w:r>
+              <w:rPr>
+                <w:rFonts w:ascii="Courier New" w:hAnsi="Courier New" w:cs="Courier New"/>
+                <w:sz w:val="18"/>
+              </w:rPr>
+              <w:t xml:space="preserve"> 0 1</w:t>
+            </w:r>
+          </w:p>
+          <w:p>
+            <w:pPr>
+              <w:spacing w:before="0" w:after="0"/>
+              <w:jc w:val="left"/>
+              <w:rPr>
+                <w:rFonts w:ascii="Courier New" w:hAnsi="Courier New" w:cs="Courier New"/>
+                <w:sz w:val="18"/>
+              </w:rPr>
+            </w:pPr>
+            <w:r>
+              <w:rPr>
+                <w:rFonts w:ascii="Courier New" w:hAnsi="Courier New" w:cs="Courier New"/>
+                <w:sz w:val="18"/>
+              </w:rPr>
+              <w:t xml:space="preserve">  </w:t>
+            </w:r>
+          </w:p>
+          <w:p>
+            <w:pPr>
+              <w:spacing w:before="0" w:after="0"/>
+              <w:jc w:val="left"/>
+              <w:rPr>
+                <w:rFonts w:ascii="Courier New" w:hAnsi="Courier New" w:cs="Courier New"/>
+                <w:sz w:val="18"/>
+              </w:rPr>
+            </w:pPr>
+            <w:r>
+              <w:rPr>
+                <w:rFonts w:ascii="Courier New" w:hAnsi="Courier New" w:cs="Courier New"/>
+                <w:sz w:val="18"/>
+              </w:rPr>
+              <w:t>:tape_alphabet:</w:t>
+            </w:r>
+          </w:p>
+          <w:p>
+            <w:pPr>
+              <w:spacing w:before="0" w:after="0"/>
+              <w:jc w:val="left"/>
+              <w:rPr>
+                <w:rFonts w:ascii="Courier New" w:hAnsi="Courier New" w:cs="Courier New"/>
+                <w:sz w:val="18"/>
+              </w:rPr>
+            </w:pPr>
+          </w:p>
+          <w:p>
+            <w:pPr>
+              <w:spacing w:before="0" w:after="0"/>
+              <w:jc w:val="left"/>
+              <w:rPr>
+                <w:rFonts w:ascii="Courier New" w:hAnsi="Courier New" w:cs="Courier New"/>
+                <w:sz w:val="18"/>
+              </w:rPr>
+            </w:pPr>
+            <w:r>
+              <w:rPr>
+                <w:rFonts w:ascii="Courier New" w:hAnsi="Courier New" w:cs="Courier New"/>
+                <w:sz w:val="18"/>
+              </w:rPr>
+              <w:t xml:space="preserve"> 0 1 _</w:t>
+            </w:r>
+          </w:p>
+          <w:p>
+            <w:pPr>
+              <w:spacing w:before="0" w:after="0"/>
+              <w:jc w:val="left"/>
+              <w:rPr>
+                <w:rFonts w:ascii="Courier New" w:hAnsi="Courier New" w:cs="Courier New"/>
+                <w:sz w:val="18"/>
+              </w:rPr>
+            </w:pPr>
+            <w:r>
+              <w:rPr>
+                <w:rFonts w:ascii="Courier New" w:hAnsi="Courier New" w:cs="Courier New"/>
+                <w:sz w:val="18"/>
+              </w:rPr>
+              <w:t xml:space="preserve">  </w:t>
+            </w:r>
+          </w:p>
+          <w:p>
+            <w:pPr>
+              <w:spacing w:before="0" w:after="0"/>
+              <w:jc w:val="left"/>
+              <w:rPr>
+                <w:rFonts w:ascii="Courier New" w:hAnsi="Courier New" w:cs="Courier New"/>
+                <w:sz w:val="18"/>
+              </w:rPr>
+            </w:pPr>
+            <w:r>
+              <w:rPr>
+                <w:rFonts w:ascii="Courier New" w:hAnsi="Courier New" w:cs="Courier New"/>
+                <w:sz w:val="18"/>
+              </w:rPr>
+              <w:t>:transitions:</w:t>
+            </w:r>
+          </w:p>
+          <w:p>
+            <w:pPr>
+              <w:spacing w:before="0" w:after="0"/>
+              <w:jc w:val="left"/>
+              <w:rPr>
+                <w:rFonts w:ascii="Courier New" w:hAnsi="Courier New" w:cs="Courier New"/>
+                <w:sz w:val="18"/>
+              </w:rPr>
+            </w:pPr>
+          </w:p>
+          <w:p>
+            <w:pPr>
+              <w:spacing w:before="0" w:after="0"/>
+              <w:jc w:val="left"/>
+              <w:rPr>
+                <w:rFonts w:ascii="Courier New" w:hAnsi="Courier New" w:cs="Courier New"/>
+                <w:sz w:val="18"/>
+              </w:rPr>
+            </w:pPr>
+            <w:r>
+              <w:rPr>
+                <w:rFonts w:ascii="Courier New" w:hAnsi="Courier New" w:cs="Courier New"/>
+                <w:sz w:val="18"/>
+              </w:rPr>
+              <w:t>q0 0 q0 _ &gt;,</w:t>
+            </w:r>
+          </w:p>
+          <w:p>
+            <w:pPr>
+              <w:spacing w:before="0" w:after="0"/>
+              <w:jc w:val="left"/>
+              <w:rPr>
+                <w:rFonts w:ascii="Courier New" w:hAnsi="Courier New" w:cs="Courier New"/>
+                <w:sz w:val="18"/>
+              </w:rPr>
+            </w:pPr>
+            <w:r>
+              <w:rPr>
+                <w:rFonts w:ascii="Courier New" w:hAnsi="Courier New" w:cs="Courier New"/>
+                <w:sz w:val="18"/>
+              </w:rPr>
+              <w:t>q0 1 q0 _ &gt;,</w:t>
+            </w:r>
+          </w:p>
+          <w:p>
+            <w:pPr>
+              <w:spacing w:before="0" w:after="0"/>
+              <w:jc w:val="left"/>
+              <w:rPr>
+                <w:rFonts w:ascii="Courier New" w:hAnsi="Courier New" w:cs="Courier New"/>
+                <w:sz w:val="18"/>
+                <w:lang w:val="en-US"/>
+              </w:rPr>
+            </w:pPr>
+            <w:r>
+              <w:rPr>
+                <w:rFonts w:ascii="Courier New" w:hAnsi="Courier New" w:cs="Courier New"/>
+                <w:sz w:val="18"/>
+                <w:lang w:val="en-US"/>
+              </w:rPr>
+              <w:t>q0 _ acc _ &gt;,</w:t>
+            </w:r>
+          </w:p>
+          <w:p>
+            <w:pPr>
+              <w:spacing w:before="0" w:after="0"/>
+              <w:jc w:val="left"/>
+              <w:rPr>
+                <w:rFonts w:ascii="Courier New" w:hAnsi="Courier New" w:cs="Courier New"/>
+                <w:sz w:val="18"/>
+                <w:lang w:val="en-US"/>
+              </w:rPr>
+            </w:pPr>
+          </w:p>
+          <w:p>
+            <w:pPr>
+              <w:spacing w:before="0" w:after="0"/>
+              <w:jc w:val="left"/>
+              <w:rPr>
+                <w:rFonts w:ascii="Courier New" w:hAnsi="Courier New" w:cs="Courier New"/>
+                <w:sz w:val="18"/>
+                <w:lang w:val="en-US"/>
+              </w:rPr>
+            </w:pPr>
+            <w:r>
+              <w:rPr>
+                <w:rFonts w:ascii="Courier New" w:hAnsi="Courier New" w:cs="Courier New"/>
+                <w:sz w:val="18"/>
+                <w:lang w:val="en-US"/>
+              </w:rPr>
+              <w:t>:init_state:</w:t>
+            </w:r>
+          </w:p>
+          <w:p>
+            <w:pPr>
+              <w:spacing w:before="0" w:after="0"/>
+              <w:jc w:val="left"/>
+              <w:rPr>
+                <w:rFonts w:ascii="Courier New" w:hAnsi="Courier New" w:cs="Courier New"/>
+                <w:sz w:val="18"/>
+                <w:lang w:val="en-US"/>
+              </w:rPr>
+            </w:pPr>
+          </w:p>
+          <w:p>
+            <w:pPr>
+              <w:spacing w:before="0" w:after="0"/>
+              <w:jc w:val="left"/>
+              <w:rPr>
+                <w:rFonts w:ascii="Courier New" w:hAnsi="Courier New" w:cs="Courier New"/>
+                <w:sz w:val="18"/>
+                <w:lang w:val="en-US"/>
+              </w:rPr>
+            </w:pPr>
+            <w:r>
+              <w:rPr>
+                <w:rFonts w:ascii="Courier New" w:hAnsi="Courier New" w:cs="Courier New"/>
+                <w:sz w:val="18"/>
+                <w:lang w:val="en-US"/>
+              </w:rPr>
+              <w:t xml:space="preserve">  q0</w:t>
+            </w:r>
+          </w:p>
+          <w:p>
+            <w:pPr>
+              <w:spacing w:before="0" w:after="0"/>
+              <w:jc w:val="left"/>
+              <w:rPr>
+                <w:rFonts w:ascii="Courier New" w:hAnsi="Courier New" w:cs="Courier New"/>
+                <w:sz w:val="18"/>
+                <w:lang w:val="en-US"/>
+              </w:rPr>
+            </w:pPr>
+            <w:r>
+              <w:rPr>
+                <w:rFonts w:ascii="Courier New" w:hAnsi="Courier New" w:cs="Courier New"/>
+                <w:sz w:val="18"/>
+                <w:lang w:val="en-US"/>
+              </w:rPr>
+              <w:t xml:space="preserve">  </w:t>
+            </w:r>
+          </w:p>
+          <w:p>
+            <w:pPr>
+              <w:spacing w:before="0" w:after="0"/>
+              <w:jc w:val="left"/>
+              <w:rPr>
+                <w:rFonts w:ascii="Courier New" w:hAnsi="Courier New" w:cs="Courier New"/>
+                <w:sz w:val="18"/>
+                <w:lang w:val="en-US"/>
+              </w:rPr>
+            </w:pPr>
+            <w:r>
+              <w:rPr>
+                <w:rFonts w:ascii="Courier New" w:hAnsi="Courier New" w:cs="Courier New"/>
+                <w:sz w:val="18"/>
+                <w:lang w:val="en-US"/>
+              </w:rPr>
+              <w:t>:accept_state:</w:t>
+            </w:r>
+          </w:p>
+          <w:p>
+            <w:pPr>
+              <w:spacing w:before="0" w:after="0"/>
+              <w:jc w:val="left"/>
+              <w:rPr>
+                <w:rFonts w:ascii="Courier New" w:hAnsi="Courier New" w:cs="Courier New"/>
+                <w:sz w:val="18"/>
+                <w:lang w:val="en-US"/>
+              </w:rPr>
+            </w:pPr>
+          </w:p>
+          <w:p>
+            <w:pPr>
+              <w:spacing w:before="0" w:after="0"/>
+              <w:jc w:val="left"/>
+              <w:rPr>
+                <w:rFonts w:ascii="Courier New" w:hAnsi="Courier New" w:cs="Courier New"/>
+                <w:sz w:val="18"/>
+              </w:rPr>
+            </w:pPr>
+            <w:r>
+              <w:rPr>
+                <w:rFonts w:ascii="Courier New" w:hAnsi="Courier New" w:cs="Courier New"/>
+                <w:sz w:val="18"/>
+                <w:lang w:val="en-US"/>
+              </w:rPr>
+              <w:t xml:space="preserve">  </w:t>
+            </w:r>
+            <w:r>
+              <w:rPr>
+                <w:rFonts w:ascii="Courier New" w:hAnsi="Courier New" w:cs="Courier New"/>
+                <w:sz w:val="18"/>
+              </w:rPr>
+              <w:t>acc</w:t>
+            </w:r>
+          </w:p>
+          <w:p>
+            <w:pPr>
+              <w:spacing w:before="0" w:after="0"/>
+              <w:jc w:val="left"/>
+              <w:rPr>
+                <w:rFonts w:ascii="Courier New" w:hAnsi="Courier New" w:cs="Courier New"/>
+                <w:sz w:val="18"/>
+              </w:rPr>
+            </w:pPr>
+          </w:p>
+          <w:p>
+            <w:pPr>
+              <w:spacing w:before="0" w:after="0"/>
+              <w:jc w:val="left"/>
+              <w:rPr>
+                <w:rFonts w:ascii="Courier New" w:hAnsi="Courier New" w:cs="Courier New"/>
+                <w:sz w:val="18"/>
+              </w:rPr>
+            </w:pPr>
+            <w:r>
+              <w:rPr>
+                <w:rFonts w:ascii="Courier New" w:hAnsi="Courier New" w:cs="Courier New"/>
+                <w:sz w:val="18"/>
+              </w:rPr>
+              <w:t>:reject_state:</w:t>
+            </w:r>
+          </w:p>
+          <w:p>
+            <w:pPr>
+              <w:spacing w:before="0" w:after="0"/>
+              <w:jc w:val="left"/>
+              <w:rPr>
+                <w:rFonts w:ascii="Courier New" w:hAnsi="Courier New" w:cs="Courier New"/>
+                <w:sz w:val="18"/>
+              </w:rPr>
+            </w:pPr>
+            <w:r>
+              <w:rPr>
+                <w:rFonts w:ascii="Courier New" w:hAnsi="Courier New" w:cs="Courier New"/>
+                <w:sz w:val="18"/>
+              </w:rPr>
+              <w:t xml:space="preserve">    </w:t>
+            </w:r>
+          </w:p>
+          <w:p>
+            <w:pPr>
+              <w:spacing w:before="0"/>
+              <w:jc w:val="left"/>
+              <w:rPr>
+                <w:rFonts w:ascii="Courier New" w:hAnsi="Courier New" w:cs="Courier New"/>
+                <w:sz w:val="18"/>
+              </w:rPr>
+            </w:pPr>
+            <w:r>
+              <w:rPr>
+                <w:rFonts w:ascii="Courier New" w:hAnsi="Courier New" w:cs="Courier New"/>
+                <w:sz w:val="18"/>
+              </w:rPr>
+              <w:t>:end</w:t>
+            </w:r>
+          </w:p>
+        </w:tc>
+      </w:tr>
+    </w:tbl>
+    <w:p>
+      <w:r>
+        <w:t>Une balise se présente de la forme </w:t>
+      </w:r>
+      <w:r>
+        <w:rPr>
+          <w:b/>
+        </w:rPr>
+        <w:t>:balise:</w:t>
+      </w:r>
+      <w:r>
+        <w:t xml:space="preserve">. </w:t>
+      </w:r>
+      <w:r>
+        <w:t>Le fichier en comporte 7, sans compter la balise indiquant la fin du fichier :</w:t>
+      </w:r>
+    </w:p>
+    <w:p>
+      <w:pPr>
+        <w:pStyle w:val="Paragraphedeliste"/>
+        <w:numPr>
+          <w:ilvl w:val="0"/>
+          <w:numId w:val="14"/>
+        </w:numPr>
+        <w:rPr>
+          <w:sz w:val="20"/>
+        </w:rPr>
+      </w:pPr>
+      <w:r>
+        <w:rPr>
+          <w:b/>
+        </w:rPr>
+        <w:t>states :</w:t>
+      </w:r>
+      <w:r>
+        <w:t xml:space="preserve"> </w:t>
+      </w:r>
+      <w:r>
+        <w:rPr>
+          <w:sz w:val="20"/>
+        </w:rPr>
+        <w:t>(Attention ! Cette balise n’inscrit pas de « : » avant, étant la première balise)</w:t>
+      </w:r>
+    </w:p>
+    <w:p>
+      <w:r>
+        <w:t>La liste des états du programme. Indique aussi s’ils sont stoppant ou non</w:t>
+      </w:r>
+      <w:r>
+        <w:t xml:space="preserve"> (on ajoute un S majuscule avant la virgule)</w:t>
+      </w:r>
+      <w:r>
+        <w:t>.</w:t>
+      </w:r>
+    </w:p>
+    <w:p>
+      <w:r>
+        <w:t xml:space="preserve">Les </w:t>
+      </w:r>
+      <w:r>
+        <w:t xml:space="preserve"> état</w:t>
+      </w:r>
+      <w:r>
+        <w:t>s</w:t>
+      </w:r>
+      <w:r>
+        <w:t xml:space="preserve"> </w:t>
+      </w:r>
+      <w:r>
+        <w:t>sont</w:t>
+      </w:r>
+      <w:r>
+        <w:t xml:space="preserve"> </w:t>
+      </w:r>
+      <w:r>
+        <w:t>des</w:t>
+      </w:r>
+      <w:r>
+        <w:t xml:space="preserve"> chaine</w:t>
+      </w:r>
+      <w:r>
+        <w:t>s</w:t>
+      </w:r>
+      <w:r>
+        <w:t xml:space="preserve"> de caractère</w:t>
+      </w:r>
+      <w:r>
+        <w:t>s et sont</w:t>
+      </w:r>
+      <w:r>
+        <w:t xml:space="preserve"> séparé</w:t>
+      </w:r>
+      <w:r>
+        <w:t>s</w:t>
+      </w:r>
+      <w:r>
+        <w:t xml:space="preserve"> par une virgule</w:t>
+      </w:r>
+      <w:r>
+        <w:t>.</w:t>
+      </w:r>
+    </w:p>
+    <w:p>
+      <w:pPr>
+        <w:pStyle w:val="Paragraphedeliste"/>
+        <w:numPr>
+          <w:ilvl w:val="0"/>
+          <w:numId w:val="14"/>
+        </w:numPr>
+        <w:rPr>
+          <w:b/>
+        </w:rPr>
+      </w:pPr>
+      <w:r>
+        <w:rPr>
+          <w:b/>
+        </w:rPr>
+        <w:t>machine_alphabet</w:t>
+      </w:r>
+      <w:r>
+        <w:rPr>
+          <w:b/>
+        </w:rPr>
+        <w:t> :</w:t>
+      </w:r>
+    </w:p>
+    <w:p>
+      <w:r>
+        <w:t>La liste des caractères que l’utilisateur peut entrer sur le ruban initial.</w:t>
+      </w:r>
+    </w:p>
+    <w:p>
+      <w:r>
+        <w:t>Les caractères ne peuvent être des chaines de caractères et ne sont pas séparés par une virgule.</w:t>
+      </w:r>
+    </w:p>
+    <w:p>
+      <w:pPr>
+        <w:pStyle w:val="Paragraphedeliste"/>
+        <w:numPr>
+          <w:ilvl w:val="0"/>
+          <w:numId w:val="14"/>
+        </w:numPr>
+        <w:rPr>
+          <w:b/>
+        </w:rPr>
+      </w:pPr>
+      <w:r>
+        <w:rPr>
+          <w:b/>
+        </w:rPr>
+        <w:t>tape_alphabet</w:t>
+      </w:r>
+      <w:r>
+        <w:rPr>
+          <w:b/>
+        </w:rPr>
+        <w:t> :</w:t>
+      </w:r>
+    </w:p>
+    <w:p>
+      <w:r>
+        <w:t>La liste des caractères que la machine de Turing peut inscrire sur le ruban. Il est nécessaire que cet alphabet contienne tous les caractères de l’alphabet du ruban.</w:t>
+      </w:r>
+    </w:p>
+    <w:p>
+      <w:r>
+        <w:t>Cette balise a les mêmes contraintes que l’alphabet précédent.</w:t>
+      </w:r>
+    </w:p>
+    <w:p>
+      <w:pPr>
+        <w:pStyle w:val="Paragraphedeliste"/>
+        <w:numPr>
+          <w:ilvl w:val="0"/>
+          <w:numId w:val="14"/>
+        </w:numPr>
+        <w:rPr>
+          <w:b/>
+        </w:rPr>
+      </w:pPr>
+      <w:r>
+        <w:rPr>
+          <w:b/>
+        </w:rPr>
+        <w:t>t</w:t>
+      </w:r>
+      <w:r>
+        <w:rPr>
+          <w:b/>
+        </w:rPr>
+        <w:t>ransitions</w:t>
+      </w:r>
+      <w:r>
+        <w:rPr>
+          <w:b/>
+        </w:rPr>
+        <w:t> :</w:t>
+      </w:r>
+    </w:p>
+    <w:p>
+      <w:pPr>
+        <w:spacing w:before="0" w:after="0"/>
+      </w:pPr>
+      <w:r>
+        <w:t xml:space="preserve">La liste des transitions du programme. Elles sont écrites de la forme : </w:t>
+      </w:r>
+    </w:p>
+    <w:p>
+      <w:pPr>
+        <w:spacing w:before="0" w:after="0"/>
+      </w:pPr>
+      <w:r>
+        <w:t>[état courant] [symbole lu] [état suivant] [symbole écrit] [direction]</w:t>
+      </w:r>
+    </w:p>
+    <w:p>
+      <w:pPr>
+        <w:spacing w:before="0" w:after="0"/>
+      </w:pPr>
+      <w:r>
+        <w:t>et sont séparées par une virgule.</w:t>
+      </w:r>
+    </w:p>
+    <w:p>
+      <w:pPr>
+        <w:pStyle w:val="Paragraphedeliste"/>
+        <w:numPr>
+          <w:ilvl w:val="0"/>
+          <w:numId w:val="14"/>
+        </w:numPr>
+        <w:rPr>
+          <w:b/>
+        </w:rPr>
+      </w:pPr>
+      <w:r>
+        <w:rPr>
+          <w:b/>
+        </w:rPr>
+        <w:t>init_state</w:t>
+      </w:r>
+      <w:r>
+        <w:rPr>
+          <w:b/>
+        </w:rPr>
+        <w:t> :</w:t>
+      </w:r>
+    </w:p>
+    <w:p>
+      <w:r>
+        <w:t xml:space="preserve">C’est l’état initial </w:t>
+      </w:r>
+      <w:r>
+        <w:t>de la machine. Il doit évidemment se trouver dans la liste des états indiqué précédemment.</w:t>
+      </w:r>
+    </w:p>
+    <w:p>
+      <w:pPr>
+        <w:pStyle w:val="Paragraphedeliste"/>
+        <w:numPr>
+          <w:ilvl w:val="0"/>
+          <w:numId w:val="14"/>
+        </w:numPr>
+        <w:rPr>
+          <w:b/>
+        </w:rPr>
+      </w:pPr>
+      <w:r>
+        <w:rPr>
+          <w:b/>
+        </w:rPr>
+        <w:t>accept_state</w:t>
+      </w:r>
+      <w:r>
+        <w:rPr>
+          <w:b/>
+        </w:rPr>
+        <w:t> :</w:t>
+      </w:r>
+    </w:p>
+    <w:p>
+      <w:r>
+        <w:t xml:space="preserve">C’est l’état acceptant de la </w:t>
+      </w:r>
+      <w:r>
+        <w:t>machine. Il ne se trouve pas dans la liste d’état et doit obligatoirement se trouver dans la liste de transitions</w:t>
+      </w:r>
+      <w:r>
+        <w:t xml:space="preserve"> en tant qu’état suivant.</w:t>
+      </w:r>
+    </w:p>
+    <w:p>
+      <w:pPr>
+        <w:pStyle w:val="Paragraphedeliste"/>
+        <w:numPr>
+          <w:ilvl w:val="0"/>
+          <w:numId w:val="14"/>
+        </w:numPr>
+        <w:rPr>
+          <w:b/>
+        </w:rPr>
+      </w:pPr>
+      <w:r>
+        <w:rPr>
+          <w:b/>
+        </w:rPr>
+        <w:lastRenderedPageBreak/>
+        <w:t>reject_state</w:t>
+      </w:r>
+      <w:r>
+        <w:rPr>
+          <w:b/>
+        </w:rPr>
+        <w:t> :</w:t>
+      </w:r>
+    </w:p>
+    <w:p>
+      <w:r>
+        <w:t xml:space="preserve">C’est l’état </w:t>
+      </w:r>
+      <w:r>
+        <w:t>rejetant de la machine. Il ne se trouve pas dans la liste d’état et peut ne pas être inscrit dans la liste de transitions.</w:t>
+      </w:r>
+    </w:p>
+    <w:p>
+      <w:pPr>
+        <w:pStyle w:val="Paragraphedeliste"/>
+        <w:numPr>
+          <w:ilvl w:val="0"/>
+          <w:numId w:val="14"/>
+        </w:numPr>
+        <w:rPr>
+          <w:sz w:val="20"/>
+        </w:rPr>
+      </w:pPr>
+      <w:r>
+        <w:rPr>
+          <w:b/>
+        </w:rPr>
+        <w:t>e</w:t>
+      </w:r>
+      <w:r>
+        <w:rPr>
+          <w:b/>
+        </w:rPr>
+        <w:t>nd</w:t>
+      </w:r>
+      <w:r>
+        <w:rPr>
+          <w:b/>
+        </w:rPr>
+        <w:t> :</w:t>
+      </w:r>
+      <w:r>
+        <w:rPr>
+          <w:sz w:val="20"/>
+        </w:rPr>
+        <w:t xml:space="preserve"> </w:t>
+      </w:r>
+      <w:r>
+        <w:rPr>
+          <w:sz w:val="20"/>
+        </w:rPr>
+        <w:t xml:space="preserve">(Attention ! Cette balise n’inscrit pas de « : » </w:t>
+      </w:r>
+      <w:r>
+        <w:rPr>
+          <w:sz w:val="20"/>
+        </w:rPr>
+        <w:t>après</w:t>
+      </w:r>
+      <w:r>
+        <w:rPr>
+          <w:sz w:val="20"/>
+        </w:rPr>
+        <w:t xml:space="preserve">, étant la </w:t>
+      </w:r>
+      <w:r>
+        <w:rPr>
+          <w:sz w:val="20"/>
+        </w:rPr>
+        <w:t>dernière</w:t>
+      </w:r>
+      <w:r>
+        <w:rPr>
+          <w:sz w:val="20"/>
+        </w:rPr>
+        <w:t xml:space="preserve"> balise)</w:t>
+      </w:r>
+    </w:p>
+    <w:p>
+      <w:r>
+        <w:t xml:space="preserve">Cette balise indique la </w:t>
+      </w:r>
+      <w:r>
+        <w:t>fin du fichier.</w:t>
+      </w:r>
+    </w:p>
+    <w:tbl>
+      <w:tblPr>
+        <w:tblpPr w:leftFromText="141" w:rightFromText="141" w:vertAnchor="text" w:horzAnchor="page" w:tblpX="8303" w:tblpY="27"/>
+        <w:tblW w:w="0" w:type="auto"/>
+        <w:tblBorders>
+          <w:top w:val="single" w:sz="4" w:space="0" w:color="auto"/>
+          <w:left w:val="single" w:sz="4" w:space="0" w:color="auto"/>
+          <w:bottom w:val="single" w:sz="4" w:space="0" w:color="auto"/>
+          <w:right w:val="single" w:sz="4" w:space="0" w:color="auto"/>
+          <w:insideH w:val="single" w:sz="4" w:space="0" w:color="auto"/>
+          <w:insideV w:val="single" w:sz="4" w:space="0" w:color="auto"/>
+        </w:tblBorders>
+        <w:tblCellMar>
+          <w:left w:w="70" w:type="dxa"/>
+          <w:right w:w="70" w:type="dxa"/>
+        </w:tblCellMar>
+        <w:tblLook w:val="0000" w:firstRow="0" w:lastRow="0" w:firstColumn="0" w:lastColumn="0" w:noHBand="0" w:noVBand="0"/>
+      </w:tblPr>
+      <w:tblGrid>
+        <w:gridCol w:w="2977"/>
+      </w:tblGrid>
+      <w:tr>
+        <w:tblPrEx>
+          <w:tblCellMar>
+            <w:top w:w="0" w:type="dxa"/>
+            <w:bottom w:w="0" w:type="dxa"/>
+          </w:tblCellMar>
+        </w:tblPrEx>
+        <w:trPr>
+          <w:trHeight w:val="278"/>
+        </w:trPr>
+        <w:tc>
+          <w:tcPr>
+            <w:tcW w:w="2977" w:type="dxa"/>
+            <w:shd w:val="clear" w:color="auto" w:fill="BFBFBF" w:themeFill="background1" w:themeFillShade="BF"/>
+          </w:tcPr>
+          <w:p>
+            <w:pPr>
+              <w:spacing w:before="0" w:after="0"/>
+              <w:jc w:val="center"/>
+              <w:rPr>
+                <w:color w:val="FFFFFF" w:themeColor="background1"/>
+              </w:rPr>
+            </w:pPr>
+            <w:bookmarkStart w:id="10" w:name="_Toc413336538"/>
+            <w:r>
+              <w:rPr>
+                <w:color w:val="FFFFFF" w:themeColor="background1"/>
+              </w:rPr>
+              <w:t>Exemple de configuration</w:t>
+            </w:r>
+          </w:p>
+        </w:tc>
+      </w:tr>
+      <w:tr>
+        <w:tblPrEx>
+          <w:tblCellMar>
+            <w:top w:w="0" w:type="dxa"/>
+            <w:bottom w:w="0" w:type="dxa"/>
+          </w:tblCellMar>
+        </w:tblPrEx>
+        <w:trPr>
+          <w:trHeight w:val="4244"/>
+        </w:trPr>
+        <w:tc>
+          <w:tcPr>
+            <w:tcW w:w="2977" w:type="dxa"/>
+          </w:tcPr>
+          <w:p>
+            <w:pPr>
+              <w:spacing w:before="0" w:after="0"/>
+              <w:jc w:val="left"/>
+              <w:rPr>
+                <w:rFonts w:ascii="Courier New" w:hAnsi="Courier New" w:cs="Courier New"/>
+                <w:sz w:val="18"/>
+              </w:rPr>
+            </w:pPr>
+            <w:r>
+              <w:rPr>
+                <w:rFonts w:ascii="Courier New" w:hAnsi="Courier New" w:cs="Courier New"/>
+                <w:sz w:val="18"/>
+              </w:rPr>
+              <w:t>Configurations</w:t>
+            </w:r>
+            <w:r>
+              <w:rPr>
+                <w:rFonts w:ascii="Courier New" w:hAnsi="Courier New" w:cs="Courier New"/>
+                <w:sz w:val="18"/>
+              </w:rPr>
+              <w:t xml:space="preserve"> </w:t>
+            </w:r>
+            <w:r>
+              <w:rPr>
+                <w:rFonts w:ascii="Courier New" w:hAnsi="Courier New" w:cs="Courier New"/>
+                <w:sz w:val="18"/>
+              </w:rPr>
+              <w:t xml:space="preserve">du programme FoncTrans.txt : </w:t>
+            </w:r>
+          </w:p>
+          <w:p>
+            <w:pPr>
+              <w:spacing w:before="0" w:after="0"/>
+              <w:jc w:val="left"/>
+              <w:rPr>
+                <w:rFonts w:ascii="Courier New" w:hAnsi="Courier New" w:cs="Courier New"/>
+                <w:sz w:val="18"/>
+              </w:rPr>
+            </w:pPr>
+          </w:p>
+          <w:p>
+            <w:pPr>
+              <w:spacing w:before="0" w:after="0"/>
+              <w:jc w:val="left"/>
+              <w:rPr>
+                <w:rFonts w:ascii="Courier New" w:hAnsi="Courier New" w:cs="Courier New"/>
+                <w:sz w:val="18"/>
+              </w:rPr>
+            </w:pPr>
+            <w:r>
+              <w:rPr>
+                <w:rFonts w:ascii="Courier New" w:hAnsi="Courier New" w:cs="Courier New"/>
+                <w:sz w:val="18"/>
+              </w:rPr>
+              <w:t>q0 0 1 _</w:t>
+            </w:r>
+          </w:p>
+          <w:p>
+            <w:pPr>
+              <w:spacing w:before="0" w:after="0"/>
+              <w:jc w:val="left"/>
+              <w:rPr>
+                <w:rFonts w:ascii="Courier New" w:hAnsi="Courier New" w:cs="Courier New"/>
+                <w:sz w:val="18"/>
+              </w:rPr>
+            </w:pPr>
+            <w:r>
+              <w:rPr>
+                <w:rFonts w:ascii="Courier New" w:hAnsi="Courier New" w:cs="Courier New"/>
+                <w:sz w:val="18"/>
+              </w:rPr>
+              <w:t>b q2 1 _</w:t>
+            </w:r>
+          </w:p>
+          <w:p>
+            <w:pPr>
+              <w:spacing w:before="0" w:after="0"/>
+              <w:jc w:val="left"/>
+              <w:rPr>
+                <w:rFonts w:ascii="Courier New" w:hAnsi="Courier New" w:cs="Courier New"/>
+                <w:sz w:val="18"/>
+              </w:rPr>
+            </w:pPr>
+            <w:r>
+              <w:rPr>
+                <w:rFonts w:ascii="Courier New" w:hAnsi="Courier New" w:cs="Courier New"/>
+                <w:sz w:val="18"/>
+              </w:rPr>
+              <w:t>b 1 q2 _</w:t>
+            </w:r>
+          </w:p>
+          <w:p>
+            <w:pPr>
+              <w:spacing w:before="0" w:after="0"/>
+              <w:jc w:val="left"/>
+              <w:rPr>
+                <w:rFonts w:ascii="Courier New" w:hAnsi="Courier New" w:cs="Courier New"/>
+                <w:sz w:val="18"/>
+              </w:rPr>
+            </w:pPr>
+            <w:r>
+              <w:rPr>
+                <w:rFonts w:ascii="Courier New" w:hAnsi="Courier New" w:cs="Courier New"/>
+                <w:sz w:val="18"/>
+              </w:rPr>
+              <w:t>b 1 # q5 _</w:t>
+            </w:r>
+          </w:p>
+          <w:p>
+            <w:pPr>
+              <w:spacing w:before="0" w:after="0"/>
+              <w:jc w:val="left"/>
+              <w:rPr>
+                <w:rFonts w:ascii="Courier New" w:hAnsi="Courier New" w:cs="Courier New"/>
+                <w:sz w:val="18"/>
+              </w:rPr>
+            </w:pPr>
+            <w:r>
+              <w:rPr>
+                <w:rFonts w:ascii="Courier New" w:hAnsi="Courier New" w:cs="Courier New"/>
+                <w:sz w:val="18"/>
+              </w:rPr>
+              <w:t>b 1 q6 # 0 _</w:t>
+            </w:r>
+          </w:p>
+          <w:p>
+            <w:pPr>
+              <w:spacing w:before="0" w:after="0"/>
+              <w:jc w:val="left"/>
+              <w:rPr>
+                <w:rFonts w:ascii="Courier New" w:hAnsi="Courier New" w:cs="Courier New"/>
+                <w:sz w:val="18"/>
+              </w:rPr>
+            </w:pPr>
+            <w:r>
+              <w:rPr>
+                <w:rFonts w:ascii="Courier New" w:hAnsi="Courier New" w:cs="Courier New"/>
+                <w:sz w:val="18"/>
+              </w:rPr>
+              <w:t>b q6 1 # 0 _</w:t>
+            </w:r>
+          </w:p>
+          <w:p>
+            <w:pPr>
+              <w:spacing w:before="0" w:after="0"/>
+              <w:jc w:val="left"/>
+              <w:rPr>
+                <w:rFonts w:ascii="Courier New" w:hAnsi="Courier New" w:cs="Courier New"/>
+                <w:sz w:val="18"/>
+              </w:rPr>
+            </w:pPr>
+            <w:r>
+              <w:rPr>
+                <w:rFonts w:ascii="Courier New" w:hAnsi="Courier New" w:cs="Courier New"/>
+                <w:sz w:val="18"/>
+              </w:rPr>
+              <w:t>q6 b 1 # 0 _</w:t>
+            </w:r>
+          </w:p>
+          <w:p>
+            <w:pPr>
+              <w:spacing w:before="0" w:after="0"/>
+              <w:jc w:val="left"/>
+              <w:rPr>
+                <w:rFonts w:ascii="Courier New" w:hAnsi="Courier New" w:cs="Courier New"/>
+                <w:sz w:val="18"/>
+              </w:rPr>
+            </w:pPr>
+            <w:r>
+              <w:rPr>
+                <w:rFonts w:ascii="Courier New" w:hAnsi="Courier New" w:cs="Courier New"/>
+                <w:sz w:val="18"/>
+              </w:rPr>
+              <w:t>0 q7 1 # 0 _</w:t>
+            </w:r>
+          </w:p>
+          <w:p>
+            <w:pPr>
+              <w:spacing w:before="0" w:after="0"/>
+              <w:jc w:val="left"/>
+              <w:rPr>
+                <w:rFonts w:ascii="Courier New" w:hAnsi="Courier New" w:cs="Courier New"/>
+                <w:sz w:val="18"/>
+              </w:rPr>
+            </w:pPr>
+            <w:r>
+              <w:rPr>
+                <w:rFonts w:ascii="Courier New" w:hAnsi="Courier New" w:cs="Courier New"/>
+                <w:sz w:val="18"/>
+              </w:rPr>
+              <w:t>0 a q3 # 0 _</w:t>
+            </w:r>
+          </w:p>
+          <w:p>
+            <w:pPr>
+              <w:spacing w:before="0" w:after="0"/>
+              <w:jc w:val="left"/>
+              <w:rPr>
+                <w:rFonts w:ascii="Courier New" w:hAnsi="Courier New" w:cs="Courier New"/>
+                <w:sz w:val="18"/>
+              </w:rPr>
+            </w:pPr>
+            <w:r>
+              <w:rPr>
+                <w:rFonts w:ascii="Courier New" w:hAnsi="Courier New" w:cs="Courier New"/>
+                <w:sz w:val="18"/>
+              </w:rPr>
+              <w:t>0 a # q3 0 _</w:t>
+            </w:r>
+          </w:p>
+          <w:p>
+            <w:pPr>
+              <w:spacing w:before="0" w:after="0"/>
+              <w:jc w:val="left"/>
+              <w:rPr>
+                <w:rFonts w:ascii="Courier New" w:hAnsi="Courier New" w:cs="Courier New"/>
+                <w:sz w:val="18"/>
+              </w:rPr>
+            </w:pPr>
+            <w:r>
+              <w:rPr>
+                <w:rFonts w:ascii="Courier New" w:hAnsi="Courier New" w:cs="Courier New"/>
+                <w:sz w:val="18"/>
+              </w:rPr>
+              <w:t>0 a # 0 q3 _</w:t>
+            </w:r>
+          </w:p>
+          <w:p>
+            <w:pPr>
+              <w:spacing w:before="0" w:after="0"/>
+              <w:jc w:val="left"/>
+              <w:rPr>
+                <w:rFonts w:ascii="Courier New" w:hAnsi="Courier New" w:cs="Courier New"/>
+                <w:sz w:val="18"/>
+              </w:rPr>
+            </w:pPr>
+            <w:r>
+              <w:rPr>
+                <w:rFonts w:ascii="Courier New" w:hAnsi="Courier New" w:cs="Courier New"/>
+                <w:sz w:val="18"/>
+              </w:rPr>
+              <w:t>0 a # q4 0 1 _</w:t>
+            </w:r>
+          </w:p>
+          <w:p>
+            <w:pPr>
+              <w:spacing w:before="0" w:after="0"/>
+              <w:jc w:val="left"/>
+              <w:rPr>
+                <w:rFonts w:ascii="Courier New" w:hAnsi="Courier New" w:cs="Courier New"/>
+                <w:sz w:val="18"/>
+              </w:rPr>
+            </w:pPr>
+            <w:r>
+              <w:rPr>
+                <w:rFonts w:ascii="Courier New" w:hAnsi="Courier New" w:cs="Courier New"/>
+                <w:sz w:val="18"/>
+              </w:rPr>
+              <w:t>0 a q4 # 0 1 _</w:t>
+            </w:r>
+          </w:p>
+          <w:p>
+            <w:pPr>
+              <w:spacing w:before="0" w:after="0"/>
+              <w:jc w:val="left"/>
+              <w:rPr>
+                <w:rFonts w:ascii="Courier New" w:hAnsi="Courier New" w:cs="Courier New"/>
+                <w:sz w:val="18"/>
+              </w:rPr>
+            </w:pPr>
+            <w:r>
+              <w:rPr>
+                <w:rFonts w:ascii="Courier New" w:hAnsi="Courier New" w:cs="Courier New"/>
+                <w:sz w:val="18"/>
+              </w:rPr>
+              <w:t>0 q4 a # 0 1 _</w:t>
+            </w:r>
+          </w:p>
+          <w:p>
+            <w:pPr>
+              <w:spacing w:before="0" w:after="0"/>
+              <w:jc w:val="left"/>
+              <w:rPr>
+                <w:rFonts w:ascii="Courier New" w:hAnsi="Courier New" w:cs="Courier New"/>
+                <w:sz w:val="18"/>
+              </w:rPr>
+            </w:pPr>
+            <w:r>
+              <w:rPr>
+                <w:rFonts w:ascii="Courier New" w:hAnsi="Courier New" w:cs="Courier New"/>
+                <w:sz w:val="18"/>
+              </w:rPr>
+              <w:t>0 1 q7 # 0 1 _</w:t>
+            </w:r>
+          </w:p>
+        </w:tc>
+      </w:tr>
+    </w:tbl>
     <w:p>
       <w:pPr>
         <w:pStyle w:val="Titre3"/>
@@ -2860,712 +4709,9 @@
       <w:r>
         <w:t>Résultat</w:t>
       </w:r>
-    </w:p>
-    <w:p>
-      <w:r>
-        <w:rPr>
-          <w:noProof/>
-        </w:rPr>
-        <mc:AlternateContent>
-          <mc:Choice Requires="wps">
-            <w:drawing>
-              <wp:anchor distT="0" distB="0" distL="114300" distR="114300" simplePos="0" relativeHeight="251662336" behindDoc="1" locked="0" layoutInCell="1" allowOverlap="1" wp14:anchorId="3069F1DF" wp14:editId="6B70CC01">
-                <wp:simplePos x="0" y="0"/>
-                <wp:positionH relativeFrom="column">
-                  <wp:posOffset>4546600</wp:posOffset>
-                </wp:positionH>
-                <wp:positionV relativeFrom="paragraph">
-                  <wp:posOffset>11430</wp:posOffset>
-                </wp:positionV>
-                <wp:extent cx="1940560" cy="2893695"/>
-                <wp:effectExtent l="0" t="0" r="21590" b="20955"/>
-                <wp:wrapTight wrapText="bothSides">
-                  <wp:wrapPolygon edited="0">
-                    <wp:start x="0" y="0"/>
-                    <wp:lineTo x="0" y="21614"/>
-                    <wp:lineTo x="21628" y="21614"/>
-                    <wp:lineTo x="21628" y="0"/>
-                    <wp:lineTo x="0" y="0"/>
-                  </wp:wrapPolygon>
-                </wp:wrapTight>
-                <wp:docPr id="307" name="Zone de texte 2"/>
-                <wp:cNvGraphicFramePr>
-                  <a:graphicFrameLocks xmlns:a="http://schemas.openxmlformats.org/drawingml/2006/main"/>
-                </wp:cNvGraphicFramePr>
-                <a:graphic xmlns:a="http://schemas.openxmlformats.org/drawingml/2006/main">
-                  <a:graphicData uri="http://schemas.microsoft.com/office/word/2010/wordprocessingShape">
-                    <wps:wsp>
-                      <wps:cNvSpPr txBox="1">
-                        <a:spLocks noChangeArrowheads="1"/>
-                      </wps:cNvSpPr>
-                      <wps:spPr bwMode="auto">
-                        <a:xfrm>
-                          <a:off x="0" y="0"/>
-                          <a:ext cx="1940560" cy="2893695"/>
-                        </a:xfrm>
-                        <a:prstGeom prst="rect">
-                          <a:avLst/>
-                        </a:prstGeom>
-                        <a:solidFill>
-                          <a:srgbClr val="FFFFFF"/>
-                        </a:solidFill>
-                        <a:ln w="9525">
-                          <a:solidFill>
-                            <a:srgbClr val="000000"/>
-                          </a:solidFill>
-                          <a:miter lim="800000"/>
-                          <a:headEnd/>
-                          <a:tailEnd/>
-                        </a:ln>
-                      </wps:spPr>
-                      <wps:txbx>
-                        <w:txbxContent>
-                          <w:p>
-                            <w:pPr>
-                              <w:spacing w:before="0" w:after="0"/>
-                              <w:jc w:val="left"/>
-                              <w:rPr>
-                                <w:rFonts w:ascii="Courier New" w:hAnsi="Courier New" w:cs="Courier New"/>
-                                <w:sz w:val="18"/>
-                              </w:rPr>
-                            </w:pPr>
-                            <w:r>
-                              <w:rPr>
-                                <w:rFonts w:ascii="Courier New" w:hAnsi="Courier New" w:cs="Courier New"/>
-                                <w:sz w:val="18"/>
-                              </w:rPr>
-                              <w:t>Configurations</w:t>
-                            </w:r>
-                            <w:r>
-                              <w:rPr>
-                                <w:rFonts w:ascii="Courier New" w:hAnsi="Courier New" w:cs="Courier New"/>
-                                <w:sz w:val="18"/>
-                              </w:rPr>
-                              <w:t xml:space="preserve"> </w:t>
-                            </w:r>
-                            <w:r>
-                              <w:rPr>
-                                <w:rFonts w:ascii="Courier New" w:hAnsi="Courier New" w:cs="Courier New"/>
-                                <w:sz w:val="18"/>
-                              </w:rPr>
-                              <w:t xml:space="preserve">du programme FoncTrans.txt : </w:t>
-                            </w:r>
-                          </w:p>
-                          <w:p>
-                            <w:pPr>
-                              <w:spacing w:before="0" w:after="0"/>
-                              <w:jc w:val="left"/>
-                              <w:rPr>
-                                <w:rFonts w:ascii="Courier New" w:hAnsi="Courier New" w:cs="Courier New"/>
-                                <w:sz w:val="18"/>
-                              </w:rPr>
-                            </w:pPr>
-                          </w:p>
-                          <w:p>
-                            <w:pPr>
-                              <w:spacing w:before="0" w:after="0"/>
-                              <w:jc w:val="left"/>
-                              <w:rPr>
-                                <w:rFonts w:ascii="Courier New" w:hAnsi="Courier New" w:cs="Courier New"/>
-                                <w:sz w:val="18"/>
-                              </w:rPr>
-                            </w:pPr>
-                          </w:p>
-                          <w:p>
-                            <w:pPr>
-                              <w:spacing w:before="0" w:after="0"/>
-                              <w:jc w:val="left"/>
-                              <w:rPr>
-                                <w:rFonts w:ascii="Courier New" w:hAnsi="Courier New" w:cs="Courier New"/>
-                                <w:sz w:val="18"/>
-                              </w:rPr>
-                            </w:pPr>
-                            <w:r>
-                              <w:rPr>
-                                <w:rFonts w:ascii="Courier New" w:hAnsi="Courier New" w:cs="Courier New"/>
-                                <w:sz w:val="18"/>
-                              </w:rPr>
-                              <w:t>q0 0 1 _</w:t>
-                            </w:r>
-                          </w:p>
-                          <w:p>
-                            <w:pPr>
-                              <w:spacing w:before="0" w:after="0"/>
-                              <w:jc w:val="left"/>
-                              <w:rPr>
-                                <w:rFonts w:ascii="Courier New" w:hAnsi="Courier New" w:cs="Courier New"/>
-                                <w:sz w:val="18"/>
-                              </w:rPr>
-                            </w:pPr>
-                            <w:r>
-                              <w:rPr>
-                                <w:rFonts w:ascii="Courier New" w:hAnsi="Courier New" w:cs="Courier New"/>
-                                <w:sz w:val="18"/>
-                              </w:rPr>
-                              <w:t>b q2 1 _</w:t>
-                            </w:r>
-                          </w:p>
-                          <w:p>
-                            <w:pPr>
-                              <w:spacing w:before="0" w:after="0"/>
-                              <w:jc w:val="left"/>
-                              <w:rPr>
-                                <w:rFonts w:ascii="Courier New" w:hAnsi="Courier New" w:cs="Courier New"/>
-                                <w:sz w:val="18"/>
-                              </w:rPr>
-                            </w:pPr>
-                            <w:r>
-                              <w:rPr>
-                                <w:rFonts w:ascii="Courier New" w:hAnsi="Courier New" w:cs="Courier New"/>
-                                <w:sz w:val="18"/>
-                              </w:rPr>
-                              <w:t>b 1 q2 _</w:t>
-                            </w:r>
-                          </w:p>
-                          <w:p>
-                            <w:pPr>
-                              <w:spacing w:before="0" w:after="0"/>
-                              <w:jc w:val="left"/>
-                              <w:rPr>
-                                <w:rFonts w:ascii="Courier New" w:hAnsi="Courier New" w:cs="Courier New"/>
-                                <w:sz w:val="18"/>
-                              </w:rPr>
-                            </w:pPr>
-                            <w:r>
-                              <w:rPr>
-                                <w:rFonts w:ascii="Courier New" w:hAnsi="Courier New" w:cs="Courier New"/>
-                                <w:sz w:val="18"/>
-                              </w:rPr>
-                              <w:t>b 1 # q5 _</w:t>
-                            </w:r>
-                          </w:p>
-                          <w:p>
-                            <w:pPr>
-                              <w:spacing w:before="0" w:after="0"/>
-                              <w:jc w:val="left"/>
-                              <w:rPr>
-                                <w:rFonts w:ascii="Courier New" w:hAnsi="Courier New" w:cs="Courier New"/>
-                                <w:sz w:val="18"/>
-                              </w:rPr>
-                            </w:pPr>
-                            <w:r>
-                              <w:rPr>
-                                <w:rFonts w:ascii="Courier New" w:hAnsi="Courier New" w:cs="Courier New"/>
-                                <w:sz w:val="18"/>
-                              </w:rPr>
-                              <w:t>b 1 q6 # 0 _</w:t>
-                            </w:r>
-                          </w:p>
-                          <w:p>
-                            <w:pPr>
-                              <w:spacing w:before="0" w:after="0"/>
-                              <w:jc w:val="left"/>
-                              <w:rPr>
-                                <w:rFonts w:ascii="Courier New" w:hAnsi="Courier New" w:cs="Courier New"/>
-                                <w:sz w:val="18"/>
-                              </w:rPr>
-                            </w:pPr>
-                            <w:r>
-                              <w:rPr>
-                                <w:rFonts w:ascii="Courier New" w:hAnsi="Courier New" w:cs="Courier New"/>
-                                <w:sz w:val="18"/>
-                              </w:rPr>
-                              <w:t>b q6 1 # 0 _</w:t>
-                            </w:r>
-                          </w:p>
-                          <w:p>
-                            <w:pPr>
-                              <w:spacing w:before="0" w:after="0"/>
-                              <w:jc w:val="left"/>
-                              <w:rPr>
-                                <w:rFonts w:ascii="Courier New" w:hAnsi="Courier New" w:cs="Courier New"/>
-                                <w:sz w:val="18"/>
-                              </w:rPr>
-                            </w:pPr>
-                            <w:r>
-                              <w:rPr>
-                                <w:rFonts w:ascii="Courier New" w:hAnsi="Courier New" w:cs="Courier New"/>
-                                <w:sz w:val="18"/>
-                              </w:rPr>
-                              <w:t>q6 b 1 # 0 _</w:t>
-                            </w:r>
-                          </w:p>
-                          <w:p>
-                            <w:pPr>
-                              <w:spacing w:before="0" w:after="0"/>
-                              <w:jc w:val="left"/>
-                              <w:rPr>
-                                <w:rFonts w:ascii="Courier New" w:hAnsi="Courier New" w:cs="Courier New"/>
-                                <w:sz w:val="18"/>
-                              </w:rPr>
-                            </w:pPr>
-                            <w:r>
-                              <w:rPr>
-                                <w:rFonts w:ascii="Courier New" w:hAnsi="Courier New" w:cs="Courier New"/>
-                                <w:sz w:val="18"/>
-                              </w:rPr>
-                              <w:t>0 q7 1 # 0 _</w:t>
-                            </w:r>
-                          </w:p>
-                          <w:p>
-                            <w:pPr>
-                              <w:spacing w:before="0" w:after="0"/>
-                              <w:jc w:val="left"/>
-                              <w:rPr>
-                                <w:rFonts w:ascii="Courier New" w:hAnsi="Courier New" w:cs="Courier New"/>
-                                <w:sz w:val="18"/>
-                              </w:rPr>
-                            </w:pPr>
-                            <w:r>
-                              <w:rPr>
-                                <w:rFonts w:ascii="Courier New" w:hAnsi="Courier New" w:cs="Courier New"/>
-                                <w:sz w:val="18"/>
-                              </w:rPr>
-                              <w:t>0 a q3 # 0 _</w:t>
-                            </w:r>
-                          </w:p>
-                          <w:p>
-                            <w:pPr>
-                              <w:spacing w:before="0" w:after="0"/>
-                              <w:jc w:val="left"/>
-                              <w:rPr>
-                                <w:rFonts w:ascii="Courier New" w:hAnsi="Courier New" w:cs="Courier New"/>
-                                <w:sz w:val="18"/>
-                              </w:rPr>
-                            </w:pPr>
-                            <w:r>
-                              <w:rPr>
-                                <w:rFonts w:ascii="Courier New" w:hAnsi="Courier New" w:cs="Courier New"/>
-                                <w:sz w:val="18"/>
-                              </w:rPr>
-                              <w:t>0 a # q3 0 _</w:t>
-                            </w:r>
-                          </w:p>
-                          <w:p>
-                            <w:pPr>
-                              <w:spacing w:before="0" w:after="0"/>
-                              <w:jc w:val="left"/>
-                              <w:rPr>
-                                <w:rFonts w:ascii="Courier New" w:hAnsi="Courier New" w:cs="Courier New"/>
-                                <w:sz w:val="18"/>
-                              </w:rPr>
-                            </w:pPr>
-                            <w:r>
-                              <w:rPr>
-                                <w:rFonts w:ascii="Courier New" w:hAnsi="Courier New" w:cs="Courier New"/>
-                                <w:sz w:val="18"/>
-                              </w:rPr>
-                              <w:t>0 a # 0 q3 _</w:t>
-                            </w:r>
-                          </w:p>
-                          <w:p>
-                            <w:pPr>
-                              <w:spacing w:before="0" w:after="0"/>
-                              <w:jc w:val="left"/>
-                              <w:rPr>
-                                <w:rFonts w:ascii="Courier New" w:hAnsi="Courier New" w:cs="Courier New"/>
-                                <w:sz w:val="18"/>
-                              </w:rPr>
-                            </w:pPr>
-                            <w:r>
-                              <w:rPr>
-                                <w:rFonts w:ascii="Courier New" w:hAnsi="Courier New" w:cs="Courier New"/>
-                                <w:sz w:val="18"/>
-                              </w:rPr>
-                              <w:t>0 a # q4 0 1 _</w:t>
-                            </w:r>
-                          </w:p>
-                          <w:p>
-                            <w:pPr>
-                              <w:spacing w:before="0" w:after="0"/>
-                              <w:jc w:val="left"/>
-                              <w:rPr>
-                                <w:rFonts w:ascii="Courier New" w:hAnsi="Courier New" w:cs="Courier New"/>
-                                <w:sz w:val="18"/>
-                              </w:rPr>
-                            </w:pPr>
-                            <w:r>
-                              <w:rPr>
-                                <w:rFonts w:ascii="Courier New" w:hAnsi="Courier New" w:cs="Courier New"/>
-                                <w:sz w:val="18"/>
-                              </w:rPr>
-                              <w:t>0 a q4 # 0 1 _</w:t>
-                            </w:r>
-                          </w:p>
-                          <w:p>
-                            <w:pPr>
-                              <w:spacing w:before="0" w:after="0"/>
-                              <w:jc w:val="left"/>
-                              <w:rPr>
-                                <w:rFonts w:ascii="Courier New" w:hAnsi="Courier New" w:cs="Courier New"/>
-                                <w:sz w:val="18"/>
-                              </w:rPr>
-                            </w:pPr>
-                            <w:r>
-                              <w:rPr>
-                                <w:rFonts w:ascii="Courier New" w:hAnsi="Courier New" w:cs="Courier New"/>
-                                <w:sz w:val="18"/>
-                              </w:rPr>
-                              <w:t>0 q4 a # 0 1 _</w:t>
-                            </w:r>
-                          </w:p>
-                          <w:p>
-                            <w:pPr>
-                              <w:spacing w:before="0" w:after="0"/>
-                              <w:jc w:val="left"/>
-                              <w:rPr>
-                                <w:rFonts w:ascii="Courier New" w:hAnsi="Courier New" w:cs="Courier New"/>
-                                <w:sz w:val="18"/>
-                              </w:rPr>
-                            </w:pPr>
-                            <w:r>
-                              <w:rPr>
-                                <w:rFonts w:ascii="Courier New" w:hAnsi="Courier New" w:cs="Courier New"/>
-                                <w:sz w:val="18"/>
-                              </w:rPr>
-                              <w:t>0 1 q7 # 0 1 _</w:t>
-                            </w:r>
-                          </w:p>
-                        </w:txbxContent>
-                      </wps:txbx>
-                      <wps:bodyPr rot="0" vert="horz" wrap="square" lIns="91440" tIns="45720" rIns="91440" bIns="45720" anchor="t" anchorCtr="0">
-                        <a:noAutofit/>
-                      </wps:bodyPr>
-                    </wps:wsp>
-                  </a:graphicData>
-                </a:graphic>
-                <wp14:sizeRelH relativeFrom="margin">
-                  <wp14:pctWidth>0</wp14:pctWidth>
-                </wp14:sizeRelH>
-                <wp14:sizeRelV relativeFrom="margin">
-                  <wp14:pctHeight>0</wp14:pctHeight>
-                </wp14:sizeRelV>
-              </wp:anchor>
-            </w:drawing>
-          </mc:Choice>
-          <mc:Fallback>
-            <w:pict>
-              <v:shapetype id="_x0000_t202" coordsize="21600,21600" o:spt="202" path="m,l,21600r21600,l21600,xe">
-                <v:stroke joinstyle="miter"/>
-                <v:path gradientshapeok="t" o:connecttype="rect"/>
-              </v:shapetype>
-              <v:shape id="Zone de texte 2" o:spid="_x0000_s1027" type="#_x0000_t202" style="position:absolute;left:0;text-align:left;margin-left:358pt;margin-top:.9pt;width:152.8pt;height:227.85pt;z-index:-251654144;visibility:visible;mso-wrap-style:square;mso-width-percent:0;mso-height-percent:0;mso-wrap-distance-left:9pt;mso-wrap-distance-top:0;mso-wrap-distance-right:9pt;mso-wrap-distance-bottom:0;mso-position-horizontal:absolute;mso-position-horizontal-relative:text;mso-position-vertical:absolute;mso-position-vertical-relative:text;mso-width-percent:0;mso-height-percent:0;mso-width-relative:margin;mso-height-relative:margin;v-text-anchor:top" o:gfxdata="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">
-                <v:textbox>
-                  <w:txbxContent>
-                    <w:p>
-                      <w:pPr>
-                        <w:spacing w:before="0" w:after="0"/>
-                        <w:jc w:val="left"/>
-                        <w:rPr>
-                          <w:rFonts w:ascii="Courier New" w:hAnsi="Courier New" w:cs="Courier New"/>
-                          <w:sz w:val="18"/>
-                        </w:rPr>
-                      </w:pPr>
-                      <w:r>
-                        <w:rPr>
-                          <w:rFonts w:ascii="Courier New" w:hAnsi="Courier New" w:cs="Courier New"/>
-                          <w:sz w:val="18"/>
-                        </w:rPr>
-                        <w:t>Configurations</w:t>
-                      </w:r>
-                      <w:r>
-                        <w:rPr>
-                          <w:rFonts w:ascii="Courier New" w:hAnsi="Courier New" w:cs="Courier New"/>
-                          <w:sz w:val="18"/>
-                        </w:rPr>
-                        <w:t xml:space="preserve"> </w:t>
-                      </w:r>
-                      <w:r>
-                        <w:rPr>
-                          <w:rFonts w:ascii="Courier New" w:hAnsi="Courier New" w:cs="Courier New"/>
-                          <w:sz w:val="18"/>
-                        </w:rPr>
-                        <w:t xml:space="preserve">du programme FoncTrans.txt : </w:t>
-                      </w:r>
-                    </w:p>
-                    <w:p>
-                      <w:pPr>
-                        <w:spacing w:before="0" w:after="0"/>
-                        <w:jc w:val="left"/>
-                        <w:rPr>
-                          <w:rFonts w:ascii="Courier New" w:hAnsi="Courier New" w:cs="Courier New"/>
-                          <w:sz w:val="18"/>
-                        </w:rPr>
-                      </w:pPr>
-                    </w:p>
-                    <w:p>
-                      <w:pPr>
-                        <w:spacing w:before="0" w:after="0"/>
-                        <w:jc w:val="left"/>
-                        <w:rPr>
-                          <w:rFonts w:ascii="Courier New" w:hAnsi="Courier New" w:cs="Courier New"/>
-                          <w:sz w:val="18"/>
-                        </w:rPr>
-                      </w:pPr>
-                    </w:p>
-                    <w:p>
-                      <w:pPr>
-                        <w:spacing w:before="0" w:after="0"/>
-                        <w:jc w:val="left"/>
-                        <w:rPr>
-                          <w:rFonts w:ascii="Courier New" w:hAnsi="Courier New" w:cs="Courier New"/>
-                          <w:sz w:val="18"/>
-                        </w:rPr>
-                      </w:pPr>
-                      <w:r>
-                        <w:rPr>
-                          <w:rFonts w:ascii="Courier New" w:hAnsi="Courier New" w:cs="Courier New"/>
-                          <w:sz w:val="18"/>
-                        </w:rPr>
-                        <w:t>q0 0 1 _</w:t>
-                      </w:r>
-                    </w:p>
-                    <w:p>
-                      <w:pPr>
-                        <w:spacing w:before="0" w:after="0"/>
-                        <w:jc w:val="left"/>
-                        <w:rPr>
-                          <w:rFonts w:ascii="Courier New" w:hAnsi="Courier New" w:cs="Courier New"/>
-                          <w:sz w:val="18"/>
-                        </w:rPr>
-                      </w:pPr>
-                      <w:r>
-                        <w:rPr>
-                          <w:rFonts w:ascii="Courier New" w:hAnsi="Courier New" w:cs="Courier New"/>
-                          <w:sz w:val="18"/>
-                        </w:rPr>
-                        <w:t>b q2 1 _</w:t>
-                      </w:r>
-                    </w:p>
-                    <w:p>
-                      <w:pPr>
-                        <w:spacing w:before="0" w:after="0"/>
-                        <w:jc w:val="left"/>
-                        <w:rPr>
-                          <w:rFonts w:ascii="Courier New" w:hAnsi="Courier New" w:cs="Courier New"/>
-                          <w:sz w:val="18"/>
-                        </w:rPr>
-                      </w:pPr>
-                      <w:r>
-                        <w:rPr>
-                          <w:rFonts w:ascii="Courier New" w:hAnsi="Courier New" w:cs="Courier New"/>
-                          <w:sz w:val="18"/>
-                        </w:rPr>
-                        <w:t>b 1 q2 _</w:t>
-                      </w:r>
-                    </w:p>
-                    <w:p>
-                      <w:pPr>
-                        <w:spacing w:before="0" w:after="0"/>
-                        <w:jc w:val="left"/>
-                        <w:rPr>
-                          <w:rFonts w:ascii="Courier New" w:hAnsi="Courier New" w:cs="Courier New"/>
-                          <w:sz w:val="18"/>
-                        </w:rPr>
-                      </w:pPr>
-                      <w:r>
-                        <w:rPr>
-                          <w:rFonts w:ascii="Courier New" w:hAnsi="Courier New" w:cs="Courier New"/>
-                          <w:sz w:val="18"/>
-                        </w:rPr>
-                        <w:t>b 1 # q5 _</w:t>
-                      </w:r>
-                    </w:p>
-                    <w:p>
-                      <w:pPr>
-                        <w:spacing w:before="0" w:after="0"/>
-                        <w:jc w:val="left"/>
-                        <w:rPr>
-                          <w:rFonts w:ascii="Courier New" w:hAnsi="Courier New" w:cs="Courier New"/>
-                          <w:sz w:val="18"/>
-                        </w:rPr>
-                      </w:pPr>
-                      <w:r>
-                        <w:rPr>
-                          <w:rFonts w:ascii="Courier New" w:hAnsi="Courier New" w:cs="Courier New"/>
-                          <w:sz w:val="18"/>
-                        </w:rPr>
-                        <w:t>b 1 q6 # 0 _</w:t>
-                      </w:r>
-                    </w:p>
-                    <w:p>
-                      <w:pPr>
-                        <w:spacing w:before="0" w:after="0"/>
-                        <w:jc w:val="left"/>
-                        <w:rPr>
-                          <w:rFonts w:ascii="Courier New" w:hAnsi="Courier New" w:cs="Courier New"/>
-                          <w:sz w:val="18"/>
-                        </w:rPr>
-                      </w:pPr>
-                      <w:r>
-                        <w:rPr>
-                          <w:rFonts w:ascii="Courier New" w:hAnsi="Courier New" w:cs="Courier New"/>
-                          <w:sz w:val="18"/>
-                        </w:rPr>
-                        <w:t>b q6 1 # 0 _</w:t>
-                      </w:r>
-                    </w:p>
-                    <w:p>
-                      <w:pPr>
-                        <w:spacing w:before="0" w:after="0"/>
-                        <w:jc w:val="left"/>
-                        <w:rPr>
-                          <w:rFonts w:ascii="Courier New" w:hAnsi="Courier New" w:cs="Courier New"/>
-                          <w:sz w:val="18"/>
-                        </w:rPr>
-                      </w:pPr>
-                      <w:r>
-                        <w:rPr>
-                          <w:rFonts w:ascii="Courier New" w:hAnsi="Courier New" w:cs="Courier New"/>
-                          <w:sz w:val="18"/>
-                        </w:rPr>
-                        <w:t>q6 b 1 # 0 _</w:t>
-                      </w:r>
-                    </w:p>
-                    <w:p>
-                      <w:pPr>
-                        <w:spacing w:before="0" w:after="0"/>
-                        <w:jc w:val="left"/>
-                        <w:rPr>
-                          <w:rFonts w:ascii="Courier New" w:hAnsi="Courier New" w:cs="Courier New"/>
-                          <w:sz w:val="18"/>
-                        </w:rPr>
-                      </w:pPr>
-                      <w:r>
-                        <w:rPr>
-                          <w:rFonts w:ascii="Courier New" w:hAnsi="Courier New" w:cs="Courier New"/>
-                          <w:sz w:val="18"/>
-                        </w:rPr>
-                        <w:t>0 q7 1 # 0 _</w:t>
-                      </w:r>
-                    </w:p>
-                    <w:p>
-                      <w:pPr>
-                        <w:spacing w:before="0" w:after="0"/>
-                        <w:jc w:val="left"/>
-                        <w:rPr>
-                          <w:rFonts w:ascii="Courier New" w:hAnsi="Courier New" w:cs="Courier New"/>
-                          <w:sz w:val="18"/>
-                        </w:rPr>
-                      </w:pPr>
-                      <w:r>
-                        <w:rPr>
-                          <w:rFonts w:ascii="Courier New" w:hAnsi="Courier New" w:cs="Courier New"/>
-                          <w:sz w:val="18"/>
-                        </w:rPr>
-                        <w:t>0 a q3 # 0 _</w:t>
-                      </w:r>
-                    </w:p>
-                    <w:p>
-                      <w:pPr>
-                        <w:spacing w:before="0" w:after="0"/>
-                        <w:jc w:val="left"/>
-                        <w:rPr>
-                          <w:rFonts w:ascii="Courier New" w:hAnsi="Courier New" w:cs="Courier New"/>
-                          <w:sz w:val="18"/>
-                        </w:rPr>
-                      </w:pPr>
-                      <w:r>
-                        <w:rPr>
-                          <w:rFonts w:ascii="Courier New" w:hAnsi="Courier New" w:cs="Courier New"/>
-                          <w:sz w:val="18"/>
-                        </w:rPr>
-                        <w:t>0 a # q3 0 _</w:t>
-                      </w:r>
-                    </w:p>
-                    <w:p>
-                      <w:pPr>
-                        <w:spacing w:before="0" w:after="0"/>
-                        <w:jc w:val="left"/>
-                        <w:rPr>
-                          <w:rFonts w:ascii="Courier New" w:hAnsi="Courier New" w:cs="Courier New"/>
-                          <w:sz w:val="18"/>
-                        </w:rPr>
-                      </w:pPr>
-                      <w:r>
-                        <w:rPr>
-                          <w:rFonts w:ascii="Courier New" w:hAnsi="Courier New" w:cs="Courier New"/>
-                          <w:sz w:val="18"/>
-                        </w:rPr>
-                        <w:t>0 a # 0 q3 _</w:t>
-                      </w:r>
-                    </w:p>
-                    <w:p>
-                      <w:pPr>
-                        <w:spacing w:before="0" w:after="0"/>
-                        <w:jc w:val="left"/>
-                        <w:rPr>
-                          <w:rFonts w:ascii="Courier New" w:hAnsi="Courier New" w:cs="Courier New"/>
-                          <w:sz w:val="18"/>
-                        </w:rPr>
-                      </w:pPr>
-                      <w:r>
-                        <w:rPr>
-                          <w:rFonts w:ascii="Courier New" w:hAnsi="Courier New" w:cs="Courier New"/>
-                          <w:sz w:val="18"/>
-                        </w:rPr>
-                        <w:t>0 a # q4 0 1 _</w:t>
-                      </w:r>
-                    </w:p>
-                    <w:p>
-                      <w:pPr>
-                        <w:spacing w:before="0" w:after="0"/>
-                        <w:jc w:val="left"/>
-                        <w:rPr>
-                          <w:rFonts w:ascii="Courier New" w:hAnsi="Courier New" w:cs="Courier New"/>
-                          <w:sz w:val="18"/>
-                        </w:rPr>
-                      </w:pPr>
-                      <w:r>
-                        <w:rPr>
-                          <w:rFonts w:ascii="Courier New" w:hAnsi="Courier New" w:cs="Courier New"/>
-                          <w:sz w:val="18"/>
-                        </w:rPr>
-                        <w:t>0 a q4 # 0 1 _</w:t>
-                      </w:r>
-                    </w:p>
-                    <w:p>
-                      <w:pPr>
-                        <w:spacing w:before="0" w:after="0"/>
-                        <w:jc w:val="left"/>
-                        <w:rPr>
-                          <w:rFonts w:ascii="Courier New" w:hAnsi="Courier New" w:cs="Courier New"/>
-                          <w:sz w:val="18"/>
-                        </w:rPr>
-                      </w:pPr>
-                      <w:r>
-                        <w:rPr>
-                          <w:rFonts w:ascii="Courier New" w:hAnsi="Courier New" w:cs="Courier New"/>
-                          <w:sz w:val="18"/>
-                        </w:rPr>
-                        <w:t>0 q4 a # 0 1 _</w:t>
-                      </w:r>
-                    </w:p>
-                    <w:p>
-                      <w:pPr>
-                        <w:spacing w:before="0" w:after="0"/>
-                        <w:jc w:val="left"/>
-                        <w:rPr>
-                          <w:rFonts w:ascii="Courier New" w:hAnsi="Courier New" w:cs="Courier New"/>
-                          <w:sz w:val="18"/>
-                        </w:rPr>
-                      </w:pPr>
-                      <w:r>
-                        <w:rPr>
-                          <w:rFonts w:ascii="Courier New" w:hAnsi="Courier New" w:cs="Courier New"/>
-                          <w:sz w:val="18"/>
-                        </w:rPr>
-                        <w:t>0 1 q7 # 0 1 _</w:t>
-                      </w:r>
-                    </w:p>
-                  </w:txbxContent>
-                </v:textbox>
-                <w10:wrap type="tight"/>
-              </v:shape>
-            </w:pict>
-          </mc:Fallback>
-        </mc:AlternateContent>
-      </w:r>
+      <w:bookmarkEnd w:id="10"/>
+    </w:p>
+    <w:p>
       <w:r>
         <w:t xml:space="preserve">Les résultats sont affichés dans un fichier </w:t>
       </w:r>
@@ -3613,67 +4759,290 @@
           <w:numId w:val="7"/>
         </w:numPr>
       </w:pPr>
-      <w:bookmarkStart w:id="6" w:name="_Toc412971734"/>
-      <w:r>
-        <w:t xml:space="preserve">La gestion </w:t>
-      </w:r>
-      <w:bookmarkEnd w:id="6"/>
-      <w:r>
-        <w:t>état par état</w:t>
-      </w:r>
-    </w:p>
-    <w:p>
-      <w:r>
-        <w:t>Lors du clic  sur le bouton « état par état », le programme effectue alors une seule transition (exécution de la méthode ‘doTransition()’).</w:t>
-      </w:r>
-    </w:p>
-    <w:p>
-      <w:pPr>
-        <w:pStyle w:val="Titre2"/>
+      <w:bookmarkStart w:id="11" w:name="_Toc413336539"/>
+      <w:r>
+        <w:t>Fonctionnement des différents modes</w:t>
+      </w:r>
+    </w:p>
+    <w:p>
+      <w:r>
+        <w:t>Tous les modes de fonctionnement sont basés sur la seule méthode d’exécution de transition. Cette méthode met à jour données et interface, en plus de faire des vérifications d’arrêts de la machine.</w:t>
+      </w:r>
+      <w:r>
+        <w:t xml:space="preserve"> </w:t>
+      </w:r>
+      <w:r>
+        <w:t>Chaque mode initialise le ruban si ce n’est pas déjà fait.</w:t>
+      </w:r>
+    </w:p>
+    <w:p>
+      <w:r>
+        <w:t>Plusieurs booléen indiquent à chaque transition effectuée l’état de la machine :</w:t>
+      </w:r>
+    </w:p>
+    <w:p>
+      <w:pPr>
+        <w:pStyle w:val="Paragraphedeliste"/>
         <w:numPr>
           <w:ilvl w:val="0"/>
-          <w:numId w:val="7"/>
+          <w:numId w:val="14"/>
         </w:numPr>
-      </w:pPr>
-      <w:bookmarkStart w:id="7" w:name="_Toc412971735"/>
-      <w:r>
-        <w:lastRenderedPageBreak/>
-        <w:t>La gestion éta</w:t>
-      </w:r>
-      <w:bookmarkEnd w:id="7"/>
-      <w:r>
-        <w:t>pe par étape</w:t>
-      </w:r>
-    </w:p>
-    <w:p>
-      <w:r>
-        <w:t>Dans le fichier de configuration, des états peuvent être marqués comme étant des états « stopant ». Ces états, lors d’un lancement de la machine en mode « Etape par étape » arrêtent l’exécution du programme.</w:t>
-      </w:r>
-    </w:p>
-    <w:p>
-      <w:pPr>
-        <w:pStyle w:val="Titre2"/>
+        <w:rPr>
+          <w:b/>
+        </w:rPr>
+      </w:pPr>
+      <w:r>
+        <w:rPr>
+          <w:b/>
+        </w:rPr>
+        <w:t>started :</w:t>
+      </w:r>
+    </w:p>
+    <w:p>
+      <w:pPr>
+        <w:ind w:left="708" w:firstLine="12"/>
+      </w:pPr>
+      <w:r>
+        <w:t>Indique si le programme a déjà commencé ou non. La machine n’a donc pas à s’initialiser au lancement d’un mode, elle continue là où elle s’était arrêtée.</w:t>
+      </w:r>
+    </w:p>
+    <w:p>
+      <w:pPr>
+        <w:pStyle w:val="Paragraphedeliste"/>
         <w:numPr>
           <w:ilvl w:val="0"/>
-          <w:numId w:val="7"/>
+          <w:numId w:val="14"/>
         </w:numPr>
-      </w:pPr>
-      <w:bookmarkStart w:id="8" w:name="_Toc412971736"/>
+        <w:rPr>
+          <w:b/>
+        </w:rPr>
+      </w:pPr>
+      <w:r>
+        <w:rPr>
+          <w:b/>
+        </w:rPr>
+        <w:t>ended</w:t>
+      </w:r>
+      <w:r>
+        <w:rPr>
+          <w:b/>
+        </w:rPr>
+        <w:t> :</w:t>
+      </w:r>
+    </w:p>
+    <w:p>
+      <w:pPr>
+        <w:pStyle w:val="Paragraphedeliste"/>
+      </w:pPr>
+      <w:r>
+        <w:t>Indique si le programme est arrivé à un état final ou non. Empêche d’effectuer une transition alors que le programme ne peut plus avancer.</w:t>
+      </w:r>
+    </w:p>
+    <w:p>
+      <w:pPr>
+        <w:pStyle w:val="Paragraphedeliste"/>
+        <w:numPr>
+          <w:ilvl w:val="0"/>
+          <w:numId w:val="14"/>
+        </w:numPr>
+        <w:rPr>
+          <w:b/>
+        </w:rPr>
+      </w:pPr>
+      <w:r>
+        <w:rPr>
+          <w:b/>
+        </w:rPr>
+        <w:t>running</w:t>
+      </w:r>
+      <w:r>
+        <w:rPr>
+          <w:b/>
+        </w:rPr>
+        <w:t xml:space="preserve"> : </w:t>
+      </w:r>
+    </w:p>
+    <w:p>
+      <w:pPr>
+        <w:pStyle w:val="Paragraphedeliste"/>
+        <w:rPr>
+          <w:b/>
+        </w:rPr>
+      </w:pPr>
+      <w:r>
+        <w:t>Indique si le programme est en cours d’exécution. Uniquement utilisé pour le mode ininterrompu.</w:t>
+      </w:r>
+    </w:p>
+    <w:p>
+      <w:pPr>
+        <w:pStyle w:val="Paragraphedeliste"/>
+        <w:numPr>
+          <w:ilvl w:val="0"/>
+          <w:numId w:val="14"/>
+        </w:numPr>
+        <w:rPr>
+          <w:b/>
+        </w:rPr>
+      </w:pPr>
+      <w:r>
+        <w:rPr>
+          <w:b/>
+        </w:rPr>
+        <w:t>s</w:t>
+      </w:r>
+      <w:r>
+        <w:rPr>
+          <w:b/>
+        </w:rPr>
+        <w:t>top</w:t>
+      </w:r>
+      <w:r>
+        <w:rPr>
+          <w:b/>
+        </w:rPr>
+        <w:t> :</w:t>
+      </w:r>
+    </w:p>
+    <w:p>
+      <w:pPr>
+        <w:pStyle w:val="Paragraphedeliste"/>
+      </w:pPr>
+      <w:r>
+        <w:t>Indique si le programme doit être lancé en mode « stop » ou non. Uniquement utilisé pour les modes ininterrompu et stoppant.</w:t>
+      </w:r>
+    </w:p>
+    <w:p>
+      <w:pPr>
+        <w:pStyle w:val="Titre3"/>
+        <w:numPr>
+          <w:ilvl w:val="0"/>
+          <w:numId w:val="15"/>
+        </w:numPr>
+      </w:pPr>
+      <w:r>
+        <w:lastRenderedPageBreak/>
+        <w:t>La gestion démarrage ininterrompu</w:t>
+      </w:r>
+    </w:p>
+    <w:p>
+      <w:r>
+        <w:t>Le démarrage ininterrompu du programme (lancé depuis le bouton « démarrer ») effectue toutes les transitions jusqu’à un état final, ou un arrêt provoqué par l’utilisateur.</w:t>
+      </w:r>
+    </w:p>
+    <w:p>
+      <w:r>
+        <w:t>Afin de le rendre plus fluide, ce mode est exécuté dans un Thread, qui boucle tant que le programme doit continuer (à l’aide des booléens présentés ci-dessus).</w:t>
+      </w:r>
+    </w:p>
+    <w:p>
+      <w:r>
+        <w:t>Un délai (Thread.sleep) est placé entre deux transitions, permettant ainsi de régler le temps d’exécution du programme et le rendre plus agréable à l’œil.</w:t>
+      </w:r>
+    </w:p>
+    <w:p>
+      <w:pPr>
+        <w:pStyle w:val="Titre3"/>
+        <w:numPr>
+          <w:ilvl w:val="0"/>
+          <w:numId w:val="15"/>
+        </w:numPr>
+      </w:pPr>
+      <w:r>
+        <w:t xml:space="preserve">La gestion </w:t>
+      </w:r>
+      <w:bookmarkEnd w:id="11"/>
+      <w:r>
+        <w:t>transition par transition</w:t>
+      </w:r>
+    </w:p>
+    <w:p>
+      <w:r>
+        <w:t>Lors du clic  sur le bouton « état par état », le programme effectue alors une seule transition (exécut</w:t>
+      </w:r>
+      <w:r>
+        <w:t>ion de la méthode ‘doTransition</w:t>
+      </w:r>
+      <w:r>
+        <w:t>’).</w:t>
+      </w:r>
+      <w:r>
+        <w:t xml:space="preserve"> La méthode gère elle-même si le programme peut continuer ou non.</w:t>
+      </w:r>
+    </w:p>
+    <w:p>
+      <w:pPr>
+        <w:pStyle w:val="Titre3"/>
+        <w:numPr>
+          <w:ilvl w:val="0"/>
+          <w:numId w:val="15"/>
+        </w:numPr>
+      </w:pPr>
+      <w:bookmarkStart w:id="12" w:name="_Toc413336540"/>
+      <w:r>
+        <w:t>La gestion éta</w:t>
+      </w:r>
+      <w:r>
+        <w:t>pe par étape</w:t>
+      </w:r>
+      <w:bookmarkEnd w:id="12"/>
+    </w:p>
+    <w:p>
+      <w:r>
+        <w:t>Dans le fichier de configuration, des états peuvent être marqués comme étant des états « stop</w:t>
+      </w:r>
+      <w:r>
+        <w:t>p</w:t>
+      </w:r>
+      <w:r>
+        <w:t>ant ». Ces états, lors d’un lancement de la machine en mode « Etape par étape » ar</w:t>
+      </w:r>
+      <w:r>
+        <w:t>rêtent l’exécution du programme (pause).</w:t>
+      </w:r>
+    </w:p>
+    <w:p>
+      <w:r>
+        <w:t>Ce mode ne fait que lancer le mode ininterrompu (« Démarrer ») avec une condition supplémentaire</w:t>
+      </w:r>
+      <w:r>
+        <w:t xml:space="preserve"> (boolée</w:t>
+      </w:r>
+      <w:r>
+        <w:t xml:space="preserve">n « stop » à true). </w:t>
+      </w:r>
+      <w:r>
+        <w:t>Encore une fois, c’est la méthode ‘doTransition’ qui vérifie si le programme doit s’arr</w:t>
+      </w:r>
+      <w:r>
+        <w:t>êter ou non, à l’aide du booléen l’indiquant.</w:t>
+      </w:r>
+    </w:p>
+    <w:p>
+      <w:pPr>
+        <w:pStyle w:val="Titre3"/>
+        <w:numPr>
+          <w:ilvl w:val="0"/>
+          <w:numId w:val="15"/>
+        </w:numPr>
+      </w:pPr>
+      <w:bookmarkStart w:id="13" w:name="_Toc413336541"/>
       <w:r>
         <w:t>La g</w:t>
       </w:r>
       <w:r>
-        <w:t>estion de l’arrêt en cours d’e</w:t>
-      </w:r>
-      <w:bookmarkStart w:id="9" w:name="_GoBack"/>
-      <w:bookmarkEnd w:id="9"/>
-      <w:r>
-        <w:t>xé</w:t>
+        <w:t>estion de l’arrêt en cours d’exé</w:t>
       </w:r>
       <w:r>
         <w:t>cution</w:t>
       </w:r>
-      <w:bookmarkEnd w:id="8"/>
+      <w:bookmarkEnd w:id="13"/>
+    </w:p>
+    <w:p>
+      <w:r>
+        <w:t>Le bouton d’arrêt ne fait que placer le booléen « running » à faux. Le Thread d’exécution s’arrête alors de boucler (Valable pour le mode ininterrompu et le mode étape par étape).</w:t>
+      </w:r>
+      <w:bookmarkStart w:id="14" w:name="_GoBack"/>
+      <w:bookmarkEnd w:id="14"/>
     </w:p>
     <w:p>
       <w:r>
@@ -3688,11 +5057,11 @@
         <w:lastRenderedPageBreak/>
         <w:tab/>
       </w:r>
-      <w:bookmarkStart w:id="10" w:name="_Toc412971737"/>
+      <w:bookmarkStart w:id="15" w:name="_Toc413336542"/>
       <w:r>
         <w:t>Codes sources</w:t>
       </w:r>
-      <w:bookmarkEnd w:id="10"/>
+      <w:bookmarkEnd w:id="15"/>
     </w:p>
     <w:p>
       <w:pPr>
@@ -3715,11 +5084,11 @@
         <w:lastRenderedPageBreak/>
         <w:tab/>
       </w:r>
-      <w:bookmarkStart w:id="11" w:name="_Toc412971738"/>
+      <w:bookmarkStart w:id="16" w:name="_Toc413336543"/>
       <w:r>
         <w:t>Tests appliqués</w:t>
       </w:r>
-      <w:bookmarkEnd w:id="11"/>
+      <w:bookmarkEnd w:id="16"/>
     </w:p>
     <w:p>
       <w:pPr>
@@ -3742,11 +5111,11 @@
         <w:lastRenderedPageBreak/>
         <w:tab/>
       </w:r>
-      <w:bookmarkStart w:id="12" w:name="_Toc412971739"/>
+      <w:bookmarkStart w:id="17" w:name="_Toc413336544"/>
       <w:r>
         <w:t>Copies d’écran</w:t>
       </w:r>
-      <w:bookmarkEnd w:id="12"/>
+      <w:bookmarkEnd w:id="17"/>
     </w:p>
     <w:sectPr>
       <w:headerReference w:type="default" r:id="rId11"/>
@@ -3810,7 +5179,7 @@
           <w:rPr>
             <w:noProof/>
           </w:rPr>
-          <w:t>5</w:t>
+          <w:t>7</w:t>
         </w:r>
         <w:r>
           <w:fldChar w:fldCharType="end"/>
@@ -3882,6 +5251,27 @@
 <file path=word/numbering.xml><?xml version="1.0" encoding="utf-8"?>
 <w:numbering xmlns:wpc="http://schemas.microsoft.com/office/word/2010/wordprocessingCanvas" xmlns:mc="http://schemas.openxmlformats.org/markup-compatibility/2006" xmlns:o="urn:schemas-microsoft-com:office:office" xmlns:r="http://schemas.openxmlformats.org/officeDocument/2006/relationships" xmlns:m="http://schemas.openxmlformats.org/officeDocument/2006/math" xmlns:v="urn:schemas-microsoft-com:vml" xmlns:wp14="http://schemas.microsoft.com/office/word/2010/wordprocessingDrawing" xmlns:wp="http://schemas.openxmlformats.org/drawingml/2006/wordprocessingDrawing" xmlns:w10="urn:schemas-microsoft-com:office:word" xmlns:w="http://schemas.openxmlformats.org/wordprocessingml/2006/main" xmlns:w14="http://schemas.microsoft.com/office/word/2010/wordml" xmlns:wpg="http://schemas.microsoft.com/office/word/2010/wordprocessingGroup" xmlns:wpi="http://schemas.microsoft.com/office/word/2010/wordprocessingInk" xmlns:wne="http://schemas.microsoft.com/office/word/2006/wordml" xmlns:wps="http://schemas.microsoft.com/office/word/2010/wordprocessingShape" mc:Ignorable="w14 wp14">
   <w:abstractNum w:abstractNumId="0">
+    <w:nsid w:val="FFFFFF89"/>
+    <w:multiLevelType w:val="singleLevel"/>
+    <w:tmpl w:val="70CE05CC"/>
+    <w:lvl w:ilvl="0">
+      <w:start w:val="1"/>
+      <w:numFmt w:val="bullet"/>
+      <w:pStyle w:val="Listepuces"/>
+      <w:lvlText w:val=""/>
+      <w:lvlJc w:val="left"/>
+      <w:pPr>
+        <w:tabs>
+          <w:tab w:val="num" w:pos="360"/>
+        </w:tabs>
+        <w:ind w:left="360" w:hanging="360"/>
+      </w:pPr>
+      <w:rPr>
+        <w:rFonts w:ascii="Symbol" w:hAnsi="Symbol" w:hint="default"/>
+      </w:rPr>
+    </w:lvl>
+  </w:abstractNum>
+  <w:abstractNum w:abstractNumId="1">
     <w:nsid w:val="178C1968"/>
     <w:multiLevelType w:val="hybridMultilevel"/>
     <w:tmpl w:val="1660AEAC"/>
@@ -3970,7 +5360,7 @@
       </w:pPr>
     </w:lvl>
   </w:abstractNum>
-  <w:abstractNum w:abstractNumId="1">
+  <w:abstractNum w:abstractNumId="2">
     <w:nsid w:val="1A531573"/>
     <w:multiLevelType w:val="hybridMultilevel"/>
     <w:tmpl w:val="0ECE4DFC"/>
@@ -4059,7 +5449,7 @@
       </w:pPr>
     </w:lvl>
   </w:abstractNum>
-  <w:abstractNum w:abstractNumId="2">
+  <w:abstractNum w:abstractNumId="3">
     <w:nsid w:val="22820306"/>
     <w:multiLevelType w:val="hybridMultilevel"/>
     <w:tmpl w:val="B4A001BE"/>
@@ -4172,7 +5562,7 @@
       </w:rPr>
     </w:lvl>
   </w:abstractNum>
-  <w:abstractNum w:abstractNumId="3">
+  <w:abstractNum w:abstractNumId="4">
     <w:nsid w:val="2E99542C"/>
     <w:multiLevelType w:val="hybridMultilevel"/>
     <w:tmpl w:val="9926D770"/>
@@ -4285,7 +5675,119 @@
       </w:rPr>
     </w:lvl>
   </w:abstractNum>
-  <w:abstractNum w:abstractNumId="4">
+  <w:abstractNum w:abstractNumId="5">
+    <w:nsid w:val="31176C85"/>
+    <w:multiLevelType w:val="hybridMultilevel"/>
+    <w:tmpl w:val="00DA156C"/>
+    <w:lvl w:ilvl="0" w:tplc="09183A46">
+      <w:numFmt w:val="bullet"/>
+      <w:lvlText w:val=""/>
+      <w:lvlJc w:val="left"/>
+      <w:pPr>
+        <w:ind w:left="720" w:hanging="360"/>
+      </w:pPr>
+      <w:rPr>
+        <w:rFonts w:ascii="Symbol" w:eastAsiaTheme="minorHAnsi" w:hAnsi="Symbol" w:cstheme="minorBidi" w:hint="default"/>
+      </w:rPr>
+    </w:lvl>
+    <w:lvl w:ilvl="1" w:tplc="040C0003">
+      <w:start w:val="1"/>
+      <w:numFmt w:val="bullet"/>
+      <w:lvlText w:val="o"/>
+      <w:lvlJc w:val="left"/>
+      <w:pPr>
+        <w:ind w:left="1440" w:hanging="360"/>
+      </w:pPr>
+      <w:rPr>
+        <w:rFonts w:ascii="Courier New" w:hAnsi="Courier New" w:cs="Courier New" w:hint="default"/>
+      </w:rPr>
+    </w:lvl>
+    <w:lvl w:ilvl="2" w:tplc="040C0005">
+      <w:start w:val="1"/>
+      <w:numFmt w:val="bullet"/>
+      <w:lvlText w:val=""/>
+      <w:lvlJc w:val="left"/>
+      <w:pPr>
+        <w:ind w:left="2160" w:hanging="360"/>
+      </w:pPr>
+      <w:rPr>
+        <w:rFonts w:ascii="Wingdings" w:hAnsi="Wingdings" w:hint="default"/>
+      </w:rPr>
+    </w:lvl>
+    <w:lvl w:ilvl="3" w:tplc="040C0001" w:tentative="1">
+      <w:start w:val="1"/>
+      <w:numFmt w:val="bullet"/>
+      <w:lvlText w:val=""/>
+      <w:lvlJc w:val="left"/>
+      <w:pPr>
+        <w:ind w:left="2880" w:hanging="360"/>
+      </w:pPr>
+      <w:rPr>
+        <w:rFonts w:ascii="Symbol" w:hAnsi="Symbol" w:hint="default"/>
+      </w:rPr>
+    </w:lvl>
+    <w:lvl w:ilvl="4" w:tplc="040C0003" w:tentative="1">
+      <w:start w:val="1"/>
+      <w:numFmt w:val="bullet"/>
+      <w:lvlText w:val="o"/>
+      <w:lvlJc w:val="left"/>
+      <w:pPr>
+        <w:ind w:left="3600" w:hanging="360"/>
+      </w:pPr>
+      <w:rPr>
+        <w:rFonts w:ascii="Courier New" w:hAnsi="Courier New" w:cs="Courier New" w:hint="default"/>
+      </w:rPr>
+    </w:lvl>
+    <w:lvl w:ilvl="5" w:tplc="040C0005" w:tentative="1">
+      <w:start w:val="1"/>
+      <w:numFmt w:val="bullet"/>
+      <w:lvlText w:val=""/>
+      <w:lvlJc w:val="left"/>
+      <w:pPr>
+        <w:ind w:left="4320" w:hanging="360"/>
+      </w:pPr>
+      <w:rPr>
+        <w:rFonts w:ascii="Wingdings" w:hAnsi="Wingdings" w:hint="default"/>
+      </w:rPr>
+    </w:lvl>
+    <w:lvl w:ilvl="6" w:tplc="040C0001" w:tentative="1">
+      <w:start w:val="1"/>
+      <w:numFmt w:val="bullet"/>
+      <w:lvlText w:val=""/>
+      <w:lvlJc w:val="left"/>
+      <w:pPr>
+        <w:ind w:left="5040" w:hanging="360"/>
+      </w:pPr>
+      <w:rPr>
+        <w:rFonts w:ascii="Symbol" w:hAnsi="Symbol" w:hint="default"/>
+      </w:rPr>
+    </w:lvl>
+    <w:lvl w:ilvl="7" w:tplc="040C0003" w:tentative="1">
+      <w:start w:val="1"/>
+      <w:numFmt w:val="bullet"/>
+      <w:lvlText w:val="o"/>
+      <w:lvlJc w:val="left"/>
+      <w:pPr>
+        <w:ind w:left="5760" w:hanging="360"/>
+      </w:pPr>
+      <w:rPr>
+        <w:rFonts w:ascii="Courier New" w:hAnsi="Courier New" w:cs="Courier New" w:hint="default"/>
+      </w:rPr>
+    </w:lvl>
+    <w:lvl w:ilvl="8" w:tplc="040C0005" w:tentative="1">
+      <w:start w:val="1"/>
+      <w:numFmt w:val="bullet"/>
+      <w:lvlText w:val=""/>
+      <w:lvlJc w:val="left"/>
+      <w:pPr>
+        <w:ind w:left="6480" w:hanging="360"/>
+      </w:pPr>
+      <w:rPr>
+        <w:rFonts w:ascii="Wingdings" w:hAnsi="Wingdings" w:hint="default"/>
+      </w:rPr>
+    </w:lvl>
+  </w:abstractNum>
+  <w:abstractNum w:abstractNumId="6">
     <w:nsid w:val="35ED098E"/>
     <w:multiLevelType w:val="hybridMultilevel"/>
     <w:tmpl w:val="EE306748"/>
@@ -4374,7 +5876,7 @@
       </w:pPr>
     </w:lvl>
   </w:abstractNum>
-  <w:abstractNum w:abstractNumId="5">
+  <w:abstractNum w:abstractNumId="7">
     <w:nsid w:val="404C5794"/>
     <w:multiLevelType w:val="hybridMultilevel"/>
     <w:tmpl w:val="8FF06EC6"/>
@@ -4463,7 +5965,7 @@
       </w:pPr>
     </w:lvl>
   </w:abstractNum>
-  <w:abstractNum w:abstractNumId="6">
+  <w:abstractNum w:abstractNumId="8">
     <w:nsid w:val="420613D8"/>
     <w:multiLevelType w:val="hybridMultilevel"/>
     <w:tmpl w:val="9F609CA6"/>
@@ -4576,7 +6078,119 @@
       </w:rPr>
     </w:lvl>
   </w:abstractNum>
-  <w:abstractNum w:abstractNumId="7">
+  <w:abstractNum w:abstractNumId="9">
+    <w:nsid w:val="589C1830"/>
+    <w:multiLevelType w:val="hybridMultilevel"/>
+    <w:tmpl w:val="7856E84A"/>
+    <w:lvl w:ilvl="0" w:tplc="3D36BC54">
+      <w:numFmt w:val="bullet"/>
+      <w:lvlText w:val=""/>
+      <w:lvlJc w:val="left"/>
+      <w:pPr>
+        <w:ind w:left="720" w:hanging="360"/>
+      </w:pPr>
+      <w:rPr>
+        <w:rFonts w:ascii="Symbol" w:eastAsiaTheme="minorHAnsi" w:hAnsi="Symbol" w:cstheme="minorBidi" w:hint="default"/>
+      </w:rPr>
+    </w:lvl>
+    <w:lvl w:ilvl="1" w:tplc="040C0003" w:tentative="1">
+      <w:start w:val="1"/>
+      <w:numFmt w:val="bullet"/>
+      <w:lvlText w:val="o"/>
+      <w:lvlJc w:val="left"/>
+      <w:pPr>
+        <w:ind w:left="1440" w:hanging="360"/>
+      </w:pPr>
+      <w:rPr>
+        <w:rFonts w:ascii="Courier New" w:hAnsi="Courier New" w:cs="Courier New" w:hint="default"/>
+      </w:rPr>
+    </w:lvl>
+    <w:lvl w:ilvl="2" w:tplc="040C0005" w:tentative="1">
+      <w:start w:val="1"/>
+      <w:numFmt w:val="bullet"/>
+      <w:lvlText w:val=""/>
+      <w:lvlJc w:val="left"/>
+      <w:pPr>
+        <w:ind w:left="2160" w:hanging="360"/>
+      </w:pPr>
+      <w:rPr>
+        <w:rFonts w:ascii="Wingdings" w:hAnsi="Wingdings" w:hint="default"/>
+      </w:rPr>
+    </w:lvl>
+    <w:lvl w:ilvl="3" w:tplc="040C0001" w:tentative="1">
+      <w:start w:val="1"/>
+      <w:numFmt w:val="bullet"/>
+      <w:lvlText w:val=""/>
+      <w:lvlJc w:val="left"/>
+      <w:pPr>
+        <w:ind w:left="2880" w:hanging="360"/>
+      </w:pPr>
+      <w:rPr>
+        <w:rFonts w:ascii="Symbol" w:hAnsi="Symbol" w:hint="default"/>
+      </w:rPr>
+    </w:lvl>
+    <w:lvl w:ilvl="4" w:tplc="040C0003" w:tentative="1">
+      <w:start w:val="1"/>
+      <w:numFmt w:val="bullet"/>
+      <w:lvlText w:val="o"/>
+      <w:lvlJc w:val="left"/>
+      <w:pPr>
+        <w:ind w:left="3600" w:hanging="360"/>
+      </w:pPr>
+      <w:rPr>
+        <w:rFonts w:ascii="Courier New" w:hAnsi="Courier New" w:cs="Courier New" w:hint="default"/>
+      </w:rPr>
+    </w:lvl>
+    <w:lvl w:ilvl="5" w:tplc="040C0005" w:tentative="1">
+      <w:start w:val="1"/>
+      <w:numFmt w:val="bullet"/>
+      <w:lvlText w:val=""/>
+      <w:lvlJc w:val="left"/>
+      <w:pPr>
+        <w:ind w:left="4320" w:hanging="360"/>
+      </w:pPr>
+      <w:rPr>
+        <w:rFonts w:ascii="Wingdings" w:hAnsi="Wingdings" w:hint="default"/>
+      </w:rPr>
+    </w:lvl>
+    <w:lvl w:ilvl="6" w:tplc="040C0001" w:tentative="1">
+      <w:start w:val="1"/>
+      <w:numFmt w:val="bullet"/>
+      <w:lvlText w:val=""/>
+      <w:lvlJc w:val="left"/>
+      <w:pPr>
+        <w:ind w:left="5040" w:hanging="360"/>
+      </w:pPr>
+      <w:rPr>
+        <w:rFonts w:ascii="Symbol" w:hAnsi="Symbol" w:hint="default"/>
+      </w:rPr>
+    </w:lvl>
+    <w:lvl w:ilvl="7" w:tplc="040C0003" w:tentative="1">
+      <w:start w:val="1"/>
+      <w:numFmt w:val="bullet"/>
+      <w:lvlText w:val="o"/>
+      <w:lvlJc w:val="left"/>
+      <w:pPr>
+        <w:ind w:left="5760" w:hanging="360"/>
+      </w:pPr>
+      <w:rPr>
+        <w:rFonts w:ascii="Courier New" w:hAnsi="Courier New" w:cs="Courier New" w:hint="default"/>
+      </w:rPr>
+    </w:lvl>
+    <w:lvl w:ilvl="8" w:tplc="040C0005" w:tentative="1">
+      <w:start w:val="1"/>
+      <w:numFmt w:val="bullet"/>
+      <w:lvlText w:val=""/>
+      <w:lvlJc w:val="left"/>
+      <w:pPr>
+        <w:ind w:left="6480" w:hanging="360"/>
+      </w:pPr>
+      <w:rPr>
+        <w:rFonts w:ascii="Wingdings" w:hAnsi="Wingdings" w:hint="default"/>
+      </w:rPr>
+    </w:lvl>
+  </w:abstractNum>
+  <w:abstractNum w:abstractNumId="10">
     <w:nsid w:val="59583AD9"/>
     <w:multiLevelType w:val="hybridMultilevel"/>
     <w:tmpl w:val="1A5CB34A"/>
@@ -4665,29 +6279,130 @@
       </w:pPr>
     </w:lvl>
   </w:abstractNum>
+  <w:abstractNum w:abstractNumId="11">
+    <w:nsid w:val="5F5B6DE2"/>
+    <w:multiLevelType w:val="hybridMultilevel"/>
+    <w:tmpl w:val="382C7488"/>
+    <w:lvl w:ilvl="0" w:tplc="040C0017">
+      <w:start w:val="1"/>
+      <w:numFmt w:val="lowerLetter"/>
+      <w:lvlText w:val="%1)"/>
+      <w:lvlJc w:val="left"/>
+      <w:pPr>
+        <w:ind w:left="720" w:hanging="360"/>
+      </w:pPr>
+      <w:rPr>
+        <w:rFonts w:hint="default"/>
+      </w:rPr>
+    </w:lvl>
+    <w:lvl w:ilvl="1" w:tplc="040C0019" w:tentative="1">
+      <w:start w:val="1"/>
+      <w:numFmt w:val="lowerLetter"/>
+      <w:lvlText w:val="%2."/>
+      <w:lvlJc w:val="left"/>
+      <w:pPr>
+        <w:ind w:left="1440" w:hanging="360"/>
+      </w:pPr>
+    </w:lvl>
+    <w:lvl w:ilvl="2" w:tplc="040C001B" w:tentative="1">
+      <w:start w:val="1"/>
+      <w:numFmt w:val="lowerRoman"/>
+      <w:lvlText w:val="%3."/>
+      <w:lvlJc w:val="right"/>
+      <w:pPr>
+        <w:ind w:left="2160" w:hanging="180"/>
+      </w:pPr>
+    </w:lvl>
+    <w:lvl w:ilvl="3" w:tplc="040C000F" w:tentative="1">
+      <w:start w:val="1"/>
+      <w:numFmt w:val="decimal"/>
+      <w:lvlText w:val="%4."/>
+      <w:lvlJc w:val="left"/>
+      <w:pPr>
+        <w:ind w:left="2880" w:hanging="360"/>
+      </w:pPr>
+    </w:lvl>
+    <w:lvl w:ilvl="4" w:tplc="040C0019" w:tentative="1">
+      <w:start w:val="1"/>
+      <w:numFmt w:val="lowerLetter"/>
+      <w:lvlText w:val="%5."/>
+      <w:lvlJc w:val="left"/>
+      <w:pPr>
+        <w:ind w:left="3600" w:hanging="360"/>
+      </w:pPr>
+    </w:lvl>
+    <w:lvl w:ilvl="5" w:tplc="040C001B" w:tentative="1">
+      <w:start w:val="1"/>
+      <w:numFmt w:val="lowerRoman"/>
+      <w:lvlText w:val="%6."/>
+      <w:lvlJc w:val="right"/>
+      <w:pPr>
+        <w:ind w:left="4320" w:hanging="180"/>
+      </w:pPr>
+    </w:lvl>
+    <w:lvl w:ilvl="6" w:tplc="040C000F" w:tentative="1">
+      <w:start w:val="1"/>
+      <w:numFmt w:val="decimal"/>
+      <w:lvlText w:val="%7."/>
+      <w:lvlJc w:val="left"/>
+      <w:pPr>
+        <w:ind w:left="5040" w:hanging="360"/>
+      </w:pPr>
+    </w:lvl>
+    <w:lvl w:ilvl="7" w:tplc="040C0019" w:tentative="1">
+      <w:start w:val="1"/>
+      <w:numFmt w:val="lowerLetter"/>
+      <w:lvlText w:val="%8."/>
+      <w:lvlJc w:val="left"/>
+      <w:pPr>
+        <w:ind w:left="5760" w:hanging="360"/>
+      </w:pPr>
+    </w:lvl>
+    <w:lvl w:ilvl="8" w:tplc="040C001B" w:tentative="1">
+      <w:start w:val="1"/>
+      <w:numFmt w:val="lowerRoman"/>
+      <w:lvlText w:val="%9."/>
+      <w:lvlJc w:val="right"/>
+      <w:pPr>
+        <w:ind w:left="6480" w:hanging="180"/>
+      </w:pPr>
+    </w:lvl>
+  </w:abstractNum>
   <w:num w:numId="1">
+    <w:abstractNumId w:val="6"/>
+  </w:num>
+  <w:num w:numId="2">
+    <w:abstractNumId w:val="3"/>
+  </w:num>
+  <w:num w:numId="3">
+    <w:abstractNumId w:val="8"/>
+  </w:num>
+  <w:num w:numId="4">
+    <w:abstractNumId w:val="7"/>
+  </w:num>
+  <w:num w:numId="5">
+    <w:abstractNumId w:val="10"/>
+  </w:num>
+  <w:num w:numId="6">
     <w:abstractNumId w:val="4"/>
   </w:num>
-  <w:num w:numId="2">
+  <w:num w:numId="7">
+    <w:abstractNumId w:val="1"/>
+  </w:num>
+  <w:num w:numId="8">
     <w:abstractNumId w:val="2"/>
   </w:num>
-  <w:num w:numId="3">
-    <w:abstractNumId w:val="6"/>
+  <w:num w:numId="9">
+    <w:abstractNumId w:val="0"/>
   </w:num>
-  <w:num w:numId="4">
+  <w:num w:numId="13">
+    <w:abstractNumId w:val="9"/>
+  </w:num>
+  <w:num w:numId="14">
     <w:abstractNumId w:val="5"/>
   </w:num>
-  <w:num w:numId="5">
-    <w:abstractNumId w:val="7"/>
-  </w:num>
-  <w:num w:numId="6">
-    <w:abstractNumId w:val="3"/>
-  </w:num>
-  <w:num w:numId="7">
-    <w:abstractNumId w:val="0"/>
-  </w:num>
-  <w:num w:numId="8">
-    <w:abstractNumId w:val="1"/>
+  <w:num w:numId="15">
+    <w:abstractNumId w:val="11"/>
   </w:num>
 </w:numbering>
 </file>
@@ -4891,11 +6606,11 @@
     <w:uiPriority w:val="9"/>
     <w:unhideWhenUsed/>
     <w:qFormat/>
-    <w:rsid w:val="00C916A6"/>
+    <w:rsid w:val="00FE17EA"/>
     <w:pPr>
       <w:keepNext/>
       <w:keepLines/>
-      <w:spacing w:before="200" w:after="0"/>
+      <w:spacing w:before="360" w:after="0"/>
       <w:outlineLvl w:val="1"/>
     </w:pPr>
     <w:rPr>
@@ -4932,7 +6647,6 @@
   <w:style w:type="character" w:default="1" w:styleId="Policepardfaut">
     <w:name w:val="Default Paragraph Font"/>
     <w:uiPriority w:val="1"/>
-    <w:semiHidden/>
     <w:unhideWhenUsed/>
   </w:style>
   <w:style w:type="table" w:default="1" w:styleId="TableauNormal">
@@ -5147,7 +6861,6 @@
     <w:next w:val="Normal"/>
     <w:autoRedefine/>
     <w:uiPriority w:val="39"/>
-    <w:semiHidden/>
     <w:unhideWhenUsed/>
     <w:qFormat/>
     <w:rsid w:val="006A34DC"/>
@@ -5165,7 +6878,7 @@
     <w:basedOn w:val="Policepardfaut"/>
     <w:link w:val="Titre2"/>
     <w:uiPriority w:val="9"/>
-    <w:rsid w:val="00C916A6"/>
+    <w:rsid w:val="00FE17EA"/>
     <w:rPr>
       <w:rFonts w:asciiTheme="majorHAnsi" w:eastAsiaTheme="majorEastAsia" w:hAnsiTheme="majorHAnsi" w:cstheme="majorBidi"/>
       <w:b/>
@@ -5198,6 +6911,19 @@
       <w:bCs/>
       <w:color w:val="4F81BD" w:themeColor="accent1"/>
     </w:rPr>
+  </w:style>
+  <w:style w:type="paragraph" w:styleId="Listepuces">
+    <w:name w:val="List Bullet"/>
+    <w:basedOn w:val="Normal"/>
+    <w:uiPriority w:val="99"/>
+    <w:unhideWhenUsed/>
+    <w:rsid w:val="00C34E60"/>
+    <w:pPr>
+      <w:numPr>
+        <w:numId w:val="9"/>
+      </w:numPr>
+      <w:contextualSpacing/>
+    </w:pPr>
   </w:style>
 </w:styles>
 </file>
@@ -5401,11 +7127,11 @@
     <w:uiPriority w:val="9"/>
     <w:unhideWhenUsed/>
     <w:qFormat/>
-    <w:rsid w:val="00C916A6"/>
+    <w:rsid w:val="00FE17EA"/>
     <w:pPr>
       <w:keepNext/>
       <w:keepLines/>
-      <w:spacing w:before="200" w:after="0"/>
+      <w:spacing w:before="360" w:after="0"/>
       <w:outlineLvl w:val="1"/>
     </w:pPr>
     <w:rPr>
@@ -5442,7 +7168,6 @@
   <w:style w:type="character" w:default="1" w:styleId="Policepardfaut">
     <w:name w:val="Default Paragraph Font"/>
     <w:uiPriority w:val="1"/>
-    <w:semiHidden/>
     <w:unhideWhenUsed/>
   </w:style>
   <w:style w:type="table" w:default="1" w:styleId="TableauNormal">
@@ -5657,7 +7382,6 @@
     <w:next w:val="Normal"/>
     <w:autoRedefine/>
     <w:uiPriority w:val="39"/>
-    <w:semiHidden/>
     <w:unhideWhenUsed/>
     <w:qFormat/>
     <w:rsid w:val="006A34DC"/>
@@ -5675,7 +7399,7 @@
     <w:basedOn w:val="Policepardfaut"/>
     <w:link w:val="Titre2"/>
     <w:uiPriority w:val="9"/>
-    <w:rsid w:val="00C916A6"/>
+    <w:rsid w:val="00FE17EA"/>
     <w:rPr>
       <w:rFonts w:asciiTheme="majorHAnsi" w:eastAsiaTheme="majorEastAsia" w:hAnsiTheme="majorHAnsi" w:cstheme="majorBidi"/>
       <w:b/>
@@ -5708,6 +7432,19 @@
       <w:bCs/>
       <w:color w:val="4F81BD" w:themeColor="accent1"/>
     </w:rPr>
+  </w:style>
+  <w:style w:type="paragraph" w:styleId="Listepuces">
+    <w:name w:val="List Bullet"/>
+    <w:basedOn w:val="Normal"/>
+    <w:uiPriority w:val="99"/>
+    <w:unhideWhenUsed/>
+    <w:rsid w:val="00C34E60"/>
+    <w:pPr>
+      <w:numPr>
+        <w:numId w:val="9"/>
+      </w:numPr>
+      <w:contextualSpacing/>
+    </w:pPr>
   </w:style>
 </w:styles>
 </file>
@@ -6002,7 +7739,7 @@
 </file>
 
 <file path=customXml/itemProps1.xml><?xml version="1.0" encoding="utf-8"?>
-<ds:datastoreItem xmlns:ds="http://schemas.openxmlformats.org/officeDocument/2006/customXml" ds:itemID="{B45B2DB7-F56E-4DBA-8553-0E587FBDC97E}">
+<ds:datastoreItem xmlns:ds="http://schemas.openxmlformats.org/officeDocument/2006/customXml" ds:itemID="{DB4A18B5-8869-454D-A635-F5DD9156B2D6}">
   <ds:schemaRefs>
     <ds:schemaRef ds:uri="http://schemas.openxmlformats.org/officeDocument/2006/bibliography"/>
   </ds:schemaRefs>

</xml_diff>

<commit_message>
Rapport terminé. Ajout de la date de le résultat. Doc update.
</commit_message>
<xml_diff>
--- a/Rapport_Turing.docx
+++ b/Rapport_Turing.docx
@@ -89,7 +89,7 @@
           <w:sz w:val="32"/>
         </w:rPr>
       </w:pPr>
-      <w:bookmarkStart w:id="0" w:name="_Toc413336528"/>
+      <w:bookmarkStart w:id="0" w:name="_Toc413345556"/>
       <w:r>
         <w:rPr>
           <w:sz w:val="32"/>
@@ -107,8 +107,13 @@
         <w:tab/>
       </w:r>
       <w:r>
-        <w:t>A l’attention de M.Fleurquin</w:t>
-      </w:r>
+        <w:t xml:space="preserve">A l’attention de </w:t>
+      </w:r>
+      <w:proofErr w:type="spellStart"/>
+      <w:r>
+        <w:t>M.Fleurquin</w:t>
+      </w:r>
+      <w:proofErr w:type="spellEnd"/>
     </w:p>
     <w:p/>
     <w:p/>
@@ -129,7 +134,7 @@
           <w:lang w:eastAsia="fr-FR"/>
         </w:rPr>
         <w:drawing>
-          <wp:anchor distT="0" distB="0" distL="114300" distR="114300" simplePos="0" relativeHeight="251659264" behindDoc="0" locked="0" layoutInCell="1" allowOverlap="1" wp14:anchorId="4C07FBF4" wp14:editId="6959A863">
+          <wp:anchor distT="0" distB="0" distL="114300" distR="114300" simplePos="0" relativeHeight="251659264" behindDoc="0" locked="0" layoutInCell="1" allowOverlap="1" wp14:anchorId="1692A93E" wp14:editId="13735A63">
             <wp:simplePos x="0" y="0"/>
             <wp:positionH relativeFrom="column">
               <wp:posOffset>-577215</wp:posOffset>
@@ -197,7 +202,7 @@
           <w:lang w:eastAsia="fr-FR"/>
         </w:rPr>
         <w:drawing>
-          <wp:anchor distT="0" distB="0" distL="114300" distR="114300" simplePos="0" relativeHeight="251658240" behindDoc="0" locked="0" layoutInCell="1" allowOverlap="1" wp14:anchorId="2F9DDB9F" wp14:editId="55FF2DB0">
+          <wp:anchor distT="0" distB="0" distL="114300" distR="114300" simplePos="0" relativeHeight="251658240" behindDoc="0" locked="0" layoutInCell="1" allowOverlap="1" wp14:anchorId="4B5F378B" wp14:editId="1EE2B673">
             <wp:simplePos x="0" y="0"/>
             <wp:positionH relativeFrom="column">
               <wp:posOffset>5020310</wp:posOffset>
@@ -325,7 +330,7 @@
           <w:r>
             <w:fldChar w:fldCharType="separate"/>
           </w:r>
-          <w:hyperlink w:anchor="_Toc413336528" w:history="1">
+          <w:hyperlink w:anchor="_Toc413345556" w:history="1">
             <w:r>
               <w:rPr>
                 <w:rStyle w:val="Lienhypertexte"/>
@@ -352,7 +357,7 @@
                 <w:noProof/>
                 <w:webHidden/>
               </w:rPr>
-              <w:instrText xml:space="preserve"> PAGEREF _Toc413336528 \h </w:instrText>
+              <w:instrText xml:space="preserve"> PAGEREF _Toc413345556 \h </w:instrText>
             </w:r>
             <w:r>
               <w:rPr>
@@ -396,7 +401,7 @@
               <w:lang w:eastAsia="fr-FR"/>
             </w:rPr>
           </w:pPr>
-          <w:hyperlink w:anchor="_Toc413336529" w:history="1">
+          <w:hyperlink w:anchor="_Toc413345557" w:history="1">
             <w:r>
               <w:rPr>
                 <w:rStyle w:val="Lienhypertexte"/>
@@ -438,7 +443,7 @@
                 <w:noProof/>
                 <w:webHidden/>
               </w:rPr>
-              <w:instrText xml:space="preserve"> PAGEREF _Toc413336529 \h </w:instrText>
+              <w:instrText xml:space="preserve"> PAGEREF _Toc413345557 \h </w:instrText>
             </w:r>
             <w:r>
               <w:rPr>
@@ -481,7 +486,7 @@
               <w:noProof/>
             </w:rPr>
           </w:pPr>
-          <w:hyperlink w:anchor="_Toc413336530" w:history="1">
+          <w:hyperlink w:anchor="_Toc413345558" w:history="1">
             <w:r>
               <w:rPr>
                 <w:rStyle w:val="Lienhypertexte"/>
@@ -522,7 +527,7 @@
                 <w:noProof/>
                 <w:webHidden/>
               </w:rPr>
-              <w:instrText xml:space="preserve"> PAGEREF _Toc413336530 \h </w:instrText>
+              <w:instrText xml:space="preserve"> PAGEREF _Toc413345558 \h </w:instrText>
             </w:r>
             <w:r>
               <w:rPr>
@@ -565,7 +570,7 @@
               <w:noProof/>
             </w:rPr>
           </w:pPr>
-          <w:hyperlink w:anchor="_Toc413336531" w:history="1">
+          <w:hyperlink w:anchor="_Toc413345559" w:history="1">
             <w:r>
               <w:rPr>
                 <w:rStyle w:val="Lienhypertexte"/>
@@ -606,7 +611,7 @@
                 <w:noProof/>
                 <w:webHidden/>
               </w:rPr>
-              <w:instrText xml:space="preserve"> PAGEREF _Toc413336531 \h </w:instrText>
+              <w:instrText xml:space="preserve"> PAGEREF _Toc413345559 \h </w:instrText>
             </w:r>
             <w:r>
               <w:rPr>
@@ -649,7 +654,7 @@
               <w:noProof/>
             </w:rPr>
           </w:pPr>
-          <w:hyperlink w:anchor="_Toc413336532" w:history="1">
+          <w:hyperlink w:anchor="_Toc413345560" w:history="1">
             <w:r>
               <w:rPr>
                 <w:rStyle w:val="Lienhypertexte"/>
@@ -690,7 +695,7 @@
                 <w:noProof/>
                 <w:webHidden/>
               </w:rPr>
-              <w:instrText xml:space="preserve"> PAGEREF _Toc413336532 \h </w:instrText>
+              <w:instrText xml:space="preserve"> PAGEREF _Toc413345560 \h </w:instrText>
             </w:r>
             <w:r>
               <w:rPr>
@@ -734,7 +739,7 @@
               <w:lang w:eastAsia="fr-FR"/>
             </w:rPr>
           </w:pPr>
-          <w:hyperlink w:anchor="_Toc413336533" w:history="1">
+          <w:hyperlink w:anchor="_Toc413345561" w:history="1">
             <w:r>
               <w:rPr>
                 <w:rStyle w:val="Lienhypertexte"/>
@@ -776,7 +781,7 @@
                 <w:noProof/>
                 <w:webHidden/>
               </w:rPr>
-              <w:instrText xml:space="preserve"> PAGEREF _Toc413336533 \h </w:instrText>
+              <w:instrText xml:space="preserve"> PAGEREF _Toc413345561 \h </w:instrText>
             </w:r>
             <w:r>
               <w:rPr>
@@ -819,7 +824,7 @@
               <w:noProof/>
             </w:rPr>
           </w:pPr>
-          <w:hyperlink w:anchor="_Toc413336534" w:history="1">
+          <w:hyperlink w:anchor="_Toc413345562" w:history="1">
             <w:r>
               <w:rPr>
                 <w:rStyle w:val="Lienhypertexte"/>
@@ -860,7 +865,7 @@
                 <w:noProof/>
                 <w:webHidden/>
               </w:rPr>
-              <w:instrText xml:space="preserve"> PAGEREF _Toc413336534 \h </w:instrText>
+              <w:instrText xml:space="preserve"> PAGEREF _Toc413345562 \h </w:instrText>
             </w:r>
             <w:r>
               <w:rPr>
@@ -903,7 +908,7 @@
               <w:noProof/>
             </w:rPr>
           </w:pPr>
-          <w:hyperlink w:anchor="_Toc413336535" w:history="1">
+          <w:hyperlink w:anchor="_Toc413345563" w:history="1">
             <w:r>
               <w:rPr>
                 <w:rStyle w:val="Lienhypertexte"/>
@@ -944,7 +949,7 @@
                 <w:noProof/>
                 <w:webHidden/>
               </w:rPr>
-              <w:instrText xml:space="preserve"> PAGEREF _Toc413336535 \h </w:instrText>
+              <w:instrText xml:space="preserve"> PAGEREF _Toc413345563 \h </w:instrText>
             </w:r>
             <w:r>
               <w:rPr>
@@ -987,7 +992,7 @@
               <w:noProof/>
             </w:rPr>
           </w:pPr>
-          <w:hyperlink w:anchor="_Toc413336536" w:history="1">
+          <w:hyperlink w:anchor="_Toc413345564" w:history="1">
             <w:r>
               <w:rPr>
                 <w:rStyle w:val="Lienhypertexte"/>
@@ -1028,7 +1033,7 @@
                 <w:noProof/>
                 <w:webHidden/>
               </w:rPr>
-              <w:instrText xml:space="preserve"> PAGEREF _Toc413336536 \h </w:instrText>
+              <w:instrText xml:space="preserve"> PAGEREF _Toc413345564 \h </w:instrText>
             </w:r>
             <w:r>
               <w:rPr>
@@ -1048,7 +1053,7 @@
                 <w:noProof/>
                 <w:webHidden/>
               </w:rPr>
-              <w:t>4</w:t>
+              <w:t>5</w:t>
             </w:r>
             <w:r>
               <w:rPr>
@@ -1071,7 +1076,7 @@
               <w:noProof/>
             </w:rPr>
           </w:pPr>
-          <w:hyperlink w:anchor="_Toc413336537" w:history="1">
+          <w:hyperlink w:anchor="_Toc413345565" w:history="1">
             <w:r>
               <w:rPr>
                 <w:rStyle w:val="Lienhypertexte"/>
@@ -1112,7 +1117,7 @@
                 <w:noProof/>
                 <w:webHidden/>
               </w:rPr>
-              <w:instrText xml:space="preserve"> PAGEREF _Toc413336537 \h </w:instrText>
+              <w:instrText xml:space="preserve"> PAGEREF _Toc413345565 \h </w:instrText>
             </w:r>
             <w:r>
               <w:rPr>
@@ -1132,7 +1137,7 @@
                 <w:noProof/>
                 <w:webHidden/>
               </w:rPr>
-              <w:t>4</w:t>
+              <w:t>5</w:t>
             </w:r>
             <w:r>
               <w:rPr>
@@ -1155,7 +1160,7 @@
               <w:noProof/>
             </w:rPr>
           </w:pPr>
-          <w:hyperlink w:anchor="_Toc413336538" w:history="1">
+          <w:hyperlink w:anchor="_Toc413345566" w:history="1">
             <w:r>
               <w:rPr>
                 <w:rStyle w:val="Lienhypertexte"/>
@@ -1196,7 +1201,7 @@
                 <w:noProof/>
                 <w:webHidden/>
               </w:rPr>
-              <w:instrText xml:space="preserve"> PAGEREF _Toc413336538 \h </w:instrText>
+              <w:instrText xml:space="preserve"> PAGEREF _Toc413345566 \h </w:instrText>
             </w:r>
             <w:r>
               <w:rPr>
@@ -1216,7 +1221,7 @@
                 <w:noProof/>
                 <w:webHidden/>
               </w:rPr>
-              <w:t>4</w:t>
+              <w:t>6</w:t>
             </w:r>
             <w:r>
               <w:rPr>
@@ -1239,7 +1244,7 @@
               <w:noProof/>
             </w:rPr>
           </w:pPr>
-          <w:hyperlink w:anchor="_Toc413336539" w:history="1">
+          <w:hyperlink w:anchor="_Toc413345567" w:history="1">
             <w:r>
               <w:rPr>
                 <w:rStyle w:val="Lienhypertexte"/>
@@ -1259,7 +1264,7 @@
                 <w:rStyle w:val="Lienhypertexte"/>
                 <w:noProof/>
               </w:rPr>
-              <w:t>La gestion état par état</w:t>
+              <w:t>Fonctionnement des différents modes</w:t>
             </w:r>
             <w:r>
               <w:rPr>
@@ -1280,7 +1285,7 @@
                 <w:noProof/>
                 <w:webHidden/>
               </w:rPr>
-              <w:instrText xml:space="preserve"> PAGEREF _Toc413336539 \h </w:instrText>
+              <w:instrText xml:space="preserve"> PAGEREF _Toc413345567 \h </w:instrText>
             </w:r>
             <w:r>
               <w:rPr>
@@ -1300,7 +1305,343 @@
                 <w:noProof/>
                 <w:webHidden/>
               </w:rPr>
-              <w:t>4</w:t>
+              <w:t>6</w:t>
+            </w:r>
+            <w:r>
+              <w:rPr>
+                <w:noProof/>
+                <w:webHidden/>
+              </w:rPr>
+              <w:fldChar w:fldCharType="end"/>
+            </w:r>
+          </w:hyperlink>
+        </w:p>
+        <w:p>
+          <w:pPr>
+            <w:pStyle w:val="TM3"/>
+            <w:tabs>
+              <w:tab w:val="left" w:pos="880"/>
+              <w:tab w:val="right" w:leader="dot" w:pos="9062"/>
+            </w:tabs>
+            <w:rPr>
+              <w:rFonts w:asciiTheme="minorHAnsi" w:hAnsiTheme="minorHAnsi"/>
+              <w:noProof/>
+            </w:rPr>
+          </w:pPr>
+          <w:hyperlink w:anchor="_Toc413345568" w:history="1">
+            <w:r>
+              <w:rPr>
+                <w:rStyle w:val="Lienhypertexte"/>
+                <w:noProof/>
+              </w:rPr>
+              <w:t>a)</w:t>
+            </w:r>
+            <w:r>
+              <w:rPr>
+                <w:rFonts w:asciiTheme="minorHAnsi" w:hAnsiTheme="minorHAnsi"/>
+                <w:noProof/>
+              </w:rPr>
+              <w:tab/>
+            </w:r>
+            <w:r>
+              <w:rPr>
+                <w:rStyle w:val="Lienhypertexte"/>
+                <w:noProof/>
+              </w:rPr>
+              <w:t>La gestion démarrage ininterrompu</w:t>
+            </w:r>
+            <w:r>
+              <w:rPr>
+                <w:noProof/>
+                <w:webHidden/>
+              </w:rPr>
+              <w:tab/>
+            </w:r>
+            <w:r>
+              <w:rPr>
+                <w:noProof/>
+                <w:webHidden/>
+              </w:rPr>
+              <w:fldChar w:fldCharType="begin"/>
+            </w:r>
+            <w:r>
+              <w:rPr>
+                <w:noProof/>
+                <w:webHidden/>
+              </w:rPr>
+              <w:instrText xml:space="preserve"> PAGEREF _Toc413345568 \h </w:instrText>
+            </w:r>
+            <w:r>
+              <w:rPr>
+                <w:noProof/>
+                <w:webHidden/>
+              </w:rPr>
+            </w:r>
+            <w:r>
+              <w:rPr>
+                <w:noProof/>
+                <w:webHidden/>
+              </w:rPr>
+              <w:fldChar w:fldCharType="separate"/>
+            </w:r>
+            <w:r>
+              <w:rPr>
+                <w:noProof/>
+                <w:webHidden/>
+              </w:rPr>
+              <w:t>7</w:t>
+            </w:r>
+            <w:r>
+              <w:rPr>
+                <w:noProof/>
+                <w:webHidden/>
+              </w:rPr>
+              <w:fldChar w:fldCharType="end"/>
+            </w:r>
+          </w:hyperlink>
+        </w:p>
+        <w:p>
+          <w:pPr>
+            <w:pStyle w:val="TM3"/>
+            <w:tabs>
+              <w:tab w:val="left" w:pos="880"/>
+              <w:tab w:val="right" w:leader="dot" w:pos="9062"/>
+            </w:tabs>
+            <w:rPr>
+              <w:rFonts w:asciiTheme="minorHAnsi" w:hAnsiTheme="minorHAnsi"/>
+              <w:noProof/>
+            </w:rPr>
+          </w:pPr>
+          <w:hyperlink w:anchor="_Toc413345569" w:history="1">
+            <w:r>
+              <w:rPr>
+                <w:rStyle w:val="Lienhypertexte"/>
+                <w:noProof/>
+              </w:rPr>
+              <w:t>b)</w:t>
+            </w:r>
+            <w:r>
+              <w:rPr>
+                <w:rFonts w:asciiTheme="minorHAnsi" w:hAnsiTheme="minorHAnsi"/>
+                <w:noProof/>
+              </w:rPr>
+              <w:tab/>
+            </w:r>
+            <w:r>
+              <w:rPr>
+                <w:rStyle w:val="Lienhypertexte"/>
+                <w:noProof/>
+              </w:rPr>
+              <w:t>La gestion transition par transition</w:t>
+            </w:r>
+            <w:r>
+              <w:rPr>
+                <w:noProof/>
+                <w:webHidden/>
+              </w:rPr>
+              <w:tab/>
+            </w:r>
+            <w:r>
+              <w:rPr>
+                <w:noProof/>
+                <w:webHidden/>
+              </w:rPr>
+              <w:fldChar w:fldCharType="begin"/>
+            </w:r>
+            <w:r>
+              <w:rPr>
+                <w:noProof/>
+                <w:webHidden/>
+              </w:rPr>
+              <w:instrText xml:space="preserve"> PAGEREF _Toc413345569 \h </w:instrText>
+            </w:r>
+            <w:r>
+              <w:rPr>
+                <w:noProof/>
+                <w:webHidden/>
+              </w:rPr>
+            </w:r>
+            <w:r>
+              <w:rPr>
+                <w:noProof/>
+                <w:webHidden/>
+              </w:rPr>
+              <w:fldChar w:fldCharType="separate"/>
+            </w:r>
+            <w:r>
+              <w:rPr>
+                <w:noProof/>
+                <w:webHidden/>
+              </w:rPr>
+              <w:t>7</w:t>
+            </w:r>
+            <w:r>
+              <w:rPr>
+                <w:noProof/>
+                <w:webHidden/>
+              </w:rPr>
+              <w:fldChar w:fldCharType="end"/>
+            </w:r>
+          </w:hyperlink>
+        </w:p>
+        <w:p>
+          <w:pPr>
+            <w:pStyle w:val="TM3"/>
+            <w:tabs>
+              <w:tab w:val="left" w:pos="880"/>
+              <w:tab w:val="right" w:leader="dot" w:pos="9062"/>
+            </w:tabs>
+            <w:rPr>
+              <w:rFonts w:asciiTheme="minorHAnsi" w:hAnsiTheme="minorHAnsi"/>
+              <w:noProof/>
+            </w:rPr>
+          </w:pPr>
+          <w:hyperlink w:anchor="_Toc413345570" w:history="1">
+            <w:r>
+              <w:rPr>
+                <w:rStyle w:val="Lienhypertexte"/>
+                <w:noProof/>
+              </w:rPr>
+              <w:t>c)</w:t>
+            </w:r>
+            <w:r>
+              <w:rPr>
+                <w:rFonts w:asciiTheme="minorHAnsi" w:hAnsiTheme="minorHAnsi"/>
+                <w:noProof/>
+              </w:rPr>
+              <w:tab/>
+            </w:r>
+            <w:r>
+              <w:rPr>
+                <w:rStyle w:val="Lienhypertexte"/>
+                <w:noProof/>
+              </w:rPr>
+              <w:t>La gestion étape par étape</w:t>
+            </w:r>
+            <w:r>
+              <w:rPr>
+                <w:noProof/>
+                <w:webHidden/>
+              </w:rPr>
+              <w:tab/>
+            </w:r>
+            <w:r>
+              <w:rPr>
+                <w:noProof/>
+                <w:webHidden/>
+              </w:rPr>
+              <w:fldChar w:fldCharType="begin"/>
+            </w:r>
+            <w:r>
+              <w:rPr>
+                <w:noProof/>
+                <w:webHidden/>
+              </w:rPr>
+              <w:instrText xml:space="preserve"> PAGEREF _Toc413345570 \h </w:instrText>
+            </w:r>
+            <w:r>
+              <w:rPr>
+                <w:noProof/>
+                <w:webHidden/>
+              </w:rPr>
+            </w:r>
+            <w:r>
+              <w:rPr>
+                <w:noProof/>
+                <w:webHidden/>
+              </w:rPr>
+              <w:fldChar w:fldCharType="separate"/>
+            </w:r>
+            <w:r>
+              <w:rPr>
+                <w:noProof/>
+                <w:webHidden/>
+              </w:rPr>
+              <w:t>7</w:t>
+            </w:r>
+            <w:r>
+              <w:rPr>
+                <w:noProof/>
+                <w:webHidden/>
+              </w:rPr>
+              <w:fldChar w:fldCharType="end"/>
+            </w:r>
+          </w:hyperlink>
+        </w:p>
+        <w:p>
+          <w:pPr>
+            <w:pStyle w:val="TM3"/>
+            <w:tabs>
+              <w:tab w:val="left" w:pos="880"/>
+              <w:tab w:val="right" w:leader="dot" w:pos="9062"/>
+            </w:tabs>
+            <w:rPr>
+              <w:rFonts w:asciiTheme="minorHAnsi" w:hAnsiTheme="minorHAnsi"/>
+              <w:noProof/>
+            </w:rPr>
+          </w:pPr>
+          <w:hyperlink w:anchor="_Toc413345571" w:history="1">
+            <w:r>
+              <w:rPr>
+                <w:rStyle w:val="Lienhypertexte"/>
+                <w:noProof/>
+              </w:rPr>
+              <w:t>d)</w:t>
+            </w:r>
+            <w:r>
+              <w:rPr>
+                <w:rFonts w:asciiTheme="minorHAnsi" w:hAnsiTheme="minorHAnsi"/>
+                <w:noProof/>
+              </w:rPr>
+              <w:tab/>
+            </w:r>
+            <w:r>
+              <w:rPr>
+                <w:rStyle w:val="Lienhypertexte"/>
+                <w:noProof/>
+              </w:rPr>
+              <w:t>La gestion de l’arrêt en cours d’exécution</w:t>
+            </w:r>
+            <w:r>
+              <w:rPr>
+                <w:noProof/>
+                <w:webHidden/>
+              </w:rPr>
+              <w:tab/>
+            </w:r>
+            <w:r>
+              <w:rPr>
+                <w:noProof/>
+                <w:webHidden/>
+              </w:rPr>
+              <w:fldChar w:fldCharType="begin"/>
+            </w:r>
+            <w:r>
+              <w:rPr>
+                <w:noProof/>
+                <w:webHidden/>
+              </w:rPr>
+              <w:instrText xml:space="preserve"> PAGEREF _Toc413345571 \h </w:instrText>
+            </w:r>
+            <w:r>
+              <w:rPr>
+                <w:noProof/>
+                <w:webHidden/>
+              </w:rPr>
+            </w:r>
+            <w:r>
+              <w:rPr>
+                <w:noProof/>
+                <w:webHidden/>
+              </w:rPr>
+              <w:fldChar w:fldCharType="separate"/>
+            </w:r>
+            <w:r>
+              <w:rPr>
+                <w:noProof/>
+                <w:webHidden/>
+              </w:rPr>
+              <w:t>7</w:t>
             </w:r>
             <w:r>
               <w:rPr>
@@ -1323,7 +1664,7 @@
               <w:noProof/>
             </w:rPr>
           </w:pPr>
-          <w:hyperlink w:anchor="_Toc413336540" w:history="1">
+          <w:hyperlink w:anchor="_Toc413345572" w:history="1">
             <w:r>
               <w:rPr>
                 <w:rStyle w:val="Lienhypertexte"/>
@@ -1343,7 +1684,7 @@
                 <w:rStyle w:val="Lienhypertexte"/>
                 <w:noProof/>
               </w:rPr>
-              <w:t>La gestion étape par étape</w:t>
+              <w:t>La lecture du fichier de configuration</w:t>
             </w:r>
             <w:r>
               <w:rPr>
@@ -1364,7 +1705,7 @@
                 <w:noProof/>
                 <w:webHidden/>
               </w:rPr>
-              <w:instrText xml:space="preserve"> PAGEREF _Toc413336540 \h </w:instrText>
+              <w:instrText xml:space="preserve"> PAGEREF _Toc413345572 \h </w:instrText>
             </w:r>
             <w:r>
               <w:rPr>
@@ -1384,91 +1725,7 @@
                 <w:noProof/>
                 <w:webHidden/>
               </w:rPr>
-              <w:t>5</w:t>
-            </w:r>
-            <w:r>
-              <w:rPr>
-                <w:noProof/>
-                <w:webHidden/>
-              </w:rPr>
-              <w:fldChar w:fldCharType="end"/>
-            </w:r>
-          </w:hyperlink>
-        </w:p>
-        <w:p>
-          <w:pPr>
-            <w:pStyle w:val="TM2"/>
-            <w:tabs>
-              <w:tab w:val="left" w:pos="660"/>
-              <w:tab w:val="right" w:leader="dot" w:pos="9062"/>
-            </w:tabs>
-            <w:rPr>
-              <w:rFonts w:asciiTheme="minorHAnsi" w:hAnsiTheme="minorHAnsi"/>
-              <w:noProof/>
-            </w:rPr>
-          </w:pPr>
-          <w:hyperlink w:anchor="_Toc413336541" w:history="1">
-            <w:r>
-              <w:rPr>
-                <w:rStyle w:val="Lienhypertexte"/>
-                <w:noProof/>
-              </w:rPr>
-              <w:t>6)</w:t>
-            </w:r>
-            <w:r>
-              <w:rPr>
-                <w:rFonts w:asciiTheme="minorHAnsi" w:hAnsiTheme="minorHAnsi"/>
-                <w:noProof/>
-              </w:rPr>
-              <w:tab/>
-            </w:r>
-            <w:r>
-              <w:rPr>
-                <w:rStyle w:val="Lienhypertexte"/>
-                <w:noProof/>
-              </w:rPr>
-              <w:t>La gestion de l’arrêt en cours d’exécution</w:t>
-            </w:r>
-            <w:r>
-              <w:rPr>
-                <w:noProof/>
-                <w:webHidden/>
-              </w:rPr>
-              <w:tab/>
-            </w:r>
-            <w:r>
-              <w:rPr>
-                <w:noProof/>
-                <w:webHidden/>
-              </w:rPr>
-              <w:fldChar w:fldCharType="begin"/>
-            </w:r>
-            <w:r>
-              <w:rPr>
-                <w:noProof/>
-                <w:webHidden/>
-              </w:rPr>
-              <w:instrText xml:space="preserve"> PAGEREF _Toc413336541 \h </w:instrText>
-            </w:r>
-            <w:r>
-              <w:rPr>
-                <w:noProof/>
-                <w:webHidden/>
-              </w:rPr>
-            </w:r>
-            <w:r>
-              <w:rPr>
-                <w:noProof/>
-                <w:webHidden/>
-              </w:rPr>
-              <w:fldChar w:fldCharType="separate"/>
-            </w:r>
-            <w:r>
-              <w:rPr>
-                <w:noProof/>
-                <w:webHidden/>
-              </w:rPr>
-              <w:t>5</w:t>
+              <w:t>7</w:t>
             </w:r>
             <w:r>
               <w:rPr>
@@ -1483,6 +1740,7 @@
           <w:pPr>
             <w:pStyle w:val="TM1"/>
             <w:tabs>
+              <w:tab w:val="left" w:pos="660"/>
               <w:tab w:val="right" w:leader="dot" w:pos="9062"/>
             </w:tabs>
             <w:rPr>
@@ -1491,23 +1749,38 @@
               <w:lang w:eastAsia="fr-FR"/>
             </w:rPr>
           </w:pPr>
-          <w:hyperlink w:anchor="_Toc413336542" w:history="1">
+          <w:hyperlink w:anchor="_Toc413345573" w:history="1">
             <w:r>
               <w:rPr>
                 <w:rStyle w:val="Lienhypertexte"/>
                 <w:noProof/>
               </w:rPr>
-              <w:t>Codes sources</w:t>
-            </w:r>
-            <w:r>
-              <w:rPr>
-                <w:noProof/>
-                <w:webHidden/>
+              <w:t>III)</w:t>
+            </w:r>
+            <w:r>
+              <w:rPr>
+                <w:rFonts w:asciiTheme="minorHAnsi" w:eastAsiaTheme="minorEastAsia" w:hAnsiTheme="minorHAnsi"/>
+                <w:noProof/>
+                <w:lang w:eastAsia="fr-FR"/>
               </w:rPr>
               <w:tab/>
             </w:r>
             <w:r>
               <w:rPr>
+                <w:rStyle w:val="Lienhypertexte"/>
+                <w:noProof/>
+              </w:rPr>
+              <w:t>Copies d’écran</w:t>
+            </w:r>
+            <w:r>
+              <w:rPr>
+                <w:noProof/>
+                <w:webHidden/>
+              </w:rPr>
+              <w:tab/>
+            </w:r>
+            <w:r>
+              <w:rPr>
                 <w:noProof/>
                 <w:webHidden/>
               </w:rPr>
@@ -1518,7 +1791,7 @@
                 <w:noProof/>
                 <w:webHidden/>
               </w:rPr>
-              <w:instrText xml:space="preserve"> PAGEREF _Toc413336542 \h </w:instrText>
+              <w:instrText xml:space="preserve"> PAGEREF _Toc413345573 \h </w:instrText>
             </w:r>
             <w:r>
               <w:rPr>
@@ -1538,7 +1811,7 @@
                 <w:noProof/>
                 <w:webHidden/>
               </w:rPr>
-              <w:t>6</w:t>
+              <w:t>8</w:t>
             </w:r>
             <w:r>
               <w:rPr>
@@ -1553,6 +1826,7 @@
           <w:pPr>
             <w:pStyle w:val="TM1"/>
             <w:tabs>
+              <w:tab w:val="left" w:pos="660"/>
               <w:tab w:val="right" w:leader="dot" w:pos="9062"/>
             </w:tabs>
             <w:rPr>
@@ -1561,23 +1835,38 @@
               <w:lang w:eastAsia="fr-FR"/>
             </w:rPr>
           </w:pPr>
-          <w:hyperlink w:anchor="_Toc413336543" w:history="1">
+          <w:hyperlink w:anchor="_Toc413345574" w:history="1">
             <w:r>
               <w:rPr>
                 <w:rStyle w:val="Lienhypertexte"/>
                 <w:noProof/>
               </w:rPr>
-              <w:t>Tests appliqués</w:t>
-            </w:r>
-            <w:r>
-              <w:rPr>
-                <w:noProof/>
-                <w:webHidden/>
+              <w:t>IV)</w:t>
+            </w:r>
+            <w:r>
+              <w:rPr>
+                <w:rFonts w:asciiTheme="minorHAnsi" w:eastAsiaTheme="minorEastAsia" w:hAnsiTheme="minorHAnsi"/>
+                <w:noProof/>
+                <w:lang w:eastAsia="fr-FR"/>
               </w:rPr>
               <w:tab/>
             </w:r>
             <w:r>
               <w:rPr>
+                <w:rStyle w:val="Lienhypertexte"/>
+                <w:noProof/>
+              </w:rPr>
+              <w:t>Diagramme de classes</w:t>
+            </w:r>
+            <w:r>
+              <w:rPr>
+                <w:noProof/>
+                <w:webHidden/>
+              </w:rPr>
+              <w:tab/>
+            </w:r>
+            <w:r>
+              <w:rPr>
                 <w:noProof/>
                 <w:webHidden/>
               </w:rPr>
@@ -1588,7 +1877,7 @@
                 <w:noProof/>
                 <w:webHidden/>
               </w:rPr>
-              <w:instrText xml:space="preserve"> PAGEREF _Toc413336543 \h </w:instrText>
+              <w:instrText xml:space="preserve"> PAGEREF _Toc413345574 \h </w:instrText>
             </w:r>
             <w:r>
               <w:rPr>
@@ -1608,7 +1897,7 @@
                 <w:noProof/>
                 <w:webHidden/>
               </w:rPr>
-              <w:t>7</w:t>
+              <w:t>12</w:t>
             </w:r>
             <w:r>
               <w:rPr>
@@ -1623,6 +1912,7 @@
           <w:pPr>
             <w:pStyle w:val="TM1"/>
             <w:tabs>
+              <w:tab w:val="left" w:pos="440"/>
               <w:tab w:val="right" w:leader="dot" w:pos="9062"/>
             </w:tabs>
             <w:rPr>
@@ -1631,23 +1921,38 @@
               <w:lang w:eastAsia="fr-FR"/>
             </w:rPr>
           </w:pPr>
-          <w:hyperlink w:anchor="_Toc413336544" w:history="1">
+          <w:hyperlink w:anchor="_Toc413345575" w:history="1">
             <w:r>
               <w:rPr>
                 <w:rStyle w:val="Lienhypertexte"/>
                 <w:noProof/>
               </w:rPr>
-              <w:t>Copies d’écran</w:t>
-            </w:r>
-            <w:r>
-              <w:rPr>
-                <w:noProof/>
-                <w:webHidden/>
+              <w:t>V)</w:t>
+            </w:r>
+            <w:r>
+              <w:rPr>
+                <w:rFonts w:asciiTheme="minorHAnsi" w:eastAsiaTheme="minorEastAsia" w:hAnsiTheme="minorHAnsi"/>
+                <w:noProof/>
+                <w:lang w:eastAsia="fr-FR"/>
               </w:rPr>
               <w:tab/>
             </w:r>
             <w:r>
               <w:rPr>
+                <w:rStyle w:val="Lienhypertexte"/>
+                <w:noProof/>
+              </w:rPr>
+              <w:t>Tests effectués</w:t>
+            </w:r>
+            <w:r>
+              <w:rPr>
+                <w:noProof/>
+                <w:webHidden/>
+              </w:rPr>
+              <w:tab/>
+            </w:r>
+            <w:r>
+              <w:rPr>
                 <w:noProof/>
                 <w:webHidden/>
               </w:rPr>
@@ -1658,7 +1963,7 @@
                 <w:noProof/>
                 <w:webHidden/>
               </w:rPr>
-              <w:instrText xml:space="preserve"> PAGEREF _Toc413336544 \h </w:instrText>
+              <w:instrText xml:space="preserve"> PAGEREF _Toc413345575 \h </w:instrText>
             </w:r>
             <w:r>
               <w:rPr>
@@ -1678,7 +1983,93 @@
                 <w:noProof/>
                 <w:webHidden/>
               </w:rPr>
-              <w:t>8</w:t>
+              <w:t>13</w:t>
+            </w:r>
+            <w:r>
+              <w:rPr>
+                <w:noProof/>
+                <w:webHidden/>
+              </w:rPr>
+              <w:fldChar w:fldCharType="end"/>
+            </w:r>
+          </w:hyperlink>
+        </w:p>
+        <w:p>
+          <w:pPr>
+            <w:pStyle w:val="TM1"/>
+            <w:tabs>
+              <w:tab w:val="left" w:pos="660"/>
+              <w:tab w:val="right" w:leader="dot" w:pos="9062"/>
+            </w:tabs>
+            <w:rPr>
+              <w:rFonts w:asciiTheme="minorHAnsi" w:eastAsiaTheme="minorEastAsia" w:hAnsiTheme="minorHAnsi"/>
+              <w:noProof/>
+              <w:lang w:eastAsia="fr-FR"/>
+            </w:rPr>
+          </w:pPr>
+          <w:hyperlink w:anchor="_Toc413345576" w:history="1">
+            <w:r>
+              <w:rPr>
+                <w:rStyle w:val="Lienhypertexte"/>
+                <w:noProof/>
+              </w:rPr>
+              <w:t>VI)</w:t>
+            </w:r>
+            <w:r>
+              <w:rPr>
+                <w:rFonts w:asciiTheme="minorHAnsi" w:eastAsiaTheme="minorEastAsia" w:hAnsiTheme="minorHAnsi"/>
+                <w:noProof/>
+                <w:lang w:eastAsia="fr-FR"/>
+              </w:rPr>
+              <w:tab/>
+            </w:r>
+            <w:r>
+              <w:rPr>
+                <w:rStyle w:val="Lienhypertexte"/>
+                <w:noProof/>
+              </w:rPr>
+              <w:t>Erreurs restantes dans l’application</w:t>
+            </w:r>
+            <w:r>
+              <w:rPr>
+                <w:noProof/>
+                <w:webHidden/>
+              </w:rPr>
+              <w:tab/>
+            </w:r>
+            <w:r>
+              <w:rPr>
+                <w:noProof/>
+                <w:webHidden/>
+              </w:rPr>
+              <w:fldChar w:fldCharType="begin"/>
+            </w:r>
+            <w:r>
+              <w:rPr>
+                <w:noProof/>
+                <w:webHidden/>
+              </w:rPr>
+              <w:instrText xml:space="preserve"> PAGEREF _Toc413345576 \h </w:instrText>
+            </w:r>
+            <w:r>
+              <w:rPr>
+                <w:noProof/>
+                <w:webHidden/>
+              </w:rPr>
+            </w:r>
+            <w:r>
+              <w:rPr>
+                <w:noProof/>
+                <w:webHidden/>
+              </w:rPr>
+              <w:fldChar w:fldCharType="separate"/>
+            </w:r>
+            <w:r>
+              <w:rPr>
+                <w:noProof/>
+                <w:webHidden/>
+              </w:rPr>
+              <w:t>13</w:t>
             </w:r>
             <w:r>
               <w:rPr>
@@ -1713,6 +2104,7 @@
         <w:br w:type="page"/>
       </w:r>
     </w:p>
+    <w:bookmarkStart w:id="1" w:name="_Toc413345557"/>
     <w:p>
       <w:pPr>
         <w:pStyle w:val="Titre1"/>
@@ -1721,7 +2113,6 @@
           <w:numId w:val="1"/>
         </w:numPr>
       </w:pPr>
-      <w:bookmarkStart w:id="1" w:name="_Toc413336529"/>
       <w:r>
         <w:rPr>
           <w:noProof/>
@@ -1731,7 +2122,7 @@
         <mc:AlternateContent>
           <mc:Choice Requires="wps">
             <w:drawing>
-              <wp:anchor distT="0" distB="0" distL="114300" distR="114300" simplePos="0" relativeHeight="251660288" behindDoc="1" locked="0" layoutInCell="1" allowOverlap="1" wp14:anchorId="54194662" wp14:editId="68AE0A9F">
+              <wp:anchor distT="0" distB="0" distL="114300" distR="114300" simplePos="0" relativeHeight="251660288" behindDoc="1" locked="0" layoutInCell="1" allowOverlap="1" wp14:anchorId="7A7E2347" wp14:editId="541C6243">
                 <wp:simplePos x="0" y="0"/>
                 <wp:positionH relativeFrom="column">
                   <wp:posOffset>-452120</wp:posOffset>
@@ -1805,8 +2196,18 @@
                                 <w:sz w:val="20"/>
                                 <w:lang w:val="en-GB"/>
                               </w:rPr>
-                              <w:t>/src</w:t>
+                              <w:t>/</w:t>
                             </w:r>
+                            <w:proofErr w:type="spellStart"/>
+                            <w:r>
+                              <w:rPr>
+                                <w:rFonts w:ascii="Courier New" w:hAnsi="Courier New" w:cs="Courier New"/>
+                                <w:sz w:val="20"/>
+                                <w:lang w:val="en-GB"/>
+                              </w:rPr>
+                              <w:t>src</w:t>
+                            </w:r>
+                            <w:proofErr w:type="spellEnd"/>
                           </w:p>
                           <w:p>
                             <w:pPr>
@@ -1898,8 +2299,18 @@
                                 <w:sz w:val="20"/>
                                 <w:lang w:val="en-GB"/>
                               </w:rPr>
-                              <w:t>`-- TMCtrl</w:t>
+                              <w:t xml:space="preserve">`-- </w:t>
                             </w:r>
+                            <w:proofErr w:type="spellStart"/>
+                            <w:r>
+                              <w:rPr>
+                                <w:rFonts w:ascii="Courier New" w:hAnsi="Courier New" w:cs="Courier New"/>
+                                <w:sz w:val="20"/>
+                                <w:lang w:val="en-GB"/>
+                              </w:rPr>
+                              <w:t>TMCtrl</w:t>
+                            </w:r>
+                            <w:proofErr w:type="spellEnd"/>
                           </w:p>
                           <w:p>
                             <w:pPr>
@@ -1942,6 +2353,7 @@
                               </w:rPr>
                               <w:t xml:space="preserve"> </w:t>
                             </w:r>
+                            <w:proofErr w:type="spellStart"/>
                             <w:r>
                               <w:rPr>
                                 <w:rFonts w:ascii="Courier New" w:hAnsi="Courier New" w:cs="Courier New"/>
@@ -1950,6 +2362,7 @@
                               </w:rPr>
                               <w:t>TMListener</w:t>
                             </w:r>
+                            <w:proofErr w:type="spellEnd"/>
                           </w:p>
                           <w:p>
                             <w:pPr>
@@ -2085,14 +2498,23 @@
                                 <w:sz w:val="20"/>
                                 <w:lang w:val="en-GB"/>
                               </w:rPr>
-                              <w:t>`-- Turing</w:t>
+                              <w:t xml:space="preserve">`-- </w:t>
                             </w:r>
+                            <w:proofErr w:type="spellStart"/>
                             <w:r>
                               <w:rPr>
                                 <w:rFonts w:ascii="Courier New" w:hAnsi="Courier New" w:cs="Courier New"/>
                                 <w:sz w:val="20"/>
                                 <w:lang w:val="en-GB"/>
                               </w:rPr>
+                              <w:t>Turing</w:t>
+                            </w:r>
+                            <w:r>
+                              <w:rPr>
+                                <w:rFonts w:ascii="Courier New" w:hAnsi="Courier New" w:cs="Courier New"/>
+                                <w:sz w:val="20"/>
+                                <w:lang w:val="en-GB"/>
+                              </w:rPr>
                               <w:t>I</w:t>
                             </w:r>
                             <w:r>
@@ -2103,6 +2525,7 @@
                               </w:rPr>
                               <w:t>O</w:t>
                             </w:r>
+                            <w:proofErr w:type="spellEnd"/>
                           </w:p>
                           <w:p>
                             <w:pPr>
@@ -2135,8 +2558,18 @@
                                 <w:sz w:val="20"/>
                                 <w:lang w:val="en-GB"/>
                               </w:rPr>
-                              <w:t xml:space="preserve"> `-- TuringSyntaxe</w:t>
+                              <w:t xml:space="preserve"> `-- </w:t>
                             </w:r>
+                            <w:proofErr w:type="spellStart"/>
+                            <w:r>
+                              <w:rPr>
+                                <w:rFonts w:ascii="Courier New" w:hAnsi="Courier New" w:cs="Courier New"/>
+                                <w:sz w:val="20"/>
+                                <w:lang w:val="en-GB"/>
+                              </w:rPr>
+                              <w:t>TuringSyntaxe</w:t>
+                            </w:r>
+                            <w:proofErr w:type="spellEnd"/>
                           </w:p>
                           <w:p>
                             <w:pPr>
@@ -2204,8 +2637,18 @@
                                 <w:sz w:val="20"/>
                                 <w:lang w:val="en-GB"/>
                               </w:rPr>
-                              <w:t xml:space="preserve"> `-- TMView</w:t>
+                              <w:t xml:space="preserve"> `-- </w:t>
                             </w:r>
+                            <w:proofErr w:type="spellStart"/>
+                            <w:r>
+                              <w:rPr>
+                                <w:rFonts w:ascii="Courier New" w:hAnsi="Courier New" w:cs="Courier New"/>
+                                <w:sz w:val="20"/>
+                                <w:lang w:val="en-GB"/>
+                              </w:rPr>
+                              <w:t>TMView</w:t>
+                            </w:r>
+                            <w:proofErr w:type="spellEnd"/>
                           </w:p>
                           <w:p>
                             <w:pPr>
@@ -2272,8 +2715,18 @@
                                 <w:sz w:val="20"/>
                                 <w:lang w:val="en-GB"/>
                               </w:rPr>
-                              <w:t xml:space="preserve"> `-- TransitionTableModel</w:t>
+                              <w:t xml:space="preserve"> `-- </w:t>
                             </w:r>
+                            <w:proofErr w:type="spellStart"/>
+                            <w:r>
+                              <w:rPr>
+                                <w:rFonts w:ascii="Courier New" w:hAnsi="Courier New" w:cs="Courier New"/>
+                                <w:sz w:val="20"/>
+                                <w:lang w:val="en-GB"/>
+                              </w:rPr>
+                              <w:t>TransitionTableModel</w:t>
+                            </w:r>
+                            <w:proofErr w:type="spellEnd"/>
                           </w:p>
                           <w:p>
                             <w:pPr>
@@ -2339,8 +2792,17 @@
                                 <w:rFonts w:ascii="Courier New" w:hAnsi="Courier New" w:cs="Courier New"/>
                                 <w:sz w:val="20"/>
                               </w:rPr>
-                              <w:t>`-- TestConfigurations</w:t>
+                              <w:t xml:space="preserve">`-- </w:t>
                             </w:r>
+                            <w:proofErr w:type="spellStart"/>
+                            <w:r>
+                              <w:rPr>
+                                <w:rFonts w:ascii="Courier New" w:hAnsi="Courier New" w:cs="Courier New"/>
+                                <w:sz w:val="20"/>
+                              </w:rPr>
+                              <w:t>TestConfigurations</w:t>
+                            </w:r>
+                            <w:proofErr w:type="spellEnd"/>
                           </w:p>
                         </w:txbxContent>
                       </wps:txbx>
@@ -2952,7 +3414,7 @@
           <w:numId w:val="5"/>
         </w:numPr>
       </w:pPr>
-      <w:bookmarkStart w:id="2" w:name="_Toc413336530"/>
+      <w:bookmarkStart w:id="2" w:name="_Toc413345558"/>
       <w:r>
         <w:t>La partie « </w:t>
       </w:r>
@@ -3029,12 +3491,14 @@
       <w:r>
         <w:t>‘</w:t>
       </w:r>
+      <w:proofErr w:type="spellStart"/>
       <w:r>
         <w:rPr>
           <w:i/>
         </w:rPr>
         <w:t>TuringIO</w:t>
       </w:r>
+      <w:proofErr w:type="spellEnd"/>
       <w:r>
         <w:rPr>
           <w:i/>
@@ -3047,12 +3511,14 @@
       <w:r>
         <w:t>‘</w:t>
       </w:r>
+      <w:proofErr w:type="spellStart"/>
       <w:r>
         <w:rPr>
           <w:i/>
         </w:rPr>
         <w:t>TuringSyntaxe</w:t>
       </w:r>
+      <w:proofErr w:type="spellEnd"/>
       <w:r>
         <w:rPr>
           <w:i/>
@@ -3080,9 +3546,17 @@
           <w:numId w:val="5"/>
         </w:numPr>
       </w:pPr>
-      <w:bookmarkStart w:id="3" w:name="_Toc413336531"/>
-      <w:r>
-        <w:t>La partie « view »</w:t>
+      <w:bookmarkStart w:id="3" w:name="_Toc413345559"/>
+      <w:r>
+        <w:t xml:space="preserve">La partie « </w:t>
+      </w:r>
+      <w:proofErr w:type="spellStart"/>
+      <w:r>
+        <w:t>view</w:t>
+      </w:r>
+      <w:proofErr w:type="spellEnd"/>
+      <w:r>
+        <w:t> »</w:t>
       </w:r>
       <w:bookmarkEnd w:id="3"/>
     </w:p>
@@ -3090,11 +3564,19 @@
       <w:r>
         <w:t>Ce package constitue l’interface visuelle de l’application. ‘</w:t>
       </w:r>
+      <w:proofErr w:type="spellStart"/>
       <w:r>
         <w:rPr>
           <w:i/>
         </w:rPr>
-        <w:t xml:space="preserve">TMView’ </w:t>
+        <w:t>TMView</w:t>
+      </w:r>
+      <w:proofErr w:type="spellEnd"/>
+      <w:r>
+        <w:rPr>
+          <w:i/>
+        </w:rPr>
+        <w:t xml:space="preserve">’ </w:t>
       </w:r>
       <w:r>
         <w:t>représente l’interface générale de la fenêtre : boutons, listes, menus, etc.</w:t>
@@ -3122,7 +3604,21 @@
         <w:rPr>
           <w:i/>
         </w:rPr>
-        <w:t>‘TransitionTableModel’</w:t>
+        <w:t>‘</w:t>
+      </w:r>
+      <w:proofErr w:type="spellStart"/>
+      <w:r>
+        <w:rPr>
+          <w:i/>
+        </w:rPr>
+        <w:t>TransitionTableModel</w:t>
+      </w:r>
+      <w:proofErr w:type="spellEnd"/>
+      <w:r>
+        <w:rPr>
+          <w:i/>
+        </w:rPr>
+        <w:t>’</w:t>
       </w:r>
       <w:r>
         <w:rPr>
@@ -3142,7 +3638,7 @@
           <w:numId w:val="5"/>
         </w:numPr>
       </w:pPr>
-      <w:bookmarkStart w:id="4" w:name="_Toc413336532"/>
+      <w:bookmarkStart w:id="4" w:name="_Toc413345560"/>
       <w:r>
         <w:t>La partie « ctrl »</w:t>
       </w:r>
@@ -3167,12 +3663,14 @@
       <w:r>
         <w:t>‘</w:t>
       </w:r>
+      <w:proofErr w:type="spellStart"/>
       <w:r>
         <w:rPr>
           <w:i/>
         </w:rPr>
         <w:t>TMListener</w:t>
       </w:r>
+      <w:proofErr w:type="spellEnd"/>
       <w:r>
         <w:t>’, i</w:t>
       </w:r>
@@ -3192,7 +3690,21 @@
         <w:rPr>
           <w:i/>
         </w:rPr>
-        <w:t>‘TMCtrl’</w:t>
+        <w:t>‘</w:t>
+      </w:r>
+      <w:proofErr w:type="spellStart"/>
+      <w:r>
+        <w:rPr>
+          <w:i/>
+        </w:rPr>
+        <w:t>TMCtrl</w:t>
+      </w:r>
+      <w:proofErr w:type="spellEnd"/>
+      <w:r>
+        <w:rPr>
+          <w:i/>
+        </w:rPr>
+        <w:t>’</w:t>
       </w:r>
       <w:r>
         <w:t>, permettant les différents lancements de la machine.</w:t>
@@ -3230,7 +3742,7 @@
           <w:numId w:val="1"/>
         </w:numPr>
       </w:pPr>
-      <w:bookmarkStart w:id="5" w:name="_Toc413336533"/>
+      <w:bookmarkStart w:id="5" w:name="_Toc413345561"/>
       <w:r>
         <w:lastRenderedPageBreak/>
         <w:t>Choix d’implantation</w:t>
@@ -3245,7 +3757,7 @@
           <w:numId w:val="7"/>
         </w:numPr>
       </w:pPr>
-      <w:bookmarkStart w:id="6" w:name="_Toc413336534"/>
+      <w:bookmarkStart w:id="6" w:name="_Toc413345562"/>
       <w:r>
         <w:t>Le ruban</w:t>
       </w:r>
@@ -3253,7 +3765,15 @@
     </w:p>
     <w:p>
       <w:r>
-        <w:t>Le ruban est affiché sur un panel dédié. C’est une liste de JLabel, dessinée sous forme de cases (grâce aux bordures). Le ruban étant normalement infinie sur la droite, nous avons décidé de limiter les cases vides sur la droite, une implémentation illimitée n’étant pas optimisée. Le nombre de cases vides sur la droite est par défaut de 50, mais il est possible de le modifier dans le menu paramètres.</w:t>
+        <w:t xml:space="preserve">Le ruban est affiché sur un panel dédié. C’est une liste de </w:t>
+      </w:r>
+      <w:proofErr w:type="spellStart"/>
+      <w:r>
+        <w:t>JLabel</w:t>
+      </w:r>
+      <w:proofErr w:type="spellEnd"/>
+      <w:r>
+        <w:t>, dessinée sous forme de cases (grâce aux bordures). Le ruban étant normalement infinie sur la droite, nous avons décidé de limiter les cases vides sur la droite, une implémentation illimitée n’étant pas optimisée. Le nombre de cases vides sur la droite est par défaut de 50, mais il est possible de le modifier dans le menu paramètres.</w:t>
       </w:r>
     </w:p>
     <w:p>
@@ -3294,7 +3814,7 @@
           <w:numId w:val="7"/>
         </w:numPr>
       </w:pPr>
-      <w:bookmarkStart w:id="7" w:name="_Toc413336535"/>
+      <w:bookmarkStart w:id="7" w:name="_Toc413345563"/>
       <w:r>
         <w:t>La fonction de transition</w:t>
       </w:r>
@@ -3308,10 +3828,40 @@
         <w:rPr>
           <w:i/>
         </w:rPr>
-        <w:t>‘TMCtrl’</w:t>
-      </w:r>
-      <w:r>
-        <w:t>. Une simple méthode ‘doTransition()’ lance la prochaine transition, selon l’état courant et le symbole lu sur la tête de lecture. Elle modifie ainsi les données courantes du programme, et l’interface graphique.</w:t>
+        <w:t>‘</w:t>
+      </w:r>
+      <w:proofErr w:type="spellStart"/>
+      <w:r>
+        <w:rPr>
+          <w:i/>
+        </w:rPr>
+        <w:t>TMCtrl</w:t>
+      </w:r>
+      <w:proofErr w:type="spellEnd"/>
+      <w:r>
+        <w:rPr>
+          <w:i/>
+        </w:rPr>
+        <w:t>’</w:t>
+      </w:r>
+      <w:r>
+        <w:t xml:space="preserve">. Une simple méthode </w:t>
+      </w:r>
+      <w:proofErr w:type="gramStart"/>
+      <w:r>
+        <w:t>‘</w:t>
+      </w:r>
+      <w:proofErr w:type="spellStart"/>
+      <w:r>
+        <w:t>doTransition</w:t>
+      </w:r>
+      <w:proofErr w:type="spellEnd"/>
+      <w:r>
+        <w:t>(</w:t>
+      </w:r>
+      <w:proofErr w:type="gramEnd"/>
+      <w:r>
+        <w:t>)’ lance la prochaine transition, selon l’état courant et le symbole lu sur la tête de lecture. Elle modifie ainsi les données courantes du programme, et l’interface graphique.</w:t>
       </w:r>
     </w:p>
     <w:p>
@@ -3367,7 +3917,7 @@
           <w:numId w:val="7"/>
         </w:numPr>
       </w:pPr>
-      <w:bookmarkStart w:id="8" w:name="_Toc413336536"/>
+      <w:bookmarkStart w:id="8" w:name="_Toc413345564"/>
       <w:r>
         <w:lastRenderedPageBreak/>
         <w:t>Le format des fichiers</w:t>
@@ -3382,7 +3932,7 @@
           <w:numId w:val="8"/>
         </w:numPr>
       </w:pPr>
-      <w:bookmarkStart w:id="9" w:name="_Toc413336537"/>
+      <w:bookmarkStart w:id="9" w:name="_Toc413345565"/>
       <w:r>
         <w:t>Configurations</w:t>
       </w:r>
@@ -3420,12 +3970,6 @@
         <w:gridCol w:w="2977"/>
       </w:tblGrid>
       <w:tr>
-        <w:tblPrEx>
-          <w:tblCellMar>
-            <w:top w:w="0" w:type="dxa"/>
-            <w:bottom w:w="0" w:type="dxa"/>
-          </w:tblCellMar>
-        </w:tblPrEx>
         <w:trPr>
           <w:trHeight w:val="278"/>
         </w:trPr>
@@ -3452,12 +3996,6 @@
         </w:tc>
       </w:tr>
       <w:tr>
-        <w:tblPrEx>
-          <w:tblCellMar>
-            <w:top w:w="0" w:type="dxa"/>
-            <w:bottom w:w="0" w:type="dxa"/>
-          </w:tblCellMar>
-        </w:tblPrEx>
         <w:trPr>
           <w:trHeight w:val="6652"/>
         </w:trPr>
@@ -3472,12 +4010,14 @@
               <w:rPr>
                 <w:rFonts w:ascii="Courier New" w:hAnsi="Courier New" w:cs="Courier New"/>
                 <w:sz w:val="18"/>
+                <w:lang w:val="en-US"/>
               </w:rPr>
             </w:pPr>
             <w:r>
               <w:rPr>
                 <w:rFonts w:ascii="Courier New" w:hAnsi="Courier New" w:cs="Courier New"/>
                 <w:sz w:val="18"/>
+                <w:lang w:val="en-US"/>
               </w:rPr>
               <w:t>states:</w:t>
             </w:r>
@@ -3489,6 +4029,7 @@
               <w:rPr>
                 <w:rFonts w:ascii="Courier New" w:hAnsi="Courier New" w:cs="Courier New"/>
                 <w:sz w:val="18"/>
+                <w:lang w:val="en-US"/>
               </w:rPr>
             </w:pPr>
           </w:p>
@@ -3499,12 +4040,14 @@
               <w:rPr>
                 <w:rFonts w:ascii="Courier New" w:hAnsi="Courier New" w:cs="Courier New"/>
                 <w:sz w:val="18"/>
+                <w:lang w:val="en-US"/>
               </w:rPr>
             </w:pPr>
             <w:r>
               <w:rPr>
                 <w:rFonts w:ascii="Courier New" w:hAnsi="Courier New" w:cs="Courier New"/>
                 <w:sz w:val="18"/>
+                <w:lang w:val="en-US"/>
               </w:rPr>
               <w:t xml:space="preserve"> q0</w:t>
             </w:r>
@@ -3512,6 +4055,7 @@
               <w:rPr>
                 <w:rFonts w:ascii="Courier New" w:hAnsi="Courier New" w:cs="Courier New"/>
                 <w:sz w:val="18"/>
+                <w:lang w:val="en-US"/>
               </w:rPr>
               <w:t xml:space="preserve"> S</w:t>
             </w:r>
@@ -3519,6 +4063,7 @@
               <w:rPr>
                 <w:rFonts w:ascii="Courier New" w:hAnsi="Courier New" w:cs="Courier New"/>
                 <w:sz w:val="18"/>
+                <w:lang w:val="en-US"/>
               </w:rPr>
               <w:t>,</w:t>
             </w:r>
@@ -3530,6 +4075,7 @@
               <w:rPr>
                 <w:rFonts w:ascii="Courier New" w:hAnsi="Courier New" w:cs="Courier New"/>
                 <w:sz w:val="18"/>
+                <w:lang w:val="en-US"/>
               </w:rPr>
             </w:pPr>
           </w:p>
@@ -3540,14 +4086,34 @@
               <w:rPr>
                 <w:rFonts w:ascii="Courier New" w:hAnsi="Courier New" w:cs="Courier New"/>
                 <w:sz w:val="18"/>
+                <w:lang w:val="en-US"/>
               </w:rPr>
             </w:pPr>
             <w:r>
               <w:rPr>
                 <w:rFonts w:ascii="Courier New" w:hAnsi="Courier New" w:cs="Courier New"/>
                 <w:sz w:val="18"/>
-              </w:rPr>
-              <w:t>:machine_alphabet:</w:t>
+                <w:lang w:val="en-US"/>
+              </w:rPr>
+              <w:t>:</w:t>
+            </w:r>
+            <w:proofErr w:type="spellStart"/>
+            <w:r>
+              <w:rPr>
+                <w:rFonts w:ascii="Courier New" w:hAnsi="Courier New" w:cs="Courier New"/>
+                <w:sz w:val="18"/>
+                <w:lang w:val="en-US"/>
+              </w:rPr>
+              <w:t>machine_alphabet</w:t>
+            </w:r>
+            <w:proofErr w:type="spellEnd"/>
+            <w:r>
+              <w:rPr>
+                <w:rFonts w:ascii="Courier New" w:hAnsi="Courier New" w:cs="Courier New"/>
+                <w:sz w:val="18"/>
+                <w:lang w:val="en-US"/>
+              </w:rPr>
+              <w:t>:</w:t>
             </w:r>
           </w:p>
           <w:p>
@@ -3557,6 +4123,7 @@
               <w:rPr>
                 <w:rFonts w:ascii="Courier New" w:hAnsi="Courier New" w:cs="Courier New"/>
                 <w:sz w:val="18"/>
+                <w:lang w:val="en-US"/>
               </w:rPr>
             </w:pPr>
           </w:p>
@@ -3567,12 +4134,14 @@
               <w:rPr>
                 <w:rFonts w:ascii="Courier New" w:hAnsi="Courier New" w:cs="Courier New"/>
                 <w:sz w:val="18"/>
+                <w:lang w:val="en-US"/>
               </w:rPr>
             </w:pPr>
             <w:r>
               <w:rPr>
                 <w:rFonts w:ascii="Courier New" w:hAnsi="Courier New" w:cs="Courier New"/>
                 <w:sz w:val="18"/>
+                <w:lang w:val="en-US"/>
               </w:rPr>
               <w:t xml:space="preserve"> 0 1</w:t>
             </w:r>
@@ -3584,12 +4153,14 @@
               <w:rPr>
                 <w:rFonts w:ascii="Courier New" w:hAnsi="Courier New" w:cs="Courier New"/>
                 <w:sz w:val="18"/>
+                <w:lang w:val="en-US"/>
               </w:rPr>
             </w:pPr>
             <w:r>
               <w:rPr>
                 <w:rFonts w:ascii="Courier New" w:hAnsi="Courier New" w:cs="Courier New"/>
                 <w:sz w:val="18"/>
+                <w:lang w:val="en-US"/>
               </w:rPr>
               <w:t xml:space="preserve">  </w:t>
             </w:r>
@@ -3601,14 +4172,34 @@
               <w:rPr>
                 <w:rFonts w:ascii="Courier New" w:hAnsi="Courier New" w:cs="Courier New"/>
                 <w:sz w:val="18"/>
+                <w:lang w:val="en-US"/>
               </w:rPr>
             </w:pPr>
             <w:r>
               <w:rPr>
                 <w:rFonts w:ascii="Courier New" w:hAnsi="Courier New" w:cs="Courier New"/>
                 <w:sz w:val="18"/>
-              </w:rPr>
-              <w:t>:tape_alphabet:</w:t>
+                <w:lang w:val="en-US"/>
+              </w:rPr>
+              <w:t>:</w:t>
+            </w:r>
+            <w:proofErr w:type="spellStart"/>
+            <w:r>
+              <w:rPr>
+                <w:rFonts w:ascii="Courier New" w:hAnsi="Courier New" w:cs="Courier New"/>
+                <w:sz w:val="18"/>
+                <w:lang w:val="en-US"/>
+              </w:rPr>
+              <w:t>tape_alphabet</w:t>
+            </w:r>
+            <w:proofErr w:type="spellEnd"/>
+            <w:r>
+              <w:rPr>
+                <w:rFonts w:ascii="Courier New" w:hAnsi="Courier New" w:cs="Courier New"/>
+                <w:sz w:val="18"/>
+                <w:lang w:val="en-US"/>
+              </w:rPr>
+              <w:t>:</w:t>
             </w:r>
           </w:p>
           <w:p>
@@ -3618,6 +4209,7 @@
               <w:rPr>
                 <w:rFonts w:ascii="Courier New" w:hAnsi="Courier New" w:cs="Courier New"/>
                 <w:sz w:val="18"/>
+                <w:lang w:val="en-US"/>
               </w:rPr>
             </w:pPr>
           </w:p>
@@ -3628,12 +4220,14 @@
               <w:rPr>
                 <w:rFonts w:ascii="Courier New" w:hAnsi="Courier New" w:cs="Courier New"/>
                 <w:sz w:val="18"/>
+                <w:lang w:val="en-US"/>
               </w:rPr>
             </w:pPr>
             <w:r>
               <w:rPr>
                 <w:rFonts w:ascii="Courier New" w:hAnsi="Courier New" w:cs="Courier New"/>
                 <w:sz w:val="18"/>
+                <w:lang w:val="en-US"/>
               </w:rPr>
               <w:t xml:space="preserve"> 0 1 _</w:t>
             </w:r>
@@ -3645,12 +4239,14 @@
               <w:rPr>
                 <w:rFonts w:ascii="Courier New" w:hAnsi="Courier New" w:cs="Courier New"/>
                 <w:sz w:val="18"/>
+                <w:lang w:val="en-US"/>
               </w:rPr>
             </w:pPr>
             <w:r>
               <w:rPr>
                 <w:rFonts w:ascii="Courier New" w:hAnsi="Courier New" w:cs="Courier New"/>
                 <w:sz w:val="18"/>
+                <w:lang w:val="en-US"/>
               </w:rPr>
               <w:t xml:space="preserve">  </w:t>
             </w:r>
@@ -3662,12 +4258,14 @@
               <w:rPr>
                 <w:rFonts w:ascii="Courier New" w:hAnsi="Courier New" w:cs="Courier New"/>
                 <w:sz w:val="18"/>
+                <w:lang w:val="en-US"/>
               </w:rPr>
             </w:pPr>
             <w:r>
               <w:rPr>
                 <w:rFonts w:ascii="Courier New" w:hAnsi="Courier New" w:cs="Courier New"/>
                 <w:sz w:val="18"/>
+                <w:lang w:val="en-US"/>
               </w:rPr>
               <w:t>:transitions:</w:t>
             </w:r>
@@ -3679,6 +4277,7 @@
               <w:rPr>
                 <w:rFonts w:ascii="Courier New" w:hAnsi="Courier New" w:cs="Courier New"/>
                 <w:sz w:val="18"/>
+                <w:lang w:val="en-US"/>
               </w:rPr>
             </w:pPr>
           </w:p>
@@ -3689,12 +4288,14 @@
               <w:rPr>
                 <w:rFonts w:ascii="Courier New" w:hAnsi="Courier New" w:cs="Courier New"/>
                 <w:sz w:val="18"/>
+                <w:lang w:val="en-US"/>
               </w:rPr>
             </w:pPr>
             <w:r>
               <w:rPr>
                 <w:rFonts w:ascii="Courier New" w:hAnsi="Courier New" w:cs="Courier New"/>
                 <w:sz w:val="18"/>
+                <w:lang w:val="en-US"/>
               </w:rPr>
               <w:t>q0 0 q0 _ &gt;,</w:t>
             </w:r>
@@ -3706,12 +4307,14 @@
               <w:rPr>
                 <w:rFonts w:ascii="Courier New" w:hAnsi="Courier New" w:cs="Courier New"/>
                 <w:sz w:val="18"/>
+                <w:lang w:val="en-US"/>
               </w:rPr>
             </w:pPr>
             <w:r>
               <w:rPr>
                 <w:rFonts w:ascii="Courier New" w:hAnsi="Courier New" w:cs="Courier New"/>
                 <w:sz w:val="18"/>
+                <w:lang w:val="en-US"/>
               </w:rPr>
               <w:t>q0 1 q0 _ &gt;,</w:t>
             </w:r>
@@ -3732,7 +4335,25 @@
                 <w:sz w:val="18"/>
                 <w:lang w:val="en-US"/>
               </w:rPr>
-              <w:t>q0 _ acc _ &gt;,</w:t>
+              <w:t xml:space="preserve">q0 _ </w:t>
+            </w:r>
+            <w:proofErr w:type="spellStart"/>
+            <w:r>
+              <w:rPr>
+                <w:rFonts w:ascii="Courier New" w:hAnsi="Courier New" w:cs="Courier New"/>
+                <w:sz w:val="18"/>
+                <w:lang w:val="en-US"/>
+              </w:rPr>
+              <w:t>acc</w:t>
+            </w:r>
+            <w:proofErr w:type="spellEnd"/>
+            <w:r>
+              <w:rPr>
+                <w:rFonts w:ascii="Courier New" w:hAnsi="Courier New" w:cs="Courier New"/>
+                <w:sz w:val="18"/>
+                <w:lang w:val="en-US"/>
+              </w:rPr>
+              <w:t xml:space="preserve"> _ &gt;,</w:t>
             </w:r>
           </w:p>
           <w:p>
@@ -3762,7 +4383,25 @@
                 <w:sz w:val="18"/>
                 <w:lang w:val="en-US"/>
               </w:rPr>
-              <w:t>:init_state:</w:t>
+              <w:t>:</w:t>
+            </w:r>
+            <w:proofErr w:type="spellStart"/>
+            <w:r>
+              <w:rPr>
+                <w:rFonts w:ascii="Courier New" w:hAnsi="Courier New" w:cs="Courier New"/>
+                <w:sz w:val="18"/>
+                <w:lang w:val="en-US"/>
+              </w:rPr>
+              <w:t>init_state</w:t>
+            </w:r>
+            <w:proofErr w:type="spellEnd"/>
+            <w:r>
+              <w:rPr>
+                <w:rFonts w:ascii="Courier New" w:hAnsi="Courier New" w:cs="Courier New"/>
+                <w:sz w:val="18"/>
+                <w:lang w:val="en-US"/>
+              </w:rPr>
+              <w:t>:</w:t>
             </w:r>
           </w:p>
           <w:p>
@@ -3830,7 +4469,25 @@
                 <w:sz w:val="18"/>
                 <w:lang w:val="en-US"/>
               </w:rPr>
-              <w:t>:accept_state:</w:t>
+              <w:t>:</w:t>
+            </w:r>
+            <w:proofErr w:type="spellStart"/>
+            <w:r>
+              <w:rPr>
+                <w:rFonts w:ascii="Courier New" w:hAnsi="Courier New" w:cs="Courier New"/>
+                <w:sz w:val="18"/>
+                <w:lang w:val="en-US"/>
+              </w:rPr>
+              <w:t>accept_state</w:t>
+            </w:r>
+            <w:proofErr w:type="spellEnd"/>
+            <w:r>
+              <w:rPr>
+                <w:rFonts w:ascii="Courier New" w:hAnsi="Courier New" w:cs="Courier New"/>
+                <w:sz w:val="18"/>
+                <w:lang w:val="en-US"/>
+              </w:rPr>
+              <w:t>:</w:t>
             </w:r>
           </w:p>
           <w:p>
@@ -3851,6 +4508,7 @@
               <w:rPr>
                 <w:rFonts w:ascii="Courier New" w:hAnsi="Courier New" w:cs="Courier New"/>
                 <w:sz w:val="18"/>
+                <w:lang w:val="en-US"/>
               </w:rPr>
             </w:pPr>
             <w:r>
@@ -3861,13 +4519,16 @@
               </w:rPr>
               <w:t xml:space="preserve">  </w:t>
             </w:r>
-            <w:r>
-              <w:rPr>
-                <w:rFonts w:ascii="Courier New" w:hAnsi="Courier New" w:cs="Courier New"/>
-                <w:sz w:val="18"/>
+            <w:proofErr w:type="spellStart"/>
+            <w:r>
+              <w:rPr>
+                <w:rFonts w:ascii="Courier New" w:hAnsi="Courier New" w:cs="Courier New"/>
+                <w:sz w:val="18"/>
+                <w:lang w:val="en-US"/>
               </w:rPr>
               <w:t>acc</w:t>
             </w:r>
+            <w:proofErr w:type="spellEnd"/>
           </w:p>
           <w:p>
             <w:pPr>
@@ -3876,6 +4537,7 @@
               <w:rPr>
                 <w:rFonts w:ascii="Courier New" w:hAnsi="Courier New" w:cs="Courier New"/>
                 <w:sz w:val="18"/>
+                <w:lang w:val="en-US"/>
               </w:rPr>
             </w:pPr>
           </w:p>
@@ -3886,14 +4548,34 @@
               <w:rPr>
                 <w:rFonts w:ascii="Courier New" w:hAnsi="Courier New" w:cs="Courier New"/>
                 <w:sz w:val="18"/>
+                <w:lang w:val="en-US"/>
               </w:rPr>
             </w:pPr>
             <w:r>
               <w:rPr>
                 <w:rFonts w:ascii="Courier New" w:hAnsi="Courier New" w:cs="Courier New"/>
                 <w:sz w:val="18"/>
-              </w:rPr>
-              <w:t>:reject_state:</w:t>
+                <w:lang w:val="en-US"/>
+              </w:rPr>
+              <w:t>:</w:t>
+            </w:r>
+            <w:proofErr w:type="spellStart"/>
+            <w:r>
+              <w:rPr>
+                <w:rFonts w:ascii="Courier New" w:hAnsi="Courier New" w:cs="Courier New"/>
+                <w:sz w:val="18"/>
+                <w:lang w:val="en-US"/>
+              </w:rPr>
+              <w:t>reject_state</w:t>
+            </w:r>
+            <w:proofErr w:type="spellEnd"/>
+            <w:r>
+              <w:rPr>
+                <w:rFonts w:ascii="Courier New" w:hAnsi="Courier New" w:cs="Courier New"/>
+                <w:sz w:val="18"/>
+                <w:lang w:val="en-US"/>
+              </w:rPr>
+              <w:t>:</w:t>
             </w:r>
           </w:p>
           <w:p>
@@ -3903,12 +4585,14 @@
               <w:rPr>
                 <w:rFonts w:ascii="Courier New" w:hAnsi="Courier New" w:cs="Courier New"/>
                 <w:sz w:val="18"/>
+                <w:lang w:val="en-US"/>
               </w:rPr>
             </w:pPr>
             <w:r>
               <w:rPr>
                 <w:rFonts w:ascii="Courier New" w:hAnsi="Courier New" w:cs="Courier New"/>
                 <w:sz w:val="18"/>
+                <w:lang w:val="en-US"/>
               </w:rPr>
               <w:t xml:space="preserve">    </w:t>
             </w:r>
@@ -3922,6 +4606,7 @@
                 <w:sz w:val="18"/>
               </w:rPr>
             </w:pPr>
+            <w:proofErr w:type="gramStart"/>
             <w:r>
               <w:rPr>
                 <w:rFonts w:ascii="Courier New" w:hAnsi="Courier New" w:cs="Courier New"/>
@@ -3929,6 +4614,7 @@
               </w:rPr>
               <w:t>:end</w:t>
             </w:r>
+            <w:proofErr w:type="gramEnd"/>
           </w:p>
         </w:tc>
       </w:tr>
@@ -3937,11 +4623,19 @@
       <w:r>
         <w:t>Une balise se présente de la forme </w:t>
       </w:r>
+      <w:proofErr w:type="gramStart"/>
       <w:r>
         <w:rPr>
           <w:b/>
         </w:rPr>
-        <w:t>:balise:</w:t>
+        <w:t>:balise</w:t>
+      </w:r>
+      <w:proofErr w:type="gramEnd"/>
+      <w:r>
+        <w:rPr>
+          <w:b/>
+        </w:rPr>
+        <w:t>:</w:t>
       </w:r>
       <w:r>
         <w:t xml:space="preserve">. </w:t>
@@ -3955,7 +4649,7 @@
         <w:pStyle w:val="Paragraphedeliste"/>
         <w:numPr>
           <w:ilvl w:val="0"/>
-          <w:numId w:val="14"/>
+          <w:numId w:val="11"/>
         </w:numPr>
         <w:rPr>
           <w:sz w:val="20"/>
@@ -4008,19 +4702,7 @@
         <w:t xml:space="preserve"> </w:t>
       </w:r>
       <w:r>
-        <w:t>des</w:t>
-      </w:r>
-      <w:r>
-        <w:t xml:space="preserve"> chaine</w:t>
-      </w:r>
-      <w:r>
-        <w:t>s</w:t>
-      </w:r>
-      <w:r>
-        <w:t xml:space="preserve"> de caractère</w:t>
-      </w:r>
-      <w:r>
-        <w:t>s et sont</w:t>
+        <w:t>des chaines de caractères et sont</w:t>
       </w:r>
       <w:r>
         <w:t xml:space="preserve"> séparé</w:t>
@@ -4040,18 +4722,20 @@
         <w:pStyle w:val="Paragraphedeliste"/>
         <w:numPr>
           <w:ilvl w:val="0"/>
-          <w:numId w:val="14"/>
+          <w:numId w:val="11"/>
         </w:numPr>
         <w:rPr>
           <w:b/>
         </w:rPr>
       </w:pPr>
+      <w:proofErr w:type="spellStart"/>
       <w:r>
         <w:rPr>
           <w:b/>
         </w:rPr>
         <w:t>machine_alphabet</w:t>
       </w:r>
+      <w:proofErr w:type="spellEnd"/>
       <w:r>
         <w:rPr>
           <w:b/>
@@ -4074,18 +4758,20 @@
         <w:pStyle w:val="Paragraphedeliste"/>
         <w:numPr>
           <w:ilvl w:val="0"/>
-          <w:numId w:val="14"/>
+          <w:numId w:val="11"/>
         </w:numPr>
         <w:rPr>
           <w:b/>
         </w:rPr>
       </w:pPr>
+      <w:proofErr w:type="spellStart"/>
       <w:r>
         <w:rPr>
           <w:b/>
         </w:rPr>
         <w:t>tape_alphabet</w:t>
       </w:r>
+      <w:proofErr w:type="spellEnd"/>
       <w:r>
         <w:rPr>
           <w:b/>
@@ -4108,7 +4794,7 @@
         <w:pStyle w:val="Paragraphedeliste"/>
         <w:numPr>
           <w:ilvl w:val="0"/>
-          <w:numId w:val="14"/>
+          <w:numId w:val="11"/>
         </w:numPr>
         <w:rPr>
           <w:b/>
@@ -4146,15 +4832,60 @@
         <w:spacing w:before="0" w:after="0"/>
       </w:pPr>
       <w:r>
-        <w:t>[état courant] [symbole lu] [état suivant] [symbole écrit] [direction]</w:t>
+        <w:t>[</w:t>
+      </w:r>
+      <w:proofErr w:type="gramStart"/>
+      <w:r>
+        <w:t>état</w:t>
+      </w:r>
+      <w:proofErr w:type="gramEnd"/>
+      <w:r>
+        <w:t xml:space="preserve"> courant] [</w:t>
+      </w:r>
+      <w:proofErr w:type="gramStart"/>
+      <w:r>
+        <w:t>symbole</w:t>
+      </w:r>
+      <w:proofErr w:type="gramEnd"/>
+      <w:r>
+        <w:t xml:space="preserve"> lu] [</w:t>
+      </w:r>
+      <w:proofErr w:type="gramStart"/>
+      <w:r>
+        <w:t>état</w:t>
+      </w:r>
+      <w:proofErr w:type="gramEnd"/>
+      <w:r>
+        <w:t xml:space="preserve"> suivant] [</w:t>
+      </w:r>
+      <w:proofErr w:type="gramStart"/>
+      <w:r>
+        <w:t>symbole</w:t>
+      </w:r>
+      <w:proofErr w:type="gramEnd"/>
+      <w:r>
+        <w:t xml:space="preserve"> écrit] [</w:t>
+      </w:r>
+      <w:proofErr w:type="gramStart"/>
+      <w:r>
+        <w:t>direction</w:t>
+      </w:r>
+      <w:proofErr w:type="gramEnd"/>
+      <w:r>
+        <w:t>]</w:t>
       </w:r>
     </w:p>
     <w:p>
       <w:pPr>
         <w:spacing w:before="0" w:after="0"/>
       </w:pPr>
-      <w:r>
-        <w:t>et sont séparées par une virgule.</w:t>
+      <w:proofErr w:type="gramStart"/>
+      <w:r>
+        <w:t>et</w:t>
+      </w:r>
+      <w:proofErr w:type="gramEnd"/>
+      <w:r>
+        <w:t xml:space="preserve"> sont séparées par une virgule.</w:t>
       </w:r>
     </w:p>
     <w:p>
@@ -4162,18 +4893,20 @@
         <w:pStyle w:val="Paragraphedeliste"/>
         <w:numPr>
           <w:ilvl w:val="0"/>
-          <w:numId w:val="14"/>
+          <w:numId w:val="11"/>
         </w:numPr>
         <w:rPr>
           <w:b/>
         </w:rPr>
       </w:pPr>
+      <w:proofErr w:type="spellStart"/>
       <w:r>
         <w:rPr>
           <w:b/>
         </w:rPr>
         <w:t>init_state</w:t>
       </w:r>
+      <w:proofErr w:type="spellEnd"/>
       <w:r>
         <w:rPr>
           <w:b/>
@@ -4194,18 +4927,20 @@
         <w:pStyle w:val="Paragraphedeliste"/>
         <w:numPr>
           <w:ilvl w:val="0"/>
-          <w:numId w:val="14"/>
+          <w:numId w:val="11"/>
         </w:numPr>
         <w:rPr>
           <w:b/>
         </w:rPr>
       </w:pPr>
+      <w:proofErr w:type="spellStart"/>
       <w:r>
         <w:rPr>
           <w:b/>
         </w:rPr>
         <w:t>accept_state</w:t>
       </w:r>
+      <w:proofErr w:type="spellEnd"/>
       <w:r>
         <w:rPr>
           <w:b/>
@@ -4229,12 +4964,13 @@
         <w:pStyle w:val="Paragraphedeliste"/>
         <w:numPr>
           <w:ilvl w:val="0"/>
-          <w:numId w:val="14"/>
+          <w:numId w:val="11"/>
         </w:numPr>
         <w:rPr>
           <w:b/>
         </w:rPr>
       </w:pPr>
+      <w:proofErr w:type="spellStart"/>
       <w:r>
         <w:rPr>
           <w:b/>
@@ -4242,6 +4978,7 @@
         <w:lastRenderedPageBreak/>
         <w:t>reject_state</w:t>
       </w:r>
+      <w:proofErr w:type="spellEnd"/>
       <w:r>
         <w:rPr>
           <w:b/>
@@ -4262,7 +4999,7 @@
         <w:pStyle w:val="Paragraphedeliste"/>
         <w:numPr>
           <w:ilvl w:val="0"/>
-          <w:numId w:val="14"/>
+          <w:numId w:val="11"/>
         </w:numPr>
         <w:rPr>
           <w:sz w:val="20"/>
@@ -4290,13 +5027,7 @@
         <w:rPr>
           <w:sz w:val="20"/>
         </w:rPr>
-        <w:t xml:space="preserve"> </w:t>
-      </w:r>
-      <w:r>
-        <w:rPr>
-          <w:sz w:val="20"/>
-        </w:rPr>
-        <w:t xml:space="preserve">(Attention ! Cette balise n’inscrit pas de « : » </w:t>
+        <w:t xml:space="preserve"> (Attention ! Cette balise n’inscrit pas de « : » </w:t>
       </w:r>
       <w:r>
         <w:rPr>
@@ -4353,12 +5084,6 @@
         <w:gridCol w:w="2977"/>
       </w:tblGrid>
       <w:tr>
-        <w:tblPrEx>
-          <w:tblCellMar>
-            <w:top w:w="0" w:type="dxa"/>
-            <w:bottom w:w="0" w:type="dxa"/>
-          </w:tblCellMar>
-        </w:tblPrEx>
         <w:trPr>
           <w:trHeight w:val="278"/>
         </w:trPr>
@@ -4375,7 +5100,6 @@
                 <w:color w:val="FFFFFF" w:themeColor="background1"/>
               </w:rPr>
             </w:pPr>
-            <w:bookmarkStart w:id="10" w:name="_Toc413336538"/>
             <w:r>
               <w:rPr>
                 <w:color w:val="FFFFFF" w:themeColor="background1"/>
@@ -4386,14 +5110,8 @@
         </w:tc>
       </w:tr>
       <w:tr>
-        <w:tblPrEx>
-          <w:tblCellMar>
-            <w:top w:w="0" w:type="dxa"/>
-            <w:bottom w:w="0" w:type="dxa"/>
-          </w:tblCellMar>
-        </w:tblPrEx>
         <w:trPr>
-          <w:trHeight w:val="4244"/>
+          <w:trHeight w:val="4487"/>
         </w:trPr>
         <w:tc>
           <w:tcPr>
@@ -4401,6 +5119,23 @@
           </w:tcPr>
           <w:p>
             <w:pPr>
+              <w:spacing w:after="0"/>
+              <w:jc w:val="left"/>
+              <w:rPr>
+                <w:rFonts w:ascii="Courier New" w:hAnsi="Courier New" w:cs="Courier New"/>
+                <w:sz w:val="18"/>
+              </w:rPr>
+            </w:pPr>
+            <w:r>
+              <w:rPr>
+                <w:rFonts w:ascii="Courier New" w:hAnsi="Courier New" w:cs="Courier New"/>
+                <w:sz w:val="18"/>
+              </w:rPr>
+              <w:t>Le 05/03/15 19:13</w:t>
+            </w:r>
+          </w:p>
+          <w:p>
+            <w:pPr>
               <w:spacing w:before="0" w:after="0"/>
               <w:jc w:val="left"/>
               <w:rPr>
@@ -4590,7 +5325,23 @@
                 <w:rFonts w:ascii="Courier New" w:hAnsi="Courier New" w:cs="Courier New"/>
                 <w:sz w:val="18"/>
               </w:rPr>
-              <w:t>0 a q3 # 0 _</w:t>
+              <w:t xml:space="preserve">0 </w:t>
+            </w:r>
+            <w:proofErr w:type="gramStart"/>
+            <w:r>
+              <w:rPr>
+                <w:rFonts w:ascii="Courier New" w:hAnsi="Courier New" w:cs="Courier New"/>
+                <w:sz w:val="18"/>
+              </w:rPr>
+              <w:t>a</w:t>
+            </w:r>
+            <w:proofErr w:type="gramEnd"/>
+            <w:r>
+              <w:rPr>
+                <w:rFonts w:ascii="Courier New" w:hAnsi="Courier New" w:cs="Courier New"/>
+                <w:sz w:val="18"/>
+              </w:rPr>
+              <w:t xml:space="preserve"> q3 # 0 _</w:t>
             </w:r>
           </w:p>
           <w:p>
@@ -4624,7 +5375,23 @@
                 <w:rFonts w:ascii="Courier New" w:hAnsi="Courier New" w:cs="Courier New"/>
                 <w:sz w:val="18"/>
               </w:rPr>
-              <w:t>0 a # 0 q3 _</w:t>
+              <w:t xml:space="preserve">0 </w:t>
+            </w:r>
+            <w:proofErr w:type="gramStart"/>
+            <w:r>
+              <w:rPr>
+                <w:rFonts w:ascii="Courier New" w:hAnsi="Courier New" w:cs="Courier New"/>
+                <w:sz w:val="18"/>
+              </w:rPr>
+              <w:t>a</w:t>
+            </w:r>
+            <w:proofErr w:type="gramEnd"/>
+            <w:r>
+              <w:rPr>
+                <w:rFonts w:ascii="Courier New" w:hAnsi="Courier New" w:cs="Courier New"/>
+                <w:sz w:val="18"/>
+              </w:rPr>
+              <w:t xml:space="preserve"> # 0 q3 _</w:t>
             </w:r>
           </w:p>
           <w:p>
@@ -4658,7 +5425,23 @@
                 <w:rFonts w:ascii="Courier New" w:hAnsi="Courier New" w:cs="Courier New"/>
                 <w:sz w:val="18"/>
               </w:rPr>
-              <w:t>0 a q4 # 0 1 _</w:t>
+              <w:t xml:space="preserve">0 </w:t>
+            </w:r>
+            <w:proofErr w:type="gramStart"/>
+            <w:r>
+              <w:rPr>
+                <w:rFonts w:ascii="Courier New" w:hAnsi="Courier New" w:cs="Courier New"/>
+                <w:sz w:val="18"/>
+              </w:rPr>
+              <w:t>a</w:t>
+            </w:r>
+            <w:proofErr w:type="gramEnd"/>
+            <w:r>
+              <w:rPr>
+                <w:rFonts w:ascii="Courier New" w:hAnsi="Courier New" w:cs="Courier New"/>
+                <w:sz w:val="18"/>
+              </w:rPr>
+              <w:t xml:space="preserve"> q4 # 0 1 _</w:t>
             </w:r>
           </w:p>
           <w:p>
@@ -4706,6 +5489,7 @@
           <w:numId w:val="8"/>
         </w:numPr>
       </w:pPr>
+      <w:bookmarkStart w:id="10" w:name="_Toc413345566"/>
       <w:r>
         <w:t>Résultat</w:t>
       </w:r>
@@ -4730,7 +5514,20 @@
     </w:p>
     <w:p>
       <w:r>
-        <w:t>Une ArrayList&lt;String&gt; de configuration est formée pendant l’exécution du programme. Celle-ci est alors écrite dans le fichier à la fin de l’exécution complète (arrivée dans un état acceptant ou rejetant).</w:t>
+        <w:t xml:space="preserve">Une </w:t>
+      </w:r>
+      <w:proofErr w:type="spellStart"/>
+      <w:r>
+        <w:t>ArrayList</w:t>
+      </w:r>
+      <w:proofErr w:type="spellEnd"/>
+      <w:r>
+        <w:t>&lt;String&gt; de configuration est formée pendant l’exécution du programme. Celle-ci est alors écrite dans le fichier à la fin de l’exécution complète (arrivée dans un état acceptant o</w:t>
+      </w:r>
+      <w:bookmarkStart w:id="11" w:name="_GoBack"/>
+      <w:bookmarkEnd w:id="11"/>
+      <w:r>
+        <w:t>u rejetant).</w:t>
       </w:r>
     </w:p>
     <w:p>
@@ -4759,10 +5556,11 @@
           <w:numId w:val="7"/>
         </w:numPr>
       </w:pPr>
-      <w:bookmarkStart w:id="11" w:name="_Toc413336539"/>
+      <w:bookmarkStart w:id="12" w:name="_Toc413345567"/>
       <w:r>
         <w:t>Fonctionnement des différents modes</w:t>
       </w:r>
+      <w:bookmarkEnd w:id="12"/>
     </w:p>
     <w:p>
       <w:r>
@@ -4785,17 +5583,25 @@
         <w:pStyle w:val="Paragraphedeliste"/>
         <w:numPr>
           <w:ilvl w:val="0"/>
-          <w:numId w:val="14"/>
+          <w:numId w:val="11"/>
         </w:numPr>
         <w:rPr>
           <w:b/>
         </w:rPr>
       </w:pPr>
+      <w:proofErr w:type="spellStart"/>
       <w:r>
         <w:rPr>
           <w:b/>
         </w:rPr>
-        <w:t>started :</w:t>
+        <w:t>started</w:t>
+      </w:r>
+      <w:proofErr w:type="spellEnd"/>
+      <w:r>
+        <w:rPr>
+          <w:b/>
+        </w:rPr>
+        <w:t> :</w:t>
       </w:r>
     </w:p>
     <w:p>
@@ -4811,18 +5617,20 @@
         <w:pStyle w:val="Paragraphedeliste"/>
         <w:numPr>
           <w:ilvl w:val="0"/>
-          <w:numId w:val="14"/>
+          <w:numId w:val="11"/>
         </w:numPr>
         <w:rPr>
           <w:b/>
         </w:rPr>
       </w:pPr>
+      <w:proofErr w:type="spellStart"/>
       <w:r>
         <w:rPr>
           <w:b/>
         </w:rPr>
         <w:t>ended</w:t>
       </w:r>
+      <w:proofErr w:type="spellEnd"/>
       <w:r>
         <w:rPr>
           <w:b/>
@@ -4843,7 +5651,7 @@
         <w:pStyle w:val="Paragraphedeliste"/>
         <w:numPr>
           <w:ilvl w:val="0"/>
-          <w:numId w:val="14"/>
+          <w:numId w:val="11"/>
         </w:numPr>
         <w:rPr>
           <w:b/>
@@ -4878,7 +5686,7 @@
         <w:pStyle w:val="Paragraphedeliste"/>
         <w:numPr>
           <w:ilvl w:val="0"/>
-          <w:numId w:val="14"/>
+          <w:numId w:val="11"/>
         </w:numPr>
         <w:rPr>
           <w:b/>
@@ -4916,13 +5724,15 @@
         <w:pStyle w:val="Titre3"/>
         <w:numPr>
           <w:ilvl w:val="0"/>
-          <w:numId w:val="15"/>
+          <w:numId w:val="12"/>
         </w:numPr>
       </w:pPr>
+      <w:bookmarkStart w:id="13" w:name="_Toc413345568"/>
       <w:r>
         <w:lastRenderedPageBreak/>
         <w:t>La gestion démarrage ininterrompu</w:t>
       </w:r>
+      <w:bookmarkEnd w:id="13"/>
     </w:p>
     <w:p>
       <w:r>
@@ -4936,7 +5746,15 @@
     </w:p>
     <w:p>
       <w:r>
-        <w:t>Un délai (Thread.sleep) est placé entre deux transitions, permettant ainsi de régler le temps d’exécution du programme et le rendre plus agréable à l’œil.</w:t>
+        <w:t>Un délai (</w:t>
+      </w:r>
+      <w:proofErr w:type="spellStart"/>
+      <w:r>
+        <w:t>Thread.sleep</w:t>
+      </w:r>
+      <w:proofErr w:type="spellEnd"/>
+      <w:r>
+        <w:t>) est placé entre deux transitions, permettant ainsi de régler le temps d’exécution du programme et le rendre plus agréable à l’œil.</w:t>
       </w:r>
     </w:p>
     <w:p>
@@ -4944,24 +5762,30 @@
         <w:pStyle w:val="Titre3"/>
         <w:numPr>
           <w:ilvl w:val="0"/>
-          <w:numId w:val="15"/>
+          <w:numId w:val="12"/>
         </w:numPr>
       </w:pPr>
+      <w:bookmarkStart w:id="14" w:name="_Toc413345569"/>
       <w:r>
         <w:t xml:space="preserve">La gestion </w:t>
       </w:r>
-      <w:bookmarkEnd w:id="11"/>
       <w:r>
         <w:t>transition par transition</w:t>
       </w:r>
+      <w:bookmarkEnd w:id="14"/>
     </w:p>
     <w:p>
       <w:r>
         <w:t>Lors du clic  sur le bouton « état par état », le programme effectue alors une seule transition (exécut</w:t>
       </w:r>
       <w:r>
-        <w:t>ion de la méthode ‘doTransition</w:t>
-      </w:r>
+        <w:t>ion de la méthode ‘</w:t>
+      </w:r>
+      <w:proofErr w:type="spellStart"/>
+      <w:r>
+        <w:t>doTransition</w:t>
+      </w:r>
+      <w:proofErr w:type="spellEnd"/>
       <w:r>
         <w:t>’).</w:t>
       </w:r>
@@ -4974,17 +5798,17 @@
         <w:pStyle w:val="Titre3"/>
         <w:numPr>
           <w:ilvl w:val="0"/>
-          <w:numId w:val="15"/>
+          <w:numId w:val="12"/>
         </w:numPr>
       </w:pPr>
-      <w:bookmarkStart w:id="12" w:name="_Toc413336540"/>
+      <w:bookmarkStart w:id="15" w:name="_Toc413345570"/>
       <w:r>
         <w:t>La gestion éta</w:t>
       </w:r>
       <w:r>
         <w:t>pe par étape</w:t>
       </w:r>
-      <w:bookmarkEnd w:id="12"/>
+      <w:bookmarkEnd w:id="15"/>
     </w:p>
     <w:p>
       <w:r>
@@ -5008,10 +5832,26 @@
         <w:t xml:space="preserve"> (boolée</w:t>
       </w:r>
       <w:r>
-        <w:t xml:space="preserve">n « stop » à true). </w:t>
-      </w:r>
-      <w:r>
-        <w:t>Encore une fois, c’est la méthode ‘doTransition’ qui vérifie si le programme doit s’arr</w:t>
+        <w:t xml:space="preserve">n « stop » à </w:t>
+      </w:r>
+      <w:proofErr w:type="spellStart"/>
+      <w:r>
+        <w:t>true</w:t>
+      </w:r>
+      <w:proofErr w:type="spellEnd"/>
+      <w:r>
+        <w:t xml:space="preserve">). </w:t>
+      </w:r>
+      <w:r>
+        <w:t>Encore une fois, c’est la méthode ‘</w:t>
+      </w:r>
+      <w:proofErr w:type="spellStart"/>
+      <w:r>
+        <w:t>doTransition</w:t>
+      </w:r>
+      <w:proofErr w:type="spellEnd"/>
+      <w:r>
+        <w:t>’ qui vérifie si le programme doit s’arr</w:t>
       </w:r>
       <w:r>
         <w:t>êter ou non, à l’aide du booléen l’indiquant.</w:t>
@@ -5022,10 +5862,10 @@
         <w:pStyle w:val="Titre3"/>
         <w:numPr>
           <w:ilvl w:val="0"/>
-          <w:numId w:val="15"/>
+          <w:numId w:val="12"/>
         </w:numPr>
       </w:pPr>
-      <w:bookmarkStart w:id="13" w:name="_Toc413336541"/>
+      <w:bookmarkStart w:id="16" w:name="_Toc413345571"/>
       <w:r>
         <w:t>La g</w:t>
       </w:r>
@@ -5035,16 +5875,112 @@
       <w:r>
         <w:t>cution</w:t>
       </w:r>
-      <w:bookmarkEnd w:id="13"/>
+      <w:bookmarkEnd w:id="16"/>
     </w:p>
     <w:p>
       <w:r>
         <w:t>Le bouton d’arrêt ne fait que placer le booléen « running » à faux. Le Thread d’exécution s’arrête alors de boucler (Valable pour le mode ininterrompu et le mode étape par étape).</w:t>
       </w:r>
-      <w:bookmarkStart w:id="14" w:name="_GoBack"/>
-      <w:bookmarkEnd w:id="14"/>
-    </w:p>
-    <w:p>
+    </w:p>
+    <w:p>
+      <w:pPr>
+        <w:pStyle w:val="Titre2"/>
+        <w:numPr>
+          <w:ilvl w:val="0"/>
+          <w:numId w:val="7"/>
+        </w:numPr>
+      </w:pPr>
+      <w:bookmarkStart w:id="17" w:name="_Toc413345572"/>
+      <w:r>
+        <w:t>La lecture du fichier de configuration</w:t>
+      </w:r>
+      <w:bookmarkEnd w:id="17"/>
+    </w:p>
+    <w:p>
+      <w:r>
+        <w:t xml:space="preserve">Le fichier de configuration est entièrement parcouru et vérifié. La classe </w:t>
+      </w:r>
+      <w:r>
+        <w:rPr>
+          <w:i/>
+        </w:rPr>
+        <w:t>‘</w:t>
+      </w:r>
+      <w:proofErr w:type="spellStart"/>
+      <w:r>
+        <w:rPr>
+          <w:i/>
+        </w:rPr>
+        <w:t>TuringSyntaxe</w:t>
+      </w:r>
+      <w:proofErr w:type="spellEnd"/>
+      <w:r>
+        <w:rPr>
+          <w:i/>
+        </w:rPr>
+        <w:t xml:space="preserve">’ </w:t>
+      </w:r>
+      <w:r>
+        <w:t xml:space="preserve"> lit le fichier, et lance une exception correspondant à chaque type d’erreur possible. Un pop-up est alors affiché sur l’interface, indiquant qu’elle erreur est présente dans le fichier chargé.</w:t>
+      </w:r>
+      <w:r>
+        <w:t xml:space="preserve"> </w:t>
+      </w:r>
+    </w:p>
+    <w:p>
+      <w:r>
+        <w:t xml:space="preserve">Cette vérification s’effectue à grand coups de </w:t>
+      </w:r>
+      <w:proofErr w:type="spellStart"/>
+      <w:r>
+        <w:t>regex</w:t>
+      </w:r>
+      <w:proofErr w:type="spellEnd"/>
+      <w:r>
+        <w:t xml:space="preserve"> et de conditions.</w:t>
+      </w:r>
+    </w:p>
+    <w:p>
+      <w:r>
+        <w:t xml:space="preserve">La classe </w:t>
+      </w:r>
+      <w:r>
+        <w:rPr>
+          <w:i/>
+        </w:rPr>
+        <w:t>‘</w:t>
+      </w:r>
+      <w:proofErr w:type="spellStart"/>
+      <w:r>
+        <w:rPr>
+          <w:i/>
+        </w:rPr>
+        <w:t>TuringIO</w:t>
+      </w:r>
+      <w:proofErr w:type="spellEnd"/>
+      <w:r>
+        <w:rPr>
+          <w:i/>
+        </w:rPr>
+        <w:t xml:space="preserve">’ </w:t>
+      </w:r>
+      <w:r>
+        <w:t xml:space="preserve">permet de </w:t>
+      </w:r>
+      <w:r>
+        <w:t>récupérer</w:t>
+      </w:r>
+      <w:r>
+        <w:t xml:space="preserve"> le fichier de configurations, et de sauvegarder le fichier résultant de l’exécution d’un programme.</w:t>
+      </w:r>
+      <w:r>
+        <w:t xml:space="preserve"> Ce fichier est écrasé à chaque exécution.</w:t>
+      </w:r>
+    </w:p>
+    <w:p>
+      <w:r>
+        <w:t>Ces deux classes de lectures sont des singletons.</w:t>
+      </w:r>
       <w:r>
         <w:br w:type="page"/>
       </w:r>
@@ -5052,16 +5988,17 @@
     <w:p>
       <w:pPr>
         <w:pStyle w:val="Titre1"/>
-      </w:pPr>
+        <w:numPr>
+          <w:ilvl w:val="0"/>
+          <w:numId w:val="1"/>
+        </w:numPr>
+      </w:pPr>
+      <w:bookmarkStart w:id="18" w:name="_Toc413345573"/>
       <w:r>
         <w:lastRenderedPageBreak/>
-        <w:tab/>
-      </w:r>
-      <w:bookmarkStart w:id="15" w:name="_Toc413336542"/>
-      <w:r>
-        <w:t>Codes sources</w:t>
-      </w:r>
-      <w:bookmarkEnd w:id="15"/>
+        <w:t>Copies d’écran</w:t>
+      </w:r>
+      <w:bookmarkEnd w:id="18"/>
     </w:p>
     <w:p>
       <w:pPr>
@@ -5073,32 +6010,1554 @@
         </w:rPr>
       </w:pPr>
       <w:r>
+        <w:rPr>
+          <w:noProof/>
+        </w:rPr>
+        <mc:AlternateContent>
+          <mc:Choice Requires="wps">
+            <w:drawing>
+              <wp:anchor distT="0" distB="0" distL="114300" distR="114300" simplePos="0" relativeHeight="251666432" behindDoc="0" locked="0" layoutInCell="1" allowOverlap="1" wp14:anchorId="5FF28DC3" wp14:editId="7735617B">
+                <wp:simplePos x="0" y="0"/>
+                <wp:positionH relativeFrom="column">
+                  <wp:posOffset>-4553585</wp:posOffset>
+                </wp:positionH>
+                <wp:positionV relativeFrom="paragraph">
+                  <wp:posOffset>4711700</wp:posOffset>
+                </wp:positionV>
+                <wp:extent cx="2374265" cy="1403985"/>
+                <wp:effectExtent l="0" t="0" r="19685" b="28575"/>
+                <wp:wrapNone/>
+                <wp:docPr id="2" name="Zone de texte 2"/>
+                <wp:cNvGraphicFramePr>
+                  <a:graphicFrameLocks xmlns:a="http://schemas.openxmlformats.org/drawingml/2006/main"/>
+                </wp:cNvGraphicFramePr>
+                <a:graphic xmlns:a="http://schemas.openxmlformats.org/drawingml/2006/main">
+                  <a:graphicData uri="http://schemas.microsoft.com/office/word/2010/wordprocessingShape">
+                    <wps:wsp>
+                      <wps:cNvSpPr txBox="1">
+                        <a:spLocks noChangeArrowheads="1"/>
+                      </wps:cNvSpPr>
+                      <wps:spPr bwMode="auto">
+                        <a:xfrm>
+                          <a:off x="0" y="0"/>
+                          <a:ext cx="2374265" cy="1403985"/>
+                        </a:xfrm>
+                        <a:prstGeom prst="rect">
+                          <a:avLst/>
+                        </a:prstGeom>
+                        <a:solidFill>
+                          <a:schemeClr val="bg1">
+                            <a:lumMod val="85000"/>
+                            <a:alpha val="39000"/>
+                          </a:schemeClr>
+                        </a:solidFill>
+                        <a:ln w="9525">
+                          <a:solidFill>
+                            <a:schemeClr val="tx2">
+                              <a:lumMod val="60000"/>
+                              <a:lumOff val="40000"/>
+                            </a:schemeClr>
+                          </a:solidFill>
+                          <a:miter lim="800000"/>
+                          <a:headEnd/>
+                          <a:tailEnd/>
+                        </a:ln>
+                      </wps:spPr>
+                      <wps:txbx>
+                        <w:txbxContent>
+                          <w:p>
+                            <w:pPr>
+                              <w:jc w:val="left"/>
+                              <w:rPr>
+                                <w:sz w:val="24"/>
+                              </w:rPr>
+                            </w:pPr>
+                            <w:r>
+                              <w:rPr>
+                                <w:sz w:val="24"/>
+                              </w:rPr>
+                              <w:t>Lancement de l’application.</w:t>
+                            </w:r>
+                          </w:p>
+                          <w:p>
+                            <w:pPr>
+                              <w:jc w:val="left"/>
+                              <w:rPr>
+                                <w:sz w:val="28"/>
+                              </w:rPr>
+                            </w:pPr>
+                            <w:r>
+                              <w:rPr>
+                                <w:sz w:val="24"/>
+                              </w:rPr>
+                              <w:t>Le fichier a été chargé et vérifié. Il ne reste plus qu’à entrer le ruban initial !</w:t>
+                            </w:r>
+                          </w:p>
+                        </w:txbxContent>
+                      </wps:txbx>
+                      <wps:bodyPr rot="0" vert="horz" wrap="square" lIns="91440" tIns="45720" rIns="91440" bIns="45720" anchor="t" anchorCtr="0">
+                        <a:spAutoFit/>
+                      </wps:bodyPr>
+                    </wps:wsp>
+                  </a:graphicData>
+                </a:graphic>
+                <wp14:sizeRelH relativeFrom="margin">
+                  <wp14:pctWidth>40000</wp14:pctWidth>
+                </wp14:sizeRelH>
+                <wp14:sizeRelV relativeFrom="margin">
+                  <wp14:pctHeight>20000</wp14:pctHeight>
+                </wp14:sizeRelV>
+              </wp:anchor>
+            </w:drawing>
+          </mc:Choice>
+          <mc:Fallback>
+            <w:pict>
+              <v:shapetype id="_x0000_t202" coordsize="21600,21600" o:spt="202" path="m,l,21600r21600,l21600,xe">
+                <v:stroke joinstyle="miter"/>
+                <v:path gradientshapeok="t" o:connecttype="rect"/>
+              </v:shapetype>
+              <v:shape id="Zone de texte 2" o:spid="_x0000_s1027" type="#_x0000_t202" style="position:absolute;left:0;text-align:left;margin-left:-358.55pt;margin-top:371pt;width:186.95pt;height:110.55pt;z-index:251666432;visibility:visible;mso-wrap-style:square;mso-width-percent:400;mso-height-percent:200;mso-wrap-distance-left:9pt;mso-wrap-distance-top:0;mso-wrap-distance-right:9pt;mso-wrap-distance-bottom:0;mso-position-horizontal:absolute;mso-position-horizontal-relative:text;mso-position-vertical:absolute;mso-position-vertical-relative:text;mso-width-percent:400;mso-height-percent:200;mso-width-relative:margin;mso-height-relative:margin;v-text-anchor:top" o:gfxdata="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" fillcolor="#d8d8d8 [2732]" strokecolor="#548dd4 [1951]">
+                <v:fill opacity="25443f"/>
+                <v:textbox style="mso-fit-shape-to-text:t">
+                  <w:txbxContent>
+                    <w:p>
+                      <w:pPr>
+                        <w:jc w:val="left"/>
+                        <w:rPr>
+                          <w:sz w:val="24"/>
+                        </w:rPr>
+                      </w:pPr>
+                      <w:r>
+                        <w:rPr>
+                          <w:sz w:val="24"/>
+                        </w:rPr>
+                        <w:t>Lancement de l’application.</w:t>
+                      </w:r>
+                    </w:p>
+                    <w:p>
+                      <w:pPr>
+                        <w:jc w:val="left"/>
+                        <w:rPr>
+                          <w:sz w:val="28"/>
+                        </w:rPr>
+                      </w:pPr>
+                      <w:r>
+                        <w:rPr>
+                          <w:sz w:val="24"/>
+                        </w:rPr>
+                        <w:t>Le fichier a été chargé et vérifié. Il ne reste plus qu’à entrer le ruban initial !</w:t>
+                      </w:r>
+                    </w:p>
+                  </w:txbxContent>
+                </v:textbox>
+              </v:shape>
+            </w:pict>
+          </mc:Fallback>
+        </mc:AlternateContent>
+      </w:r>
+      <w:r>
+        <w:rPr>
+          <w:noProof/>
+        </w:rPr>
+        <w:pict>
+          <v:shapetype id="_x0000_t75" coordsize="21600,21600" o:spt="75" o:preferrelative="t" path="m@4@5l@4@11@9@11@9@5xe" filled="f" stroked="f">
+            <v:stroke joinstyle="miter"/>
+            <v:formulas>
+              <v:f eqn="if lineDrawn pixelLineWidth 0"/>
+              <v:f eqn="sum @0 1 0"/>
+              <v:f eqn="sum 0 0 @1"/>
+              <v:f eqn="prod @2 1 2"/>
+              <v:f eqn="prod @3 21600 pixelWidth"/>
+              <v:f eqn="prod @3 21600 pixelHeight"/>
+              <v:f eqn="sum @0 0 1"/>
+              <v:f eqn="prod @6 1 2"/>
+              <v:f eqn="prod @7 21600 pixelWidth"/>
+              <v:f eqn="sum @8 21600 0"/>
+              <v:f eqn="prod @7 21600 pixelHeight"/>
+              <v:f eqn="sum @10 21600 0"/>
+            </v:formulas>
+            <v:path o:extrusionok="f" gradientshapeok="t" o:connecttype="rect"/>
+            <o:lock v:ext="edit" aspectratio="t"/>
+          </v:shapetype>
+          <v:shape id="_x0000_s1026" type="#_x0000_t75" style="position:absolute;left:0;text-align:left;margin-left:158.5pt;margin-top:285.65pt;width:340.15pt;height:246.6pt;z-index:-251654144;mso-position-horizontal-relative:text;mso-position-vertical-relative:text" wrapcoords="-36 0 -36 21551 21600 21551 21600 0 -36 0">
+            <v:imagedata r:id="rId11" o:title="Lancement"/>
+            <w10:wrap type="square"/>
+          </v:shape>
+        </w:pict>
+      </w:r>
+      <w:r>
+        <w:rPr>
+          <w:noProof/>
+        </w:rPr>
+        <w:pict>
+          <v:shape id="_x0000_s1028" type="#_x0000_t75" style="position:absolute;left:0;text-align:left;margin-left:-33.2pt;margin-top:6.15pt;width:340.15pt;height:247.7pt;z-index:251668480;mso-position-horizontal-relative:text;mso-position-vertical-relative:text">
+            <v:imagedata r:id="rId12" o:title="Load"/>
+            <w10:wrap type="square"/>
+          </v:shape>
+        </w:pict>
+      </w:r>
+      <w:r>
+        <w:rPr>
+          <w:noProof/>
+        </w:rPr>
+        <mc:AlternateContent>
+          <mc:Choice Requires="wps">
+            <w:drawing>
+              <wp:anchor distT="0" distB="0" distL="114300" distR="114300" simplePos="0" relativeHeight="251664384" behindDoc="0" locked="0" layoutInCell="1" allowOverlap="1" wp14:anchorId="55E99E3F" wp14:editId="7E68CCBF">
+                <wp:simplePos x="0" y="0"/>
+                <wp:positionH relativeFrom="column">
+                  <wp:posOffset>132080</wp:posOffset>
+                </wp:positionH>
+                <wp:positionV relativeFrom="paragraph">
+                  <wp:posOffset>860647</wp:posOffset>
+                </wp:positionV>
+                <wp:extent cx="2374265" cy="1403985"/>
+                <wp:effectExtent l="0" t="0" r="19685" b="28575"/>
+                <wp:wrapNone/>
+                <wp:docPr id="307" name="Zone de texte 2"/>
+                <wp:cNvGraphicFramePr>
+                  <a:graphicFrameLocks xmlns:a="http://schemas.openxmlformats.org/drawingml/2006/main"/>
+                </wp:cNvGraphicFramePr>
+                <a:graphic xmlns:a="http://schemas.openxmlformats.org/drawingml/2006/main">
+                  <a:graphicData uri="http://schemas.microsoft.com/office/word/2010/wordprocessingShape">
+                    <wps:wsp>
+                      <wps:cNvSpPr txBox="1">
+                        <a:spLocks noChangeArrowheads="1"/>
+                      </wps:cNvSpPr>
+                      <wps:spPr bwMode="auto">
+                        <a:xfrm>
+                          <a:off x="0" y="0"/>
+                          <a:ext cx="2374265" cy="1403985"/>
+                        </a:xfrm>
+                        <a:prstGeom prst="rect">
+                          <a:avLst/>
+                        </a:prstGeom>
+                        <a:solidFill>
+                          <a:schemeClr val="bg1">
+                            <a:lumMod val="85000"/>
+                            <a:alpha val="39000"/>
+                          </a:schemeClr>
+                        </a:solidFill>
+                        <a:ln w="9525">
+                          <a:solidFill>
+                            <a:schemeClr val="tx2">
+                              <a:lumMod val="60000"/>
+                              <a:lumOff val="40000"/>
+                            </a:schemeClr>
+                          </a:solidFill>
+                          <a:miter lim="800000"/>
+                          <a:headEnd/>
+                          <a:tailEnd/>
+                        </a:ln>
+                      </wps:spPr>
+                      <wps:txbx>
+                        <w:txbxContent>
+                          <w:p>
+                            <w:pPr>
+                              <w:jc w:val="left"/>
+                              <w:rPr>
+                                <w:sz w:val="28"/>
+                              </w:rPr>
+                            </w:pPr>
+                            <w:r>
+                              <w:rPr>
+                                <w:sz w:val="24"/>
+                              </w:rPr>
+                              <w:t>Ouverture d’un pop-up pour sélectionner le fichier de configuration.</w:t>
+                            </w:r>
+                          </w:p>
+                        </w:txbxContent>
+                      </wps:txbx>
+                      <wps:bodyPr rot="0" vert="horz" wrap="square" lIns="91440" tIns="45720" rIns="91440" bIns="45720" anchor="t" anchorCtr="0">
+                        <a:spAutoFit/>
+                      </wps:bodyPr>
+                    </wps:wsp>
+                  </a:graphicData>
+                </a:graphic>
+                <wp14:sizeRelH relativeFrom="margin">
+                  <wp14:pctWidth>40000</wp14:pctWidth>
+                </wp14:sizeRelH>
+                <wp14:sizeRelV relativeFrom="margin">
+                  <wp14:pctHeight>20000</wp14:pctHeight>
+                </wp14:sizeRelV>
+              </wp:anchor>
+            </w:drawing>
+          </mc:Choice>
+          <mc:Fallback>
+            <w:pict>
+              <v:shape id="_x0000_s1028" type="#_x0000_t202" style="position:absolute;left:0;text-align:left;margin-left:10.4pt;margin-top:67.75pt;width:186.95pt;height:110.55pt;z-index:251664384;visibility:visible;mso-wrap-style:square;mso-width-percent:400;mso-height-percent:200;mso-wrap-distance-left:9pt;mso-wrap-distance-top:0;mso-wrap-distance-right:9pt;mso-wrap-distance-bottom:0;mso-position-horizontal:absolute;mso-position-horizontal-relative:text;mso-position-vertical:absolute;mso-position-vertical-relative:text;mso-width-percent:400;mso-height-percent:200;mso-width-relative:margin;mso-height-relative:margin;v-text-anchor:top" o:gfxdata="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" fillcolor="#d8d8d8 [2732]" strokecolor="#548dd4 [1951]">
+                <v:fill opacity="25443f"/>
+                <v:textbox style="mso-fit-shape-to-text:t">
+                  <w:txbxContent>
+                    <w:p>
+                      <w:pPr>
+                        <w:jc w:val="left"/>
+                        <w:rPr>
+                          <w:sz w:val="28"/>
+                        </w:rPr>
+                      </w:pPr>
+                      <w:r>
+                        <w:rPr>
+                          <w:sz w:val="24"/>
+                        </w:rPr>
+                        <w:t>Ouverture d’un pop-up pour sélectionner le fichier de configuration.</w:t>
+                      </w:r>
+                    </w:p>
+                  </w:txbxContent>
+                </v:textbox>
+              </v:shape>
+            </w:pict>
+          </mc:Fallback>
+        </mc:AlternateContent>
+      </w:r>
+      <w:r>
         <w:br w:type="page"/>
       </w:r>
     </w:p>
     <w:p>
       <w:pPr>
+        <w:spacing w:before="0" w:after="200"/>
+        <w:jc w:val="left"/>
+        <w:rPr>
+          <w:rFonts w:asciiTheme="majorHAnsi" w:eastAsiaTheme="majorEastAsia" w:hAnsiTheme="majorHAnsi" w:cstheme="majorBidi"/>
+          <w:b/>
+          <w:bCs/>
+          <w:color w:val="365F91" w:themeColor="accent1" w:themeShade="BF"/>
+          <w:sz w:val="36"/>
+          <w:szCs w:val="28"/>
+        </w:rPr>
+      </w:pPr>
+      <w:r>
+        <w:rPr>
+          <w:noProof/>
+        </w:rPr>
+        <w:lastRenderedPageBreak/>
+        <mc:AlternateContent>
+          <mc:Choice Requires="wps">
+            <w:drawing>
+              <wp:anchor distT="0" distB="0" distL="114300" distR="114300" simplePos="0" relativeHeight="251688960" behindDoc="0" locked="0" layoutInCell="1" allowOverlap="1" wp14:anchorId="1583B0E1" wp14:editId="78255405">
+                <wp:simplePos x="0" y="0"/>
+                <wp:positionH relativeFrom="column">
+                  <wp:posOffset>236487</wp:posOffset>
+                </wp:positionH>
+                <wp:positionV relativeFrom="paragraph">
+                  <wp:posOffset>993742</wp:posOffset>
+                </wp:positionV>
+                <wp:extent cx="2374265" cy="1403985"/>
+                <wp:effectExtent l="0" t="0" r="19685" b="28575"/>
+                <wp:wrapNone/>
+                <wp:docPr id="5" name="Zone de texte 5"/>
+                <wp:cNvGraphicFramePr>
+                  <a:graphicFrameLocks xmlns:a="http://schemas.openxmlformats.org/drawingml/2006/main"/>
+                </wp:cNvGraphicFramePr>
+                <a:graphic xmlns:a="http://schemas.openxmlformats.org/drawingml/2006/main">
+                  <a:graphicData uri="http://schemas.microsoft.com/office/word/2010/wordprocessingShape">
+                    <wps:wsp>
+                      <wps:cNvSpPr txBox="1">
+                        <a:spLocks noChangeArrowheads="1"/>
+                      </wps:cNvSpPr>
+                      <wps:spPr bwMode="auto">
+                        <a:xfrm>
+                          <a:off x="0" y="0"/>
+                          <a:ext cx="2374265" cy="1403985"/>
+                        </a:xfrm>
+                        <a:prstGeom prst="rect">
+                          <a:avLst/>
+                        </a:prstGeom>
+                        <a:solidFill>
+                          <a:schemeClr val="bg1">
+                            <a:lumMod val="85000"/>
+                            <a:alpha val="39000"/>
+                          </a:schemeClr>
+                        </a:solidFill>
+                        <a:ln w="9525">
+                          <a:solidFill>
+                            <a:schemeClr val="tx2">
+                              <a:lumMod val="60000"/>
+                              <a:lumOff val="40000"/>
+                            </a:schemeClr>
+                          </a:solidFill>
+                          <a:miter lim="800000"/>
+                          <a:headEnd/>
+                          <a:tailEnd/>
+                        </a:ln>
+                      </wps:spPr>
+                      <wps:txbx>
+                        <w:txbxContent>
+                          <w:p>
+                            <w:pPr>
+                              <w:jc w:val="left"/>
+                              <w:rPr>
+                                <w:sz w:val="24"/>
+                              </w:rPr>
+                            </w:pPr>
+                            <w:r>
+                              <w:rPr>
+                                <w:sz w:val="24"/>
+                              </w:rPr>
+                              <w:t>Le ruban est initialisé avec le mot entré.</w:t>
+                            </w:r>
+                          </w:p>
+                          <w:p>
+                            <w:pPr>
+                              <w:jc w:val="left"/>
+                              <w:rPr>
+                                <w:sz w:val="28"/>
+                              </w:rPr>
+                            </w:pPr>
+                            <w:r>
+                              <w:rPr>
+                                <w:sz w:val="24"/>
+                              </w:rPr>
+                              <w:t xml:space="preserve">L’état initial est « q0 », la transition allant s’exécuter est </w:t>
+                            </w:r>
+                            <w:proofErr w:type="gramStart"/>
+                            <w:r>
+                              <w:rPr>
+                                <w:sz w:val="24"/>
+                              </w:rPr>
+                              <w:t>sélectionner</w:t>
+                            </w:r>
+                            <w:proofErr w:type="gramEnd"/>
+                            <w:r>
+                              <w:rPr>
+                                <w:sz w:val="24"/>
+                              </w:rPr>
+                              <w:t xml:space="preserve"> dans le tableau, et la configuration initiale est affichée.</w:t>
+                            </w:r>
+                          </w:p>
+                        </w:txbxContent>
+                      </wps:txbx>
+                      <wps:bodyPr rot="0" vert="horz" wrap="square" lIns="91440" tIns="45720" rIns="91440" bIns="45720" anchor="t" anchorCtr="0">
+                        <a:spAutoFit/>
+                      </wps:bodyPr>
+                    </wps:wsp>
+                  </a:graphicData>
+                </a:graphic>
+                <wp14:sizeRelH relativeFrom="margin">
+                  <wp14:pctWidth>40000</wp14:pctWidth>
+                </wp14:sizeRelH>
+                <wp14:sizeRelV relativeFrom="margin">
+                  <wp14:pctHeight>20000</wp14:pctHeight>
+                </wp14:sizeRelV>
+              </wp:anchor>
+            </w:drawing>
+          </mc:Choice>
+          <mc:Fallback>
+            <w:pict>
+              <v:shape id="Zone de texte 5" o:spid="_x0000_s1029" type="#_x0000_t202" style="position:absolute;margin-left:18.6pt;margin-top:78.25pt;width:186.95pt;height:110.55pt;z-index:251688960;visibility:visible;mso-wrap-style:square;mso-width-percent:400;mso-height-percent:200;mso-wrap-distance-left:9pt;mso-wrap-distance-top:0;mso-wrap-distance-right:9pt;mso-wrap-distance-bottom:0;mso-position-horizontal:absolute;mso-position-horizontal-relative:text;mso-position-vertical:absolute;mso-position-vertical-relative:text;mso-width-percent:400;mso-height-percent:200;mso-width-relative:margin;mso-height-relative:margin;v-text-anchor:top" o:gfxdata="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" fillcolor="#d8d8d8 [2732]" strokecolor="#548dd4 [1951]">
+                <v:fill opacity="25443f"/>
+                <v:textbox style="mso-fit-shape-to-text:t">
+                  <w:txbxContent>
+                    <w:p>
+                      <w:pPr>
+                        <w:jc w:val="left"/>
+                        <w:rPr>
+                          <w:sz w:val="24"/>
+                        </w:rPr>
+                      </w:pPr>
+                      <w:r>
+                        <w:rPr>
+                          <w:sz w:val="24"/>
+                        </w:rPr>
+                        <w:t>Le ruban est initialisé avec le mot entré.</w:t>
+                      </w:r>
+                    </w:p>
+                    <w:p>
+                      <w:pPr>
+                        <w:jc w:val="left"/>
+                        <w:rPr>
+                          <w:sz w:val="28"/>
+                        </w:rPr>
+                      </w:pPr>
+                      <w:r>
+                        <w:rPr>
+                          <w:sz w:val="24"/>
+                        </w:rPr>
+                        <w:t xml:space="preserve">L’état initial est « q0 », la transition allant s’exécuter est </w:t>
+                      </w:r>
+                      <w:proofErr w:type="gramStart"/>
+                      <w:r>
+                        <w:rPr>
+                          <w:sz w:val="24"/>
+                        </w:rPr>
+                        <w:t>sélectionner</w:t>
+                      </w:r>
+                      <w:proofErr w:type="gramEnd"/>
+                      <w:r>
+                        <w:rPr>
+                          <w:sz w:val="24"/>
+                        </w:rPr>
+                        <w:t xml:space="preserve"> dans le tableau, et la configuration initiale est affichée.</w:t>
+                      </w:r>
+                    </w:p>
+                  </w:txbxContent>
+                </v:textbox>
+              </v:shape>
+            </w:pict>
+          </mc:Fallback>
+        </mc:AlternateContent>
+      </w:r>
+      <w:r>
+        <w:rPr>
+          <w:noProof/>
+        </w:rPr>
+        <w:pict>
+          <v:shape id="_x0000_s1030" type="#_x0000_t75" style="position:absolute;margin-left:164.5pt;margin-top:330.8pt;width:340.15pt;height:247.05pt;z-index:251672576;mso-position-horizontal-relative:text;mso-position-vertical-relative:text">
+            <v:imagedata r:id="rId13" o:title="Running"/>
+            <w10:wrap type="square"/>
+          </v:shape>
+        </w:pict>
+      </w:r>
+      <w:r>
+        <w:rPr>
+          <w:noProof/>
+        </w:rPr>
+        <w:pict>
+          <v:shape id="_x0000_s1029" type="#_x0000_t75" style="position:absolute;margin-left:-46pt;margin-top:15.1pt;width:340.15pt;height:247.9pt;z-index:251670528;mso-position-horizontal-relative:text;mso-position-vertical-relative:text">
+            <v:imagedata r:id="rId14" o:title="Init"/>
+            <w10:wrap type="square"/>
+          </v:shape>
+        </w:pict>
+      </w:r>
+      <w:r>
+        <w:br w:type="page"/>
+      </w:r>
+      <w:r>
+        <w:rPr>
+          <w:noProof/>
+        </w:rPr>
+        <mc:AlternateContent>
+          <mc:Choice Requires="wps">
+            <w:drawing>
+              <wp:anchor distT="0" distB="0" distL="114300" distR="114300" simplePos="0" relativeHeight="251691008" behindDoc="0" locked="0" layoutInCell="1" allowOverlap="1" wp14:anchorId="4B152B11" wp14:editId="062210B5">
+                <wp:simplePos x="0" y="0"/>
+                <wp:positionH relativeFrom="column">
+                  <wp:posOffset>-4239260</wp:posOffset>
+                </wp:positionH>
+                <wp:positionV relativeFrom="paragraph">
+                  <wp:posOffset>5325110</wp:posOffset>
+                </wp:positionV>
+                <wp:extent cx="2374265" cy="1403985"/>
+                <wp:effectExtent l="0" t="0" r="19685" b="28575"/>
+                <wp:wrapNone/>
+                <wp:docPr id="6" name="Zone de texte 6"/>
+                <wp:cNvGraphicFramePr>
+                  <a:graphicFrameLocks xmlns:a="http://schemas.openxmlformats.org/drawingml/2006/main"/>
+                </wp:cNvGraphicFramePr>
+                <a:graphic xmlns:a="http://schemas.openxmlformats.org/drawingml/2006/main">
+                  <a:graphicData uri="http://schemas.microsoft.com/office/word/2010/wordprocessingShape">
+                    <wps:wsp>
+                      <wps:cNvSpPr txBox="1">
+                        <a:spLocks noChangeArrowheads="1"/>
+                      </wps:cNvSpPr>
+                      <wps:spPr bwMode="auto">
+                        <a:xfrm>
+                          <a:off x="0" y="0"/>
+                          <a:ext cx="2374265" cy="1403985"/>
+                        </a:xfrm>
+                        <a:prstGeom prst="rect">
+                          <a:avLst/>
+                        </a:prstGeom>
+                        <a:solidFill>
+                          <a:schemeClr val="bg1">
+                            <a:lumMod val="85000"/>
+                            <a:alpha val="39000"/>
+                          </a:schemeClr>
+                        </a:solidFill>
+                        <a:ln w="9525">
+                          <a:solidFill>
+                            <a:schemeClr val="tx2">
+                              <a:lumMod val="60000"/>
+                              <a:lumOff val="40000"/>
+                            </a:schemeClr>
+                          </a:solidFill>
+                          <a:miter lim="800000"/>
+                          <a:headEnd/>
+                          <a:tailEnd/>
+                        </a:ln>
+                      </wps:spPr>
+                      <wps:txbx>
+                        <w:txbxContent>
+                          <w:p>
+                            <w:pPr>
+                              <w:jc w:val="left"/>
+                              <w:rPr>
+                                <w:sz w:val="28"/>
+                              </w:rPr>
+                            </w:pPr>
+                            <w:r>
+                              <w:rPr>
+                                <w:sz w:val="24"/>
+                              </w:rPr>
+                              <w:t>Une fois le programme lancé, la tête (ici en jaune) se déplace. La configuration change et on ne peut plus lancer « démarrer ».</w:t>
+                            </w:r>
+                          </w:p>
+                        </w:txbxContent>
+                      </wps:txbx>
+                      <wps:bodyPr rot="0" vert="horz" wrap="square" lIns="91440" tIns="45720" rIns="91440" bIns="45720" anchor="t" anchorCtr="0">
+                        <a:spAutoFit/>
+                      </wps:bodyPr>
+                    </wps:wsp>
+                  </a:graphicData>
+                </a:graphic>
+                <wp14:sizeRelH relativeFrom="margin">
+                  <wp14:pctWidth>40000</wp14:pctWidth>
+                </wp14:sizeRelH>
+                <wp14:sizeRelV relativeFrom="margin">
+                  <wp14:pctHeight>20000</wp14:pctHeight>
+                </wp14:sizeRelV>
+              </wp:anchor>
+            </w:drawing>
+          </mc:Choice>
+          <mc:Fallback>
+            <w:pict>
+              <v:shape id="Zone de texte 6" o:spid="_x0000_s1030" type="#_x0000_t202" style="position:absolute;margin-left:-333.8pt;margin-top:419.3pt;width:186.95pt;height:110.55pt;z-index:251691008;visibility:visible;mso-wrap-style:square;mso-width-percent:400;mso-height-percent:200;mso-wrap-distance-left:9pt;mso-wrap-distance-top:0;mso-wrap-distance-right:9pt;mso-wrap-distance-bottom:0;mso-position-horizontal:absolute;mso-position-horizontal-relative:text;mso-position-vertical:absolute;mso-position-vertical-relative:text;mso-width-percent:400;mso-height-percent:200;mso-width-relative:margin;mso-height-relative:margin;v-text-anchor:top" o:gfxdata="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" fillcolor="#d8d8d8 [2732]" strokecolor="#548dd4 [1951]">
+                <v:fill opacity="25443f"/>
+                <v:textbox style="mso-fit-shape-to-text:t">
+                  <w:txbxContent>
+                    <w:p>
+                      <w:pPr>
+                        <w:jc w:val="left"/>
+                        <w:rPr>
+                          <w:sz w:val="28"/>
+                        </w:rPr>
+                      </w:pPr>
+                      <w:r>
+                        <w:rPr>
+                          <w:sz w:val="24"/>
+                        </w:rPr>
+                        <w:t>Une fois le programme lancé, la tête (ici en jaune) se déplace. La configuration change et on ne peut plus lancer « démarrer ».</w:t>
+                      </w:r>
+                    </w:p>
+                  </w:txbxContent>
+                </v:textbox>
+              </v:shape>
+            </w:pict>
+          </mc:Fallback>
+        </mc:AlternateContent>
+      </w:r>
+    </w:p>
+    <w:p>
+      <w:pPr>
+        <w:spacing w:before="0" w:after="200"/>
+        <w:jc w:val="left"/>
+        <w:rPr>
+          <w:rFonts w:asciiTheme="majorHAnsi" w:eastAsiaTheme="majorEastAsia" w:hAnsiTheme="majorHAnsi" w:cstheme="majorBidi"/>
+          <w:b/>
+          <w:bCs/>
+          <w:color w:val="365F91" w:themeColor="accent1" w:themeShade="BF"/>
+          <w:sz w:val="36"/>
+          <w:szCs w:val="28"/>
+        </w:rPr>
+      </w:pPr>
+      <w:r>
+        <w:rPr>
+          <w:noProof/>
+        </w:rPr>
+        <w:lastRenderedPageBreak/>
+        <mc:AlternateContent>
+          <mc:Choice Requires="wps">
+            <w:drawing>
+              <wp:anchor distT="0" distB="0" distL="114300" distR="114300" simplePos="0" relativeHeight="251697152" behindDoc="0" locked="0" layoutInCell="1" allowOverlap="1" wp14:anchorId="63E7A7F3" wp14:editId="4922F7F5">
+                <wp:simplePos x="0" y="0"/>
+                <wp:positionH relativeFrom="column">
+                  <wp:posOffset>631725</wp:posOffset>
+                </wp:positionH>
+                <wp:positionV relativeFrom="paragraph">
+                  <wp:posOffset>5998878</wp:posOffset>
+                </wp:positionV>
+                <wp:extent cx="2374265" cy="1403985"/>
+                <wp:effectExtent l="0" t="0" r="19685" b="11430"/>
+                <wp:wrapNone/>
+                <wp:docPr id="9" name="Zone de texte 9"/>
+                <wp:cNvGraphicFramePr>
+                  <a:graphicFrameLocks xmlns:a="http://schemas.openxmlformats.org/drawingml/2006/main"/>
+                </wp:cNvGraphicFramePr>
+                <a:graphic xmlns:a="http://schemas.openxmlformats.org/drawingml/2006/main">
+                  <a:graphicData uri="http://schemas.microsoft.com/office/word/2010/wordprocessingShape">
+                    <wps:wsp>
+                      <wps:cNvSpPr txBox="1">
+                        <a:spLocks noChangeArrowheads="1"/>
+                      </wps:cNvSpPr>
+                      <wps:spPr bwMode="auto">
+                        <a:xfrm>
+                          <a:off x="0" y="0"/>
+                          <a:ext cx="2374265" cy="1403985"/>
+                        </a:xfrm>
+                        <a:prstGeom prst="rect">
+                          <a:avLst/>
+                        </a:prstGeom>
+                        <a:solidFill>
+                          <a:schemeClr val="bg1">
+                            <a:lumMod val="85000"/>
+                            <a:alpha val="39000"/>
+                          </a:schemeClr>
+                        </a:solidFill>
+                        <a:ln w="9525">
+                          <a:solidFill>
+                            <a:schemeClr val="tx2">
+                              <a:lumMod val="60000"/>
+                              <a:lumOff val="40000"/>
+                            </a:schemeClr>
+                          </a:solidFill>
+                          <a:miter lim="800000"/>
+                          <a:headEnd/>
+                          <a:tailEnd/>
+                        </a:ln>
+                      </wps:spPr>
+                      <wps:txbx>
+                        <w:txbxContent>
+                          <w:p>
+                            <w:pPr>
+                              <w:jc w:val="left"/>
+                              <w:rPr>
+                                <w:sz w:val="28"/>
+                              </w:rPr>
+                            </w:pPr>
+                            <w:r>
+                              <w:rPr>
+                                <w:sz w:val="24"/>
+                              </w:rPr>
+                              <w:t xml:space="preserve">Une fois l’état </w:t>
+                            </w:r>
+                            <w:r>
+                              <w:rPr>
+                                <w:sz w:val="24"/>
+                              </w:rPr>
+                              <w:t>rejetant</w:t>
+                            </w:r>
+                            <w:r>
+                              <w:rPr>
+                                <w:sz w:val="24"/>
+                              </w:rPr>
+                              <w:t xml:space="preserve"> atteint, le label se colore en </w:t>
+                            </w:r>
+                            <w:r>
+                              <w:rPr>
+                                <w:sz w:val="24"/>
+                              </w:rPr>
+                              <w:t>rouge</w:t>
+                            </w:r>
+                            <w:r>
+                              <w:rPr>
+                                <w:sz w:val="24"/>
+                              </w:rPr>
+                              <w:t>, et un pop-up indique la fin du programme.</w:t>
+                            </w:r>
+                          </w:p>
+                        </w:txbxContent>
+                      </wps:txbx>
+                      <wps:bodyPr rot="0" vert="horz" wrap="square" lIns="91440" tIns="45720" rIns="91440" bIns="45720" anchor="ctr" anchorCtr="0">
+                        <a:spAutoFit/>
+                      </wps:bodyPr>
+                    </wps:wsp>
+                  </a:graphicData>
+                </a:graphic>
+                <wp14:sizeRelH relativeFrom="margin">
+                  <wp14:pctWidth>40000</wp14:pctWidth>
+                </wp14:sizeRelH>
+                <wp14:sizeRelV relativeFrom="margin">
+                  <wp14:pctHeight>20000</wp14:pctHeight>
+                </wp14:sizeRelV>
+              </wp:anchor>
+            </w:drawing>
+          </mc:Choice>
+          <mc:Fallback>
+            <w:pict>
+              <v:shape id="Zone de texte 9" o:spid="_x0000_s1031" type="#_x0000_t202" style="position:absolute;margin-left:49.75pt;margin-top:472.35pt;width:186.95pt;height:110.55pt;z-index:251697152;visibility:visible;mso-wrap-style:square;mso-width-percent:400;mso-height-percent:200;mso-wrap-distance-left:9pt;mso-wrap-distance-top:0;mso-wrap-distance-right:9pt;mso-wrap-distance-bottom:0;mso-position-horizontal:absolute;mso-position-horizontal-relative:text;mso-position-vertical:absolute;mso-position-vertical-relative:text;mso-width-percent:400;mso-height-percent:200;mso-width-relative:margin;mso-height-relative:margin;v-text-anchor:middle" o:gfxdata="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" fillcolor="#d8d8d8 [2732]" strokecolor="#548dd4 [1951]">
+                <v:fill opacity="25443f"/>
+                <v:textbox style="mso-fit-shape-to-text:t">
+                  <w:txbxContent>
+                    <w:p>
+                      <w:pPr>
+                        <w:jc w:val="left"/>
+                        <w:rPr>
+                          <w:sz w:val="28"/>
+                        </w:rPr>
+                      </w:pPr>
+                      <w:r>
+                        <w:rPr>
+                          <w:sz w:val="24"/>
+                        </w:rPr>
+                        <w:t xml:space="preserve">Une fois l’état </w:t>
+                      </w:r>
+                      <w:r>
+                        <w:rPr>
+                          <w:sz w:val="24"/>
+                        </w:rPr>
+                        <w:t>rejetant</w:t>
+                      </w:r>
+                      <w:r>
+                        <w:rPr>
+                          <w:sz w:val="24"/>
+                        </w:rPr>
+                        <w:t xml:space="preserve"> atteint, le label se colore en </w:t>
+                      </w:r>
+                      <w:r>
+                        <w:rPr>
+                          <w:sz w:val="24"/>
+                        </w:rPr>
+                        <w:t>rouge</w:t>
+                      </w:r>
+                      <w:r>
+                        <w:rPr>
+                          <w:sz w:val="24"/>
+                        </w:rPr>
+                        <w:t>, et un pop-up indique la fin du programme.</w:t>
+                      </w:r>
+                    </w:p>
+                  </w:txbxContent>
+                </v:textbox>
+              </v:shape>
+            </w:pict>
+          </mc:Fallback>
+        </mc:AlternateContent>
+      </w:r>
+      <w:r>
+        <w:rPr>
+          <w:noProof/>
+        </w:rPr>
+        <mc:AlternateContent>
+          <mc:Choice Requires="wps">
+            <w:drawing>
+              <wp:anchor distT="0" distB="0" distL="114300" distR="114300" simplePos="0" relativeHeight="251695104" behindDoc="0" locked="0" layoutInCell="1" allowOverlap="1" wp14:anchorId="5D8F544F" wp14:editId="5EA24086">
+                <wp:simplePos x="0" y="0"/>
+                <wp:positionH relativeFrom="column">
+                  <wp:posOffset>-2977749</wp:posOffset>
+                </wp:positionH>
+                <wp:positionV relativeFrom="paragraph">
+                  <wp:posOffset>3303805</wp:posOffset>
+                </wp:positionV>
+                <wp:extent cx="2374265" cy="1403985"/>
+                <wp:effectExtent l="0" t="0" r="19685" b="28575"/>
+                <wp:wrapNone/>
+                <wp:docPr id="8" name="Zone de texte 8"/>
+                <wp:cNvGraphicFramePr>
+                  <a:graphicFrameLocks xmlns:a="http://schemas.openxmlformats.org/drawingml/2006/main"/>
+                </wp:cNvGraphicFramePr>
+                <a:graphic xmlns:a="http://schemas.openxmlformats.org/drawingml/2006/main">
+                  <a:graphicData uri="http://schemas.microsoft.com/office/word/2010/wordprocessingShape">
+                    <wps:wsp>
+                      <wps:cNvSpPr txBox="1">
+                        <a:spLocks noChangeArrowheads="1"/>
+                      </wps:cNvSpPr>
+                      <wps:spPr bwMode="auto">
+                        <a:xfrm>
+                          <a:off x="0" y="0"/>
+                          <a:ext cx="2374265" cy="1403985"/>
+                        </a:xfrm>
+                        <a:prstGeom prst="rect">
+                          <a:avLst/>
+                        </a:prstGeom>
+                        <a:solidFill>
+                          <a:schemeClr val="bg1">
+                            <a:lumMod val="85000"/>
+                            <a:alpha val="39000"/>
+                          </a:schemeClr>
+                        </a:solidFill>
+                        <a:ln w="9525">
+                          <a:solidFill>
+                            <a:schemeClr val="tx2">
+                              <a:lumMod val="60000"/>
+                              <a:lumOff val="40000"/>
+                            </a:schemeClr>
+                          </a:solidFill>
+                          <a:miter lim="800000"/>
+                          <a:headEnd/>
+                          <a:tailEnd/>
+                        </a:ln>
+                      </wps:spPr>
+                      <wps:txbx>
+                        <w:txbxContent>
+                          <w:p>
+                            <w:pPr>
+                              <w:jc w:val="left"/>
+                              <w:rPr>
+                                <w:sz w:val="28"/>
+                              </w:rPr>
+                            </w:pPr>
+                            <w:r>
+                              <w:rPr>
+                                <w:sz w:val="24"/>
+                              </w:rPr>
+                              <w:t>Une fois l’état acceptant atteint, le label se colore en vert, et un pop-up indique la fin du programme.</w:t>
+                            </w:r>
+                          </w:p>
+                        </w:txbxContent>
+                      </wps:txbx>
+                      <wps:bodyPr rot="0" vert="horz" wrap="square" lIns="91440" tIns="45720" rIns="91440" bIns="45720" anchor="ctr" anchorCtr="0">
+                        <a:spAutoFit/>
+                      </wps:bodyPr>
+                    </wps:wsp>
+                  </a:graphicData>
+                </a:graphic>
+                <wp14:sizeRelH relativeFrom="margin">
+                  <wp14:pctWidth>40000</wp14:pctWidth>
+                </wp14:sizeRelH>
+                <wp14:sizeRelV relativeFrom="margin">
+                  <wp14:pctHeight>20000</wp14:pctHeight>
+                </wp14:sizeRelV>
+              </wp:anchor>
+            </w:drawing>
+          </mc:Choice>
+          <mc:Fallback>
+            <w:pict>
+              <v:shape id="Zone de texte 8" o:spid="_x0000_s1032" type="#_x0000_t202" style="position:absolute;margin-left:-234.45pt;margin-top:260.15pt;width:186.95pt;height:110.55pt;z-index:251695104;visibility:visible;mso-wrap-style:square;mso-width-percent:400;mso-height-percent:200;mso-wrap-distance-left:9pt;mso-wrap-distance-top:0;mso-wrap-distance-right:9pt;mso-wrap-distance-bottom:0;mso-position-horizontal:absolute;mso-position-horizontal-relative:text;mso-position-vertical:absolute;mso-position-vertical-relative:text;mso-width-percent:400;mso-height-percent:200;mso-width-relative:margin;mso-height-relative:margin;v-text-anchor:middle" o:gfxdata="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" fillcolor="#d8d8d8 [2732]" strokecolor="#548dd4 [1951]">
+                <v:fill opacity="25443f"/>
+                <v:textbox style="mso-fit-shape-to-text:t">
+                  <w:txbxContent>
+                    <w:p>
+                      <w:pPr>
+                        <w:jc w:val="left"/>
+                        <w:rPr>
+                          <w:sz w:val="28"/>
+                        </w:rPr>
+                      </w:pPr>
+                      <w:r>
+                        <w:rPr>
+                          <w:sz w:val="24"/>
+                        </w:rPr>
+                        <w:t>Une fois l’état acceptant atteint, le label se colore en vert, et un pop-up indique la fin du programme.</w:t>
+                      </w:r>
+                    </w:p>
+                  </w:txbxContent>
+                </v:textbox>
+              </v:shape>
+            </w:pict>
+          </mc:Fallback>
+        </mc:AlternateContent>
+      </w:r>
+      <w:r>
+        <w:rPr>
+          <w:noProof/>
+        </w:rPr>
+        <mc:AlternateContent>
+          <mc:Choice Requires="wps">
+            <w:drawing>
+              <wp:anchor distT="0" distB="0" distL="114300" distR="114300" simplePos="0" relativeHeight="251693056" behindDoc="0" locked="0" layoutInCell="1" allowOverlap="1" wp14:anchorId="11924F1E" wp14:editId="34F1DDBC">
+                <wp:simplePos x="0" y="0"/>
+                <wp:positionH relativeFrom="column">
+                  <wp:posOffset>631190</wp:posOffset>
+                </wp:positionH>
+                <wp:positionV relativeFrom="paragraph">
+                  <wp:posOffset>488315</wp:posOffset>
+                </wp:positionV>
+                <wp:extent cx="2374265" cy="1403985"/>
+                <wp:effectExtent l="0" t="0" r="19685" b="28575"/>
+                <wp:wrapNone/>
+                <wp:docPr id="7" name="Zone de texte 7"/>
+                <wp:cNvGraphicFramePr>
+                  <a:graphicFrameLocks xmlns:a="http://schemas.openxmlformats.org/drawingml/2006/main"/>
+                </wp:cNvGraphicFramePr>
+                <a:graphic xmlns:a="http://schemas.openxmlformats.org/drawingml/2006/main">
+                  <a:graphicData uri="http://schemas.microsoft.com/office/word/2010/wordprocessingShape">
+                    <wps:wsp>
+                      <wps:cNvSpPr txBox="1">
+                        <a:spLocks noChangeArrowheads="1"/>
+                      </wps:cNvSpPr>
+                      <wps:spPr bwMode="auto">
+                        <a:xfrm>
+                          <a:off x="0" y="0"/>
+                          <a:ext cx="2374265" cy="1403985"/>
+                        </a:xfrm>
+                        <a:prstGeom prst="rect">
+                          <a:avLst/>
+                        </a:prstGeom>
+                        <a:solidFill>
+                          <a:schemeClr val="bg1">
+                            <a:lumMod val="85000"/>
+                            <a:alpha val="39000"/>
+                          </a:schemeClr>
+                        </a:solidFill>
+                        <a:ln w="9525">
+                          <a:solidFill>
+                            <a:schemeClr val="tx2">
+                              <a:lumMod val="60000"/>
+                              <a:lumOff val="40000"/>
+                            </a:schemeClr>
+                          </a:solidFill>
+                          <a:miter lim="800000"/>
+                          <a:headEnd/>
+                          <a:tailEnd/>
+                        </a:ln>
+                      </wps:spPr>
+                      <wps:txbx>
+                        <w:txbxContent>
+                          <w:p>
+                            <w:pPr>
+                              <w:jc w:val="left"/>
+                              <w:rPr>
+                                <w:sz w:val="28"/>
+                              </w:rPr>
+                            </w:pPr>
+                            <w:r>
+                              <w:rPr>
+                                <w:sz w:val="24"/>
+                              </w:rPr>
+                              <w:t>En mode « Etape par Etape », le programme s’arrête sur les états stoppant. Le label coloré en jaune indique l’état stoppant et l’arrêt de la machine.</w:t>
+                            </w:r>
+                          </w:p>
+                        </w:txbxContent>
+                      </wps:txbx>
+                      <wps:bodyPr rot="0" vert="horz" wrap="square" lIns="91440" tIns="45720" rIns="91440" bIns="45720" anchor="t" anchorCtr="0">
+                        <a:spAutoFit/>
+                      </wps:bodyPr>
+                    </wps:wsp>
+                  </a:graphicData>
+                </a:graphic>
+                <wp14:sizeRelH relativeFrom="margin">
+                  <wp14:pctWidth>40000</wp14:pctWidth>
+                </wp14:sizeRelH>
+                <wp14:sizeRelV relativeFrom="margin">
+                  <wp14:pctHeight>20000</wp14:pctHeight>
+                </wp14:sizeRelV>
+              </wp:anchor>
+            </w:drawing>
+          </mc:Choice>
+          <mc:Fallback>
+            <w:pict>
+              <v:shape id="Zone de texte 7" o:spid="_x0000_s1033" type="#_x0000_t202" style="position:absolute;margin-left:49.7pt;margin-top:38.45pt;width:186.95pt;height:110.55pt;z-index:251693056;visibility:visible;mso-wrap-style:square;mso-width-percent:400;mso-height-percent:200;mso-wrap-distance-left:9pt;mso-wrap-distance-top:0;mso-wrap-distance-right:9pt;mso-wrap-distance-bottom:0;mso-position-horizontal:absolute;mso-position-horizontal-relative:text;mso-position-vertical:absolute;mso-position-vertical-relative:text;mso-width-percent:400;mso-height-percent:200;mso-width-relative:margin;mso-height-relative:margin;v-text-anchor:top" o:gfxdata="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" fillcolor="#d8d8d8 [2732]" strokecolor="#548dd4 [1951]">
+                <v:fill opacity="25443f"/>
+                <v:textbox style="mso-fit-shape-to-text:t">
+                  <w:txbxContent>
+                    <w:p>
+                      <w:pPr>
+                        <w:jc w:val="left"/>
+                        <w:rPr>
+                          <w:sz w:val="28"/>
+                        </w:rPr>
+                      </w:pPr>
+                      <w:r>
+                        <w:rPr>
+                          <w:sz w:val="24"/>
+                        </w:rPr>
+                        <w:t>En mode « Etape par Etape », le programme s’arrête sur les états stoppant. Le label coloré en jaune indique l’état stoppant et l’arrêt de la machine.</w:t>
+                      </w:r>
+                    </w:p>
+                  </w:txbxContent>
+                </v:textbox>
+              </v:shape>
+            </w:pict>
+          </mc:Fallback>
+        </mc:AlternateContent>
+      </w:r>
+      <w:r>
+        <w:rPr>
+          <w:noProof/>
+        </w:rPr>
+        <w:pict>
+          <v:shape id="_x0000_s1033" type="#_x0000_t75" style="position:absolute;margin-left:-19pt;margin-top:422.9pt;width:245.9pt;height:178.6pt;z-index:251678720;mso-position-horizontal-relative:text;mso-position-vertical-relative:text">
+            <v:imagedata r:id="rId15" o:title="EtatRej"/>
+            <w10:wrap type="square"/>
+          </v:shape>
+        </w:pict>
+      </w:r>
+      <w:r>
+        <w:rPr>
+          <w:noProof/>
+        </w:rPr>
+        <w:pict>
+          <v:shape id="_x0000_s1032" type="#_x0000_t75" style="position:absolute;margin-left:244.95pt;margin-top:215.95pt;width:248.6pt;height:181.45pt;z-index:251676672;mso-position-horizontal-relative:text;mso-position-vertical-relative:text">
+            <v:imagedata r:id="rId16" o:title="EtatAcc"/>
+            <w10:wrap type="square"/>
+          </v:shape>
+        </w:pict>
+      </w:r>
+      <w:r>
+        <w:rPr>
+          <w:noProof/>
+        </w:rPr>
+        <w:pict>
+          <v:shape id="_x0000_s1031" type="#_x0000_t75" style="position:absolute;margin-left:-28.9pt;margin-top:1.8pt;width:248.6pt;height:179.7pt;z-index:251674624;mso-position-horizontal:absolute;mso-position-horizontal-relative:text;mso-position-vertical-relative:text">
+            <v:imagedata r:id="rId17" o:title="EtatStop"/>
+            <w10:wrap type="square"/>
+          </v:shape>
+        </w:pict>
+      </w:r>
+      <w:r>
+        <w:br w:type="page"/>
+      </w:r>
+    </w:p>
+    <w:p>
+      <w:pPr>
+        <w:spacing w:before="0" w:after="200"/>
+        <w:jc w:val="left"/>
+        <w:rPr>
+          <w:rFonts w:asciiTheme="majorHAnsi" w:eastAsiaTheme="majorEastAsia" w:hAnsiTheme="majorHAnsi" w:cstheme="majorBidi"/>
+          <w:b/>
+          <w:bCs/>
+          <w:color w:val="365F91" w:themeColor="accent1" w:themeShade="BF"/>
+          <w:sz w:val="36"/>
+          <w:szCs w:val="28"/>
+        </w:rPr>
+      </w:pPr>
+      <w:r>
+        <w:rPr>
+          <w:noProof/>
+        </w:rPr>
+        <w:lastRenderedPageBreak/>
+        <mc:AlternateContent>
+          <mc:Choice Requires="wps">
+            <w:drawing>
+              <wp:anchor distT="0" distB="0" distL="114300" distR="114300" simplePos="0" relativeHeight="251701248" behindDoc="0" locked="0" layoutInCell="1" allowOverlap="1" wp14:anchorId="3DD432BD" wp14:editId="10AB5468">
+                <wp:simplePos x="0" y="0"/>
+                <wp:positionH relativeFrom="column">
+                  <wp:posOffset>655320</wp:posOffset>
+                </wp:positionH>
+                <wp:positionV relativeFrom="paragraph">
+                  <wp:posOffset>510540</wp:posOffset>
+                </wp:positionV>
+                <wp:extent cx="2374265" cy="1403985"/>
+                <wp:effectExtent l="0" t="0" r="19685" b="28575"/>
+                <wp:wrapNone/>
+                <wp:docPr id="11" name="Zone de texte 11"/>
+                <wp:cNvGraphicFramePr>
+                  <a:graphicFrameLocks xmlns:a="http://schemas.openxmlformats.org/drawingml/2006/main"/>
+                </wp:cNvGraphicFramePr>
+                <a:graphic xmlns:a="http://schemas.openxmlformats.org/drawingml/2006/main">
+                  <a:graphicData uri="http://schemas.microsoft.com/office/word/2010/wordprocessingShape">
+                    <wps:wsp>
+                      <wps:cNvSpPr txBox="1">
+                        <a:spLocks noChangeArrowheads="1"/>
+                      </wps:cNvSpPr>
+                      <wps:spPr bwMode="auto">
+                        <a:xfrm>
+                          <a:off x="0" y="0"/>
+                          <a:ext cx="2374265" cy="1403985"/>
+                        </a:xfrm>
+                        <a:prstGeom prst="rect">
+                          <a:avLst/>
+                        </a:prstGeom>
+                        <a:solidFill>
+                          <a:schemeClr val="bg1">
+                            <a:lumMod val="85000"/>
+                            <a:alpha val="39000"/>
+                          </a:schemeClr>
+                        </a:solidFill>
+                        <a:ln w="9525">
+                          <a:solidFill>
+                            <a:schemeClr val="tx2">
+                              <a:lumMod val="60000"/>
+                              <a:lumOff val="40000"/>
+                            </a:schemeClr>
+                          </a:solidFill>
+                          <a:miter lim="800000"/>
+                          <a:headEnd/>
+                          <a:tailEnd/>
+                        </a:ln>
+                      </wps:spPr>
+                      <wps:txbx>
+                        <w:txbxContent>
+                          <w:p>
+                            <w:pPr>
+                              <w:jc w:val="left"/>
+                              <w:rPr>
+                                <w:sz w:val="28"/>
+                              </w:rPr>
+                            </w:pPr>
+                            <w:r>
+                              <w:rPr>
+                                <w:sz w:val="24"/>
+                              </w:rPr>
+                              <w:t>Si la tête se déplace à droite, le panel scroll automatiquement, afin de toujours garder la tête affichée.</w:t>
+                            </w:r>
+                          </w:p>
+                        </w:txbxContent>
+                      </wps:txbx>
+                      <wps:bodyPr rot="0" vert="horz" wrap="square" lIns="91440" tIns="45720" rIns="91440" bIns="45720" anchor="t" anchorCtr="0">
+                        <a:spAutoFit/>
+                      </wps:bodyPr>
+                    </wps:wsp>
+                  </a:graphicData>
+                </a:graphic>
+                <wp14:sizeRelH relativeFrom="margin">
+                  <wp14:pctWidth>40000</wp14:pctWidth>
+                </wp14:sizeRelH>
+                <wp14:sizeRelV relativeFrom="margin">
+                  <wp14:pctHeight>20000</wp14:pctHeight>
+                </wp14:sizeRelV>
+              </wp:anchor>
+            </w:drawing>
+          </mc:Choice>
+          <mc:Fallback>
+            <w:pict>
+              <v:shape id="Zone de texte 11" o:spid="_x0000_s1034" type="#_x0000_t202" style="position:absolute;margin-left:51.6pt;margin-top:40.2pt;width:186.95pt;height:110.55pt;z-index:251701248;visibility:visible;mso-wrap-style:square;mso-width-percent:400;mso-height-percent:200;mso-wrap-distance-left:9pt;mso-wrap-distance-top:0;mso-wrap-distance-right:9pt;mso-wrap-distance-bottom:0;mso-position-horizontal:absolute;mso-position-horizontal-relative:text;mso-position-vertical:absolute;mso-position-vertical-relative:text;mso-width-percent:400;mso-height-percent:200;mso-width-relative:margin;mso-height-relative:margin;v-text-anchor:top" o:gfxdata="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" fillcolor="#d8d8d8 [2732]" strokecolor="#548dd4 [1951]">
+                <v:fill opacity="25443f"/>
+                <v:textbox style="mso-fit-shape-to-text:t">
+                  <w:txbxContent>
+                    <w:p>
+                      <w:pPr>
+                        <w:jc w:val="left"/>
+                        <w:rPr>
+                          <w:sz w:val="28"/>
+                        </w:rPr>
+                      </w:pPr>
+                      <w:r>
+                        <w:rPr>
+                          <w:sz w:val="24"/>
+                        </w:rPr>
+                        <w:t>Si la tête se déplace à droite, le panel scroll automatiquement, afin de toujours garder la tête affichée.</w:t>
+                      </w:r>
+                    </w:p>
+                  </w:txbxContent>
+                </v:textbox>
+              </v:shape>
+            </w:pict>
+          </mc:Fallback>
+        </mc:AlternateContent>
+      </w:r>
+      <w:r>
+        <w:rPr>
+          <w:noProof/>
+        </w:rPr>
+        <mc:AlternateContent>
+          <mc:Choice Requires="wps">
+            <w:drawing>
+              <wp:anchor distT="0" distB="0" distL="114300" distR="114300" simplePos="0" relativeHeight="251699200" behindDoc="0" locked="0" layoutInCell="1" allowOverlap="1" wp14:anchorId="17D1C1CC" wp14:editId="6504626F">
+                <wp:simplePos x="0" y="0"/>
+                <wp:positionH relativeFrom="column">
+                  <wp:posOffset>-2955925</wp:posOffset>
+                </wp:positionH>
+                <wp:positionV relativeFrom="paragraph">
+                  <wp:posOffset>3391535</wp:posOffset>
+                </wp:positionV>
+                <wp:extent cx="2374265" cy="1403985"/>
+                <wp:effectExtent l="0" t="0" r="19685" b="10795"/>
+                <wp:wrapNone/>
+                <wp:docPr id="10" name="Zone de texte 10"/>
+                <wp:cNvGraphicFramePr>
+                  <a:graphicFrameLocks xmlns:a="http://schemas.openxmlformats.org/drawingml/2006/main"/>
+                </wp:cNvGraphicFramePr>
+                <a:graphic xmlns:a="http://schemas.openxmlformats.org/drawingml/2006/main">
+                  <a:graphicData uri="http://schemas.microsoft.com/office/word/2010/wordprocessingShape">
+                    <wps:wsp>
+                      <wps:cNvSpPr txBox="1">
+                        <a:spLocks noChangeArrowheads="1"/>
+                      </wps:cNvSpPr>
+                      <wps:spPr bwMode="auto">
+                        <a:xfrm>
+                          <a:off x="0" y="0"/>
+                          <a:ext cx="2374265" cy="1403985"/>
+                        </a:xfrm>
+                        <a:prstGeom prst="rect">
+                          <a:avLst/>
+                        </a:prstGeom>
+                        <a:solidFill>
+                          <a:schemeClr val="bg1">
+                            <a:lumMod val="85000"/>
+                            <a:alpha val="39000"/>
+                          </a:schemeClr>
+                        </a:solidFill>
+                        <a:ln w="9525">
+                          <a:solidFill>
+                            <a:schemeClr val="tx2">
+                              <a:lumMod val="60000"/>
+                              <a:lumOff val="40000"/>
+                            </a:schemeClr>
+                          </a:solidFill>
+                          <a:miter lim="800000"/>
+                          <a:headEnd/>
+                          <a:tailEnd/>
+                        </a:ln>
+                      </wps:spPr>
+                      <wps:txbx>
+                        <w:txbxContent>
+                          <w:p>
+                            <w:pPr>
+                              <w:jc w:val="left"/>
+                              <w:rPr>
+                                <w:sz w:val="28"/>
+                              </w:rPr>
+                            </w:pPr>
+                            <w:r>
+                              <w:rPr>
+                                <w:sz w:val="24"/>
+                              </w:rPr>
+                              <w:t xml:space="preserve">Des </w:t>
+                            </w:r>
+                            <w:proofErr w:type="spellStart"/>
+                            <w:r>
+                              <w:rPr>
+                                <w:sz w:val="24"/>
+                              </w:rPr>
+                              <w:t>tooltips</w:t>
+                            </w:r>
+                            <w:proofErr w:type="spellEnd"/>
+                            <w:r>
+                              <w:rPr>
+                                <w:sz w:val="24"/>
+                              </w:rPr>
+                              <w:t xml:space="preserve"> ont été ajoutés afin de décrire l’action de chaque composant.</w:t>
+                            </w:r>
+                          </w:p>
+                        </w:txbxContent>
+                      </wps:txbx>
+                      <wps:bodyPr rot="0" vert="horz" wrap="square" lIns="91440" tIns="45720" rIns="91440" bIns="45720" anchor="t" anchorCtr="0">
+                        <a:spAutoFit/>
+                      </wps:bodyPr>
+                    </wps:wsp>
+                  </a:graphicData>
+                </a:graphic>
+                <wp14:sizeRelH relativeFrom="margin">
+                  <wp14:pctWidth>40000</wp14:pctWidth>
+                </wp14:sizeRelH>
+                <wp14:sizeRelV relativeFrom="margin">
+                  <wp14:pctHeight>20000</wp14:pctHeight>
+                </wp14:sizeRelV>
+              </wp:anchor>
+            </w:drawing>
+          </mc:Choice>
+          <mc:Fallback>
+            <w:pict>
+              <v:shape id="Zone de texte 10" o:spid="_x0000_s1035" type="#_x0000_t202" style="position:absolute;margin-left:-232.75pt;margin-top:267.05pt;width:186.95pt;height:110.55pt;z-index:251699200;visibility:visible;mso-wrap-style:square;mso-width-percent:400;mso-height-percent:200;mso-wrap-distance-left:9pt;mso-wrap-distance-top:0;mso-wrap-distance-right:9pt;mso-wrap-distance-bottom:0;mso-position-horizontal:absolute;mso-position-horizontal-relative:text;mso-position-vertical:absolute;mso-position-vertical-relative:text;mso-width-percent:400;mso-height-percent:200;mso-width-relative:margin;mso-height-relative:margin;v-text-anchor:top" o:gfxdata="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" fillcolor="#d8d8d8 [2732]" strokecolor="#548dd4 [1951]">
+                <v:fill opacity="25443f"/>
+                <v:textbox style="mso-fit-shape-to-text:t">
+                  <w:txbxContent>
+                    <w:p>
+                      <w:pPr>
+                        <w:jc w:val="left"/>
+                        <w:rPr>
+                          <w:sz w:val="28"/>
+                        </w:rPr>
+                      </w:pPr>
+                      <w:r>
+                        <w:rPr>
+                          <w:sz w:val="24"/>
+                        </w:rPr>
+                        <w:t xml:space="preserve">Des </w:t>
+                      </w:r>
+                      <w:proofErr w:type="spellStart"/>
+                      <w:r>
+                        <w:rPr>
+                          <w:sz w:val="24"/>
+                        </w:rPr>
+                        <w:t>tooltips</w:t>
+                      </w:r>
+                      <w:proofErr w:type="spellEnd"/>
+                      <w:r>
+                        <w:rPr>
+                          <w:sz w:val="24"/>
+                        </w:rPr>
+                        <w:t xml:space="preserve"> ont été ajoutés afin de décrire l’action de chaque composant.</w:t>
+                      </w:r>
+                    </w:p>
+                  </w:txbxContent>
+                </v:textbox>
+              </v:shape>
+            </w:pict>
+          </mc:Fallback>
+        </mc:AlternateContent>
+      </w:r>
+      <w:r>
+        <w:rPr>
+          <w:noProof/>
+        </w:rPr>
+        <mc:AlternateContent>
+          <mc:Choice Requires="wps">
+            <w:drawing>
+              <wp:anchor distT="0" distB="0" distL="114300" distR="114300" simplePos="0" relativeHeight="251703296" behindDoc="0" locked="0" layoutInCell="1" allowOverlap="1" wp14:anchorId="7441266B" wp14:editId="026BDEDF">
+                <wp:simplePos x="0" y="0"/>
+                <wp:positionH relativeFrom="column">
+                  <wp:posOffset>655320</wp:posOffset>
+                </wp:positionH>
+                <wp:positionV relativeFrom="paragraph">
+                  <wp:posOffset>5822183</wp:posOffset>
+                </wp:positionV>
+                <wp:extent cx="2374265" cy="1403985"/>
+                <wp:effectExtent l="0" t="0" r="19685" b="25400"/>
+                <wp:wrapNone/>
+                <wp:docPr id="12" name="Zone de texte 12"/>
+                <wp:cNvGraphicFramePr>
+                  <a:graphicFrameLocks xmlns:a="http://schemas.openxmlformats.org/drawingml/2006/main"/>
+                </wp:cNvGraphicFramePr>
+                <a:graphic xmlns:a="http://schemas.openxmlformats.org/drawingml/2006/main">
+                  <a:graphicData uri="http://schemas.microsoft.com/office/word/2010/wordprocessingShape">
+                    <wps:wsp>
+                      <wps:cNvSpPr txBox="1">
+                        <a:spLocks noChangeArrowheads="1"/>
+                      </wps:cNvSpPr>
+                      <wps:spPr bwMode="auto">
+                        <a:xfrm>
+                          <a:off x="0" y="0"/>
+                          <a:ext cx="2374265" cy="1403985"/>
+                        </a:xfrm>
+                        <a:prstGeom prst="rect">
+                          <a:avLst/>
+                        </a:prstGeom>
+                        <a:solidFill>
+                          <a:schemeClr val="bg1">
+                            <a:lumMod val="85000"/>
+                            <a:alpha val="39000"/>
+                          </a:schemeClr>
+                        </a:solidFill>
+                        <a:ln w="9525">
+                          <a:solidFill>
+                            <a:schemeClr val="tx2">
+                              <a:lumMod val="60000"/>
+                              <a:lumOff val="40000"/>
+                            </a:schemeClr>
+                          </a:solidFill>
+                          <a:miter lim="800000"/>
+                          <a:headEnd/>
+                          <a:tailEnd/>
+                        </a:ln>
+                      </wps:spPr>
+                      <wps:txbx>
+                        <w:txbxContent>
+                          <w:p>
+                            <w:pPr>
+                              <w:jc w:val="left"/>
+                              <w:rPr>
+                                <w:sz w:val="24"/>
+                              </w:rPr>
+                            </w:pPr>
+                            <w:r>
+                              <w:rPr>
+                                <w:sz w:val="24"/>
+                              </w:rPr>
+                              <w:t>Certains paramètres permettent de changer la couleur de la tête, le délai d’exécution, ou encore le nombre de cases vides à la fin du ruban.</w:t>
+                            </w:r>
+                          </w:p>
+                          <w:p>
+                            <w:pPr>
+                              <w:jc w:val="left"/>
+                              <w:rPr>
+                                <w:sz w:val="28"/>
+                              </w:rPr>
+                            </w:pPr>
+                            <w:r>
+                              <w:rPr>
+                                <w:sz w:val="24"/>
+                              </w:rPr>
+                              <w:t>Il est possible de charger deux exemples prédéfinis.</w:t>
+                            </w:r>
+                          </w:p>
+                        </w:txbxContent>
+                      </wps:txbx>
+                      <wps:bodyPr rot="0" vert="horz" wrap="square" lIns="91440" tIns="45720" rIns="91440" bIns="45720" anchor="t" anchorCtr="0">
+                        <a:spAutoFit/>
+                      </wps:bodyPr>
+                    </wps:wsp>
+                  </a:graphicData>
+                </a:graphic>
+                <wp14:sizeRelH relativeFrom="margin">
+                  <wp14:pctWidth>40000</wp14:pctWidth>
+                </wp14:sizeRelH>
+                <wp14:sizeRelV relativeFrom="margin">
+                  <wp14:pctHeight>20000</wp14:pctHeight>
+                </wp14:sizeRelV>
+              </wp:anchor>
+            </w:drawing>
+          </mc:Choice>
+          <mc:Fallback>
+            <w:pict>
+              <v:shape id="Zone de texte 12" o:spid="_x0000_s1036" type="#_x0000_t202" style="position:absolute;margin-left:51.6pt;margin-top:458.45pt;width:186.95pt;height:110.55pt;z-index:251703296;visibility:visible;mso-wrap-style:square;mso-width-percent:400;mso-height-percent:200;mso-wrap-distance-left:9pt;mso-wrap-distance-top:0;mso-wrap-distance-right:9pt;mso-wrap-distance-bottom:0;mso-position-horizontal:absolute;mso-position-horizontal-relative:text;mso-position-vertical:absolute;mso-position-vertical-relative:text;mso-width-percent:400;mso-height-percent:200;mso-width-relative:margin;mso-height-relative:margin;v-text-anchor:top" o:gfxdata="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" fillcolor="#d8d8d8 [2732]" strokecolor="#548dd4 [1951]">
+                <v:fill opacity="25443f"/>
+                <v:textbox style="mso-fit-shape-to-text:t">
+                  <w:txbxContent>
+                    <w:p>
+                      <w:pPr>
+                        <w:jc w:val="left"/>
+                        <w:rPr>
+                          <w:sz w:val="24"/>
+                        </w:rPr>
+                      </w:pPr>
+                      <w:r>
+                        <w:rPr>
+                          <w:sz w:val="24"/>
+                        </w:rPr>
+                        <w:t>Certains paramètres permettent de changer la couleur de la tête, le délai d’exécution, ou encore le nombre de cases vides à la fin du ruban.</w:t>
+                      </w:r>
+                    </w:p>
+                    <w:p>
+                      <w:pPr>
+                        <w:jc w:val="left"/>
+                        <w:rPr>
+                          <w:sz w:val="28"/>
+                        </w:rPr>
+                      </w:pPr>
+                      <w:r>
+                        <w:rPr>
+                          <w:sz w:val="24"/>
+                        </w:rPr>
+                        <w:t>Il est possible de charger deux exemples prédéfinis.</w:t>
+                      </w:r>
+                    </w:p>
+                  </w:txbxContent>
+                </v:textbox>
+              </v:shape>
+            </w:pict>
+          </mc:Fallback>
+        </mc:AlternateContent>
+      </w:r>
+      <w:r>
+        <w:rPr>
+          <w:noProof/>
+        </w:rPr>
+        <w:pict>
+          <v:shape id="_x0000_s1037" type="#_x0000_t75" style="position:absolute;margin-left:-29.8pt;margin-top:434.85pt;width:255.1pt;height:185.75pt;z-index:251686912;mso-position-horizontal-relative:text;mso-position-vertical-relative:text">
+            <v:imagedata r:id="rId18" o:title="Param"/>
+            <w10:wrap type="square"/>
+          </v:shape>
+        </w:pict>
+      </w:r>
+      <w:r>
+        <w:rPr>
+          <w:noProof/>
+        </w:rPr>
+        <w:pict>
+          <v:shape id="_x0000_s1036" type="#_x0000_t75" style="position:absolute;margin-left:246.85pt;margin-top:211.25pt;width:255.1pt;height:184.2pt;z-index:251684864;mso-position-horizontal-relative:text;mso-position-vertical-relative:text">
+            <v:imagedata r:id="rId19" o:title="Tooltip"/>
+            <w10:wrap type="square"/>
+          </v:shape>
+        </w:pict>
+      </w:r>
+      <w:r>
+        <w:rPr>
+          <w:noProof/>
+        </w:rPr>
+        <w:pict>
+          <v:shape id="_x0000_s1034" type="#_x0000_t75" style="position:absolute;margin-left:-29.8pt;margin-top:-2.85pt;width:255.1pt;height:184.25pt;z-index:251680768;mso-position-horizontal-relative:text;mso-position-vertical-relative:text">
+            <v:imagedata r:id="rId20" o:title="ScrollAuto"/>
+            <w10:wrap type="square"/>
+          </v:shape>
+        </w:pict>
+      </w:r>
+      <w:r>
+        <w:br w:type="page"/>
+      </w:r>
+    </w:p>
+    <w:p>
+      <w:pPr>
         <w:pStyle w:val="Titre1"/>
-      </w:pPr>
+        <w:numPr>
+          <w:ilvl w:val="0"/>
+          <w:numId w:val="1"/>
+        </w:numPr>
+      </w:pPr>
+      <w:bookmarkStart w:id="19" w:name="_Toc413345574"/>
       <w:r>
         <w:lastRenderedPageBreak/>
-        <w:tab/>
-      </w:r>
-      <w:bookmarkStart w:id="16" w:name="_Toc413336543"/>
-      <w:r>
-        <w:t>Tests appliqués</w:t>
-      </w:r>
-      <w:bookmarkEnd w:id="16"/>
-    </w:p>
-    <w:p>
-      <w:pPr>
-        <w:rPr>
-          <w:rFonts w:eastAsiaTheme="majorEastAsia" w:cstheme="majorBidi"/>
-          <w:color w:val="365F91" w:themeColor="accent1" w:themeShade="BF"/>
-          <w:sz w:val="28"/>
-          <w:szCs w:val="28"/>
-        </w:rPr>
-      </w:pPr>
+        <w:t>Diagramme de classes</w:t>
+      </w:r>
+      <w:bookmarkEnd w:id="19"/>
+    </w:p>
+    <w:p>
+      <w:pPr>
+        <w:spacing w:before="0" w:after="200"/>
+        <w:jc w:val="left"/>
+      </w:pPr>
+      <w:r>
+        <w:rPr>
+          <w:noProof/>
+        </w:rPr>
+        <w:pict>
+          <v:shape id="_x0000_s1038" type="#_x0000_t75" style="position:absolute;margin-left:1.15pt;margin-top:9.55pt;width:454.75pt;height:8in;z-index:-251611136;mso-position-horizontal-relative:text;mso-position-vertical-relative:text">
+            <v:imagedata r:id="rId21" o:title="ClassDiagram"/>
+          </v:shape>
+        </w:pict>
+      </w:r>
       <w:r>
         <w:br w:type="page"/>
       </w:r>
@@ -5106,20 +7565,135 @@
     <w:p>
       <w:pPr>
         <w:pStyle w:val="Titre1"/>
-      </w:pPr>
+        <w:numPr>
+          <w:ilvl w:val="0"/>
+          <w:numId w:val="1"/>
+        </w:numPr>
+      </w:pPr>
+      <w:bookmarkStart w:id="20" w:name="_Toc413345575"/>
       <w:r>
         <w:lastRenderedPageBreak/>
-        <w:tab/>
-      </w:r>
-      <w:bookmarkStart w:id="17" w:name="_Toc413336544"/>
-      <w:r>
-        <w:t>Copies d’écran</w:t>
-      </w:r>
-      <w:bookmarkEnd w:id="17"/>
+        <w:t>Tests effectués</w:t>
+      </w:r>
+      <w:bookmarkEnd w:id="20"/>
+    </w:p>
+    <w:p>
+      <w:r>
+        <w:t>Les seuls tests effectués sont sur l’algorithme de vérification de syntaxe. Ces tests s’assurent que les erreurs de syntaxe sont détectées et que les bonnes exceptions sont lancées.</w:t>
+      </w:r>
+    </w:p>
+    <w:p>
+      <w:pPr>
+        <w:pStyle w:val="Titre1"/>
+        <w:numPr>
+          <w:ilvl w:val="0"/>
+          <w:numId w:val="1"/>
+        </w:numPr>
+      </w:pPr>
+      <w:bookmarkStart w:id="21" w:name="_Toc413345576"/>
+      <w:r>
+        <w:t>Erreurs restantes dans l’application</w:t>
+      </w:r>
+      <w:bookmarkEnd w:id="21"/>
+    </w:p>
+    <w:p>
+      <w:r>
+        <w:t>Le programme contient toujours quelques erreurs :</w:t>
+      </w:r>
+    </w:p>
+    <w:p>
+      <w:pPr>
+        <w:pStyle w:val="Paragraphedeliste"/>
+        <w:numPr>
+          <w:ilvl w:val="0"/>
+          <w:numId w:val="11"/>
+        </w:numPr>
+      </w:pPr>
+      <w:r>
+        <w:t>La bordure gauche de la première case disparait après un déroulement du ruban.</w:t>
+      </w:r>
+    </w:p>
+    <w:p>
+      <w:pPr>
+        <w:pStyle w:val="Paragraphedeliste"/>
+        <w:numPr>
+          <w:ilvl w:val="0"/>
+          <w:numId w:val="11"/>
+        </w:numPr>
+      </w:pPr>
+      <w:r>
+        <w:t>Selon la vitesse d’exécution, le bouton d’arrêt met un certain temps à réagir. (Décalage d’une transition)</w:t>
+      </w:r>
+    </w:p>
+    <w:p>
+      <w:pPr>
+        <w:pStyle w:val="Paragraphedeliste"/>
+        <w:numPr>
+          <w:ilvl w:val="0"/>
+          <w:numId w:val="11"/>
+        </w:numPr>
+      </w:pPr>
+      <w:r>
+        <w:t>Le chargement d’un fichier de configuration prendre entre 0,5 et 2 secondes, laissant l’utilisateur sans indications du fonctionnement du programme.</w:t>
+      </w:r>
+    </w:p>
+    <w:p>
+      <w:pPr>
+        <w:pStyle w:val="Paragraphedeliste"/>
+        <w:numPr>
+          <w:ilvl w:val="0"/>
+          <w:numId w:val="11"/>
+        </w:numPr>
+      </w:pPr>
+      <w:r>
+        <w:t>Les exemples ne fonctionnent que si les fichiers liés se trouvent dans le même répertoire que le .jar.</w:t>
+      </w:r>
+    </w:p>
+    <w:p>
+      <w:pPr>
+        <w:pStyle w:val="Paragraphedeliste"/>
+        <w:numPr>
+          <w:ilvl w:val="0"/>
+          <w:numId w:val="11"/>
+        </w:numPr>
+      </w:pPr>
+      <w:r>
+        <w:t>Le tableau de transition ne se déroule pas automatiquement, contrairement au ruban, lors de la sélection de la transition suivante. En effet, celui-ci ne fonctionne pas lors de l’exécution du programme dans un Thread (Fonctionne en mode « transition par transition »).</w:t>
+      </w:r>
+    </w:p>
+    <w:p>
+      <w:pPr>
+        <w:pStyle w:val="Paragraphedeliste"/>
+        <w:numPr>
+          <w:ilvl w:val="0"/>
+          <w:numId w:val="11"/>
+        </w:numPr>
+      </w:pPr>
+      <w:r>
+        <w:t>Le texte « état par état » est incorrecte, il s’agit d’une exécution « transition par transition »</w:t>
+      </w:r>
+    </w:p>
+    <w:p>
+      <w:pPr>
+        <w:pStyle w:val="Paragraphedeliste"/>
+        <w:numPr>
+          <w:ilvl w:val="0"/>
+          <w:numId w:val="11"/>
+        </w:numPr>
+      </w:pPr>
+      <w:r>
+        <w:t xml:space="preserve">Le raccourci clavier Ctrl + C (pop-up de chargement) ne fonctionne pas si le </w:t>
+      </w:r>
+      <w:r>
+        <w:t>champ</w:t>
+      </w:r>
+      <w:r>
+        <w:t xml:space="preserve"> principal a le focus. Cependant, le raccourci Ctrl + S fonctionne malgré le focus.</w:t>
+      </w:r>
     </w:p>
     <w:sectPr>
-      <w:headerReference w:type="default" r:id="rId11"/>
-      <w:footerReference w:type="default" r:id="rId12"/>
+      <w:headerReference w:type="default" r:id="rId22"/>
+      <w:footerReference w:type="default" r:id="rId23"/>
       <w:pgSz w:w="11906" w:h="16838"/>
       <w:pgMar w:top="1417" w:right="1417" w:bottom="1417" w:left="1417" w:header="708" w:footer="708" w:gutter="0"/>
       <w:cols w:space="708"/>
@@ -5179,7 +7753,7 @@
           <w:rPr>
             <w:noProof/>
           </w:rPr>
-          <w:t>7</w:t>
+          <w:t>2</w:t>
         </w:r>
         <w:r>
           <w:fldChar w:fldCharType="end"/>
@@ -5221,13 +7795,50 @@
 <w:hdr xmlns:wpc="http://schemas.microsoft.com/office/word/2010/wordprocessingCanvas" xmlns:mc="http://schemas.openxmlformats.org/markup-compatibility/2006" xmlns:o="urn:schemas-microsoft-com:office:office" xmlns:r="http://schemas.openxmlformats.org/officeDocument/2006/relationships" xmlns:m="http://schemas.openxmlformats.org/officeDocument/2006/math" xmlns:v="urn:schemas-microsoft-com:vml" xmlns:wp14="http://schemas.microsoft.com/office/word/2010/wordprocessingDrawing" xmlns:wp="http://schemas.openxmlformats.org/drawingml/2006/wordprocessingDrawing" xmlns:w10="urn:schemas-microsoft-com:office:word" xmlns:w="http://schemas.openxmlformats.org/wordprocessingml/2006/main" xmlns:w14="http://schemas.microsoft.com/office/word/2010/wordml" xmlns:wpg="http://schemas.microsoft.com/office/word/2010/wordprocessingGroup" xmlns:wpi="http://schemas.microsoft.com/office/word/2010/wordprocessingInk" xmlns:wne="http://schemas.microsoft.com/office/word/2006/wordml" xmlns:wps="http://schemas.microsoft.com/office/word/2010/wordprocessingShape" mc:Ignorable="w14 wp14">
   <w:p>
     <w:r>
-      <w:t>Mehdi Haddad – Florent Catiau-Tristant</w:t>
+      <w:t xml:space="preserve">Mehdi Haddad </w:t>
     </w:r>
+    <w:r>
+      <w:tab/>
+      <w:t xml:space="preserve">– </w:t>
+    </w:r>
+    <w:r>
+      <w:t xml:space="preserve">Florent </w:t>
+    </w:r>
+    <w:proofErr w:type="spellStart"/>
+    <w:r>
+      <w:t>Catiau-Tristant</w:t>
+    </w:r>
+    <w:proofErr w:type="spellEnd"/>
   </w:p>
   <w:p>
     <w:r>
-      <w:t>Yoann Boyère – Romain Ringenbach</w:t>
+      <w:t xml:space="preserve">Yoann </w:t>
     </w:r>
+    <w:proofErr w:type="spellStart"/>
+    <w:r>
+      <w:t>Boyère</w:t>
+    </w:r>
+    <w:proofErr w:type="spellEnd"/>
+    <w:r>
+      <w:t xml:space="preserve"> </w:t>
+    </w:r>
+    <w:r>
+      <w:tab/>
+    </w:r>
+    <w:r>
+      <w:t>–</w:t>
+    </w:r>
+    <w:r>
+      <w:t xml:space="preserve"> </w:t>
+    </w:r>
+    <w:r>
+      <w:t xml:space="preserve">Romain </w:t>
+    </w:r>
+    <w:proofErr w:type="spellStart"/>
+    <w:r>
+      <w:t>Ringenbach</w:t>
+    </w:r>
+    <w:proofErr w:type="spellEnd"/>
     <w:r>
       <w:rPr>
         <w:lang w:val="en-US"/>
@@ -5241,7 +7852,10 @@
       <w:ptab w:relativeTo="margin" w:alignment="right" w:leader="none"/>
     </w:r>
     <w:r>
-      <w:t>Le 2 mars 2015</w:t>
+      <w:t>Le 6</w:t>
+    </w:r>
+    <w:r>
+      <w:t xml:space="preserve"> mars 2015</w:t>
     </w:r>
   </w:p>
   <w:p/>
@@ -6395,13 +9009,13 @@
   <w:num w:numId="9">
     <w:abstractNumId w:val="0"/>
   </w:num>
-  <w:num w:numId="13">
+  <w:num w:numId="10">
     <w:abstractNumId w:val="9"/>
   </w:num>
-  <w:num w:numId="14">
+  <w:num w:numId="11">
     <w:abstractNumId w:val="5"/>
   </w:num>
-  <w:num w:numId="15">
+  <w:num w:numId="12">
     <w:abstractNumId w:val="11"/>
   </w:num>
 </w:numbering>
@@ -6647,6 +9261,7 @@
   <w:style w:type="character" w:default="1" w:styleId="Policepardfaut">
     <w:name w:val="Default Paragraph Font"/>
     <w:uiPriority w:val="1"/>
+    <w:semiHidden/>
     <w:unhideWhenUsed/>
   </w:style>
   <w:style w:type="table" w:default="1" w:styleId="TableauNormal">
@@ -7168,6 +9783,7 @@
   <w:style w:type="character" w:default="1" w:styleId="Policepardfaut">
     <w:name w:val="Default Paragraph Font"/>
     <w:uiPriority w:val="1"/>
+    <w:semiHidden/>
     <w:unhideWhenUsed/>
   </w:style>
   <w:style w:type="table" w:default="1" w:styleId="TableauNormal">
@@ -7739,7 +10355,7 @@
 </file>
 
 <file path=customXml/itemProps1.xml><?xml version="1.0" encoding="utf-8"?>
-<ds:datastoreItem xmlns:ds="http://schemas.openxmlformats.org/officeDocument/2006/customXml" ds:itemID="{DB4A18B5-8869-454D-A635-F5DD9156B2D6}">
+<ds:datastoreItem xmlns:ds="http://schemas.openxmlformats.org/officeDocument/2006/customXml" ds:itemID="{D6E3D1DE-018D-4E70-A614-98C7127C0AFC}">
   <ds:schemaRefs>
     <ds:schemaRef ds:uri="http://schemas.openxmlformats.org/officeDocument/2006/bibliography"/>
   </ds:schemaRefs>

</xml_diff>